<commit_message>
updated domain-model-v0.3-final, added docs & pdfs for project-plan and team-plan
</commit_message>
<xml_diff>
--- a/Phase-4/TempFiles/TextDrafts/Domain-Model-v0.3.docx
+++ b/Phase-4/TempFiles/TextDrafts/Domain-Model-v0.3.docx
@@ -29,7 +29,7 @@
           <w:lang w:val="en-US"/>
         </w:rPr>
         <w:drawing>
-          <wp:anchor distT="0" distB="0" distL="114300" distR="114300" simplePos="0" relativeHeight="251657728" behindDoc="0" locked="0" layoutInCell="1" allowOverlap="1" wp14:anchorId="25AF0051" wp14:editId="52BE522A">
+          <wp:anchor distT="0" distB="0" distL="114300" distR="114300" simplePos="0" relativeHeight="251658752" behindDoc="0" locked="0" layoutInCell="1" allowOverlap="1" wp14:anchorId="25AF0051" wp14:editId="52BE522A">
             <wp:simplePos x="0" y="0"/>
             <wp:positionH relativeFrom="column">
               <wp:posOffset>1009650</wp:posOffset>
@@ -462,13 +462,23 @@
           <w:szCs w:val="24"/>
         </w:rPr>
       </w:pPr>
-      <w:r>
-        <w:rPr>
-          <w:rFonts w:ascii="Roboto" w:eastAsia="Roboto" w:hAnsi="Roboto" w:cs="Roboto"/>
-          <w:sz w:val="24"/>
-          <w:szCs w:val="24"/>
-        </w:rPr>
-        <w:t xml:space="preserve">Σούρλας Ζήσης </w:t>
+      <w:proofErr w:type="spellStart"/>
+      <w:r>
+        <w:rPr>
+          <w:rFonts w:ascii="Roboto" w:eastAsia="Roboto" w:hAnsi="Roboto" w:cs="Roboto"/>
+          <w:sz w:val="24"/>
+          <w:szCs w:val="24"/>
+        </w:rPr>
+        <w:t>Σούρλας</w:t>
+      </w:r>
+      <w:proofErr w:type="spellEnd"/>
+      <w:r>
+        <w:rPr>
+          <w:rFonts w:ascii="Roboto" w:eastAsia="Roboto" w:hAnsi="Roboto" w:cs="Roboto"/>
+          <w:sz w:val="24"/>
+          <w:szCs w:val="24"/>
+        </w:rPr>
+        <w:t xml:space="preserve"> Ζήσης </w:t>
       </w:r>
       <w:r>
         <w:rPr>
@@ -1000,6 +1010,7 @@
           <w:sz w:val="28"/>
         </w:rPr>
       </w:pPr>
+      <w:proofErr w:type="spellStart"/>
       <w:r>
         <w:rPr>
           <w:rFonts w:ascii="Roboto" w:hAnsi="Roboto"/>
@@ -1009,6 +1020,7 @@
         </w:rPr>
         <w:t>DBcommunicator</w:t>
       </w:r>
+      <w:proofErr w:type="spellEnd"/>
       <w:r>
         <w:rPr>
           <w:rFonts w:ascii="Roboto" w:hAnsi="Roboto"/>
@@ -1114,6 +1126,7 @@
           <w:szCs w:val="24"/>
         </w:rPr>
       </w:pPr>
+      <w:proofErr w:type="spellStart"/>
       <w:r>
         <w:rPr>
           <w:rFonts w:ascii="Roboto" w:eastAsia="Roboto" w:hAnsi="Roboto" w:cs="Roboto"/>
@@ -1122,8 +1135,9 @@
           <w:sz w:val="24"/>
           <w:szCs w:val="24"/>
         </w:rPr>
-        <w:t>Χρήστης</w:t>
-      </w:r>
+        <w:t>User</w:t>
+      </w:r>
+      <w:proofErr w:type="spellEnd"/>
       <w:r>
         <w:rPr>
           <w:rFonts w:ascii="Roboto" w:eastAsia="Roboto" w:hAnsi="Roboto" w:cs="Roboto"/>
@@ -1132,26 +1146,7 @@
           <w:sz w:val="24"/>
           <w:szCs w:val="24"/>
         </w:rPr>
-        <w:t xml:space="preserve"> </w:t>
-      </w:r>
-      <w:r>
-        <w:rPr>
-          <w:rFonts w:ascii="Roboto" w:eastAsia="Roboto" w:hAnsi="Roboto" w:cs="Roboto"/>
-          <w:b/>
-          <w:sz w:val="24"/>
-          <w:szCs w:val="24"/>
-        </w:rPr>
-        <w:t>(</w:t>
-      </w:r>
-      <w:r>
-        <w:rPr>
-          <w:rFonts w:ascii="Roboto" w:eastAsia="Roboto" w:hAnsi="Roboto" w:cs="Roboto"/>
-          <w:b/>
-          <w:color w:val="000000"/>
-          <w:sz w:val="24"/>
-          <w:szCs w:val="24"/>
-        </w:rPr>
-        <w:t xml:space="preserve">User): </w:t>
+        <w:t xml:space="preserve">: </w:t>
       </w:r>
       <w:r>
         <w:rPr>
@@ -1271,12 +1266,33 @@
         <w:rPr>
           <w:rFonts w:ascii="Roboto" w:eastAsia="Roboto" w:hAnsi="Roboto" w:cs="Roboto"/>
           <w:b/>
+          <w:sz w:val="24"/>
+          <w:szCs w:val="24"/>
+          <w:lang w:val="en-US"/>
+        </w:rPr>
+        <w:t>Simple</w:t>
+      </w:r>
+      <w:r>
+        <w:rPr>
+          <w:rFonts w:ascii="Roboto" w:eastAsia="Roboto" w:hAnsi="Roboto" w:cs="Roboto"/>
+          <w:b/>
+          <w:sz w:val="24"/>
+          <w:szCs w:val="24"/>
+        </w:rPr>
+        <w:t>_</w:t>
+      </w:r>
+      <w:proofErr w:type="spellStart"/>
+      <w:r>
+        <w:rPr>
+          <w:rFonts w:ascii="Roboto" w:eastAsia="Roboto" w:hAnsi="Roboto" w:cs="Roboto"/>
+          <w:b/>
           <w:color w:val="000000"/>
           <w:sz w:val="24"/>
           <w:szCs w:val="24"/>
         </w:rPr>
-        <w:t>Απλός Χρήστης</w:t>
-      </w:r>
+        <w:t>User</w:t>
+      </w:r>
+      <w:proofErr w:type="spellEnd"/>
       <w:r>
         <w:rPr>
           <w:rFonts w:ascii="Roboto" w:eastAsia="Roboto" w:hAnsi="Roboto" w:cs="Roboto"/>
@@ -1285,46 +1301,7 @@
           <w:sz w:val="24"/>
           <w:szCs w:val="24"/>
         </w:rPr>
-        <w:t xml:space="preserve"> </w:t>
-      </w:r>
-      <w:r>
-        <w:rPr>
-          <w:rFonts w:ascii="Roboto" w:eastAsia="Roboto" w:hAnsi="Roboto" w:cs="Roboto"/>
-          <w:b/>
-          <w:color w:val="000000"/>
-          <w:sz w:val="24"/>
-          <w:szCs w:val="24"/>
-        </w:rPr>
-        <w:t>(</w:t>
-      </w:r>
-      <w:r>
-        <w:rPr>
-          <w:rFonts w:ascii="Roboto" w:eastAsia="Roboto" w:hAnsi="Roboto" w:cs="Roboto"/>
-          <w:b/>
-          <w:sz w:val="24"/>
-          <w:szCs w:val="24"/>
-          <w:lang w:val="en-US"/>
-        </w:rPr>
-        <w:t>Simple</w:t>
-      </w:r>
-      <w:r>
-        <w:rPr>
-          <w:rFonts w:ascii="Roboto" w:eastAsia="Roboto" w:hAnsi="Roboto" w:cs="Roboto"/>
-          <w:b/>
-          <w:sz w:val="24"/>
-          <w:szCs w:val="24"/>
-        </w:rPr>
-        <w:t xml:space="preserve"> </w:t>
-      </w:r>
-      <w:r>
-        <w:rPr>
-          <w:rFonts w:ascii="Roboto" w:eastAsia="Roboto" w:hAnsi="Roboto" w:cs="Roboto"/>
-          <w:b/>
-          <w:color w:val="000000"/>
-          <w:sz w:val="24"/>
-          <w:szCs w:val="24"/>
-        </w:rPr>
-        <w:t xml:space="preserve">User): </w:t>
+        <w:t xml:space="preserve">: </w:t>
       </w:r>
       <w:r>
         <w:rPr>
@@ -1392,8 +1369,9 @@
           <w:color w:val="000000"/>
           <w:sz w:val="24"/>
           <w:szCs w:val="24"/>
-        </w:rPr>
-        <w:t>Ξεναγός</w:t>
+          <w:lang w:val="en-US"/>
+        </w:rPr>
+        <w:t>Tour</w:t>
       </w:r>
       <w:r>
         <w:rPr>
@@ -1403,8 +1381,19 @@
           <w:sz w:val="24"/>
           <w:szCs w:val="24"/>
         </w:rPr>
-        <w:t xml:space="preserve"> </w:t>
-      </w:r>
+        <w:t>_</w:t>
+      </w:r>
+      <w:proofErr w:type="spellStart"/>
+      <w:r>
+        <w:rPr>
+          <w:rFonts w:ascii="Roboto" w:eastAsia="Roboto" w:hAnsi="Roboto" w:cs="Roboto"/>
+          <w:b/>
+          <w:sz w:val="24"/>
+          <w:szCs w:val="24"/>
+        </w:rPr>
+        <w:t>Guide</w:t>
+      </w:r>
+      <w:proofErr w:type="spellEnd"/>
       <w:r>
         <w:rPr>
           <w:rFonts w:ascii="Roboto" w:eastAsia="Roboto" w:hAnsi="Roboto" w:cs="Roboto"/>
@@ -1413,47 +1402,7 @@
           <w:sz w:val="24"/>
           <w:szCs w:val="24"/>
         </w:rPr>
-        <w:t>(</w:t>
-      </w:r>
-      <w:r>
-        <w:rPr>
-          <w:rFonts w:ascii="Roboto" w:eastAsia="Roboto" w:hAnsi="Roboto" w:cs="Roboto"/>
-          <w:b/>
-          <w:color w:val="000000"/>
-          <w:sz w:val="24"/>
-          <w:szCs w:val="24"/>
-          <w:lang w:val="en-US"/>
-        </w:rPr>
-        <w:t>Tour</w:t>
-      </w:r>
-      <w:r>
-        <w:rPr>
-          <w:rFonts w:ascii="Roboto" w:eastAsia="Roboto" w:hAnsi="Roboto" w:cs="Roboto"/>
-          <w:b/>
-          <w:color w:val="000000"/>
-          <w:sz w:val="24"/>
-          <w:szCs w:val="24"/>
-        </w:rPr>
-        <w:t xml:space="preserve"> </w:t>
-      </w:r>
-      <w:r>
-        <w:rPr>
-          <w:rFonts w:ascii="Roboto" w:eastAsia="Roboto" w:hAnsi="Roboto" w:cs="Roboto"/>
-          <w:b/>
-          <w:sz w:val="24"/>
-          <w:szCs w:val="24"/>
-        </w:rPr>
-        <w:t>Guide</w:t>
-      </w:r>
-      <w:r>
-        <w:rPr>
-          <w:rFonts w:ascii="Roboto" w:eastAsia="Roboto" w:hAnsi="Roboto" w:cs="Roboto"/>
-          <w:b/>
-          <w:color w:val="000000"/>
-          <w:sz w:val="24"/>
-          <w:szCs w:val="24"/>
-        </w:rPr>
-        <w:t xml:space="preserve">): </w:t>
+        <w:t xml:space="preserve">: </w:t>
       </w:r>
       <w:r>
         <w:rPr>
@@ -1527,6 +1476,7 @@
           <w:szCs w:val="24"/>
         </w:rPr>
       </w:pPr>
+      <w:proofErr w:type="spellStart"/>
       <w:r>
         <w:rPr>
           <w:rFonts w:ascii="Roboto" w:eastAsia="Roboto" w:hAnsi="Roboto" w:cs="Roboto"/>
@@ -1535,8 +1485,9 @@
           <w:sz w:val="24"/>
           <w:szCs w:val="24"/>
         </w:rPr>
-        <w:t>Πολιτιστικός οργανισμός</w:t>
-      </w:r>
+        <w:t>Host</w:t>
+      </w:r>
+      <w:proofErr w:type="spellEnd"/>
       <w:r>
         <w:rPr>
           <w:rFonts w:ascii="Roboto" w:eastAsia="Roboto" w:hAnsi="Roboto" w:cs="Roboto"/>
@@ -1545,17 +1496,7 @@
           <w:sz w:val="24"/>
           <w:szCs w:val="24"/>
         </w:rPr>
-        <w:t xml:space="preserve"> </w:t>
-      </w:r>
-      <w:r>
-        <w:rPr>
-          <w:rFonts w:ascii="Roboto" w:eastAsia="Roboto" w:hAnsi="Roboto" w:cs="Roboto"/>
-          <w:b/>
-          <w:color w:val="000000"/>
-          <w:sz w:val="24"/>
-          <w:szCs w:val="24"/>
-        </w:rPr>
-        <w:t xml:space="preserve">(Host): </w:t>
+        <w:t xml:space="preserve">: </w:t>
       </w:r>
       <w:r>
         <w:rPr>
@@ -1645,6 +1586,7 @@
           <w:szCs w:val="24"/>
         </w:rPr>
       </w:pPr>
+      <w:proofErr w:type="spellStart"/>
       <w:r>
         <w:rPr>
           <w:rFonts w:ascii="Roboto" w:eastAsia="Roboto" w:hAnsi="Roboto" w:cs="Roboto"/>
@@ -1653,7 +1595,18 @@
           <w:sz w:val="24"/>
           <w:szCs w:val="24"/>
         </w:rPr>
-        <w:t xml:space="preserve">Ξενάγηση (Tour): </w:t>
+        <w:t>Tour</w:t>
+      </w:r>
+      <w:proofErr w:type="spellEnd"/>
+      <w:r>
+        <w:rPr>
+          <w:rFonts w:ascii="Roboto" w:eastAsia="Roboto" w:hAnsi="Roboto" w:cs="Roboto"/>
+          <w:b/>
+          <w:color w:val="000000"/>
+          <w:sz w:val="24"/>
+          <w:szCs w:val="24"/>
+        </w:rPr>
+        <w:t xml:space="preserve">: </w:t>
       </w:r>
       <w:r>
         <w:rPr>
@@ -1669,7 +1622,25 @@
           <w:sz w:val="24"/>
           <w:szCs w:val="24"/>
         </w:rPr>
-        <w:t>Η κλάση διατηρεί πληροφορίες όπως ετικέτες (για ευκολία εύρεσης της ξενάγησης από τους απλούς χρήστες κατά την αναζήτηση), τιμή, αν πρόκειται για εικονική ξενάγηση, αν η ξενάγηση είναι δημόσια (ορατή από τους απλούς χρήστες ή όχι), στοιχεία δημοφιλίας κ.α.</w:t>
+        <w:t xml:space="preserve">Η κλάση διατηρεί πληροφορίες όπως ετικέτες (για ευκολία εύρεσης της ξενάγησης από τους απλούς χρήστες κατά την αναζήτηση), τιμή, αν πρόκειται για εικονική ξενάγηση, αν η ξενάγηση είναι δημόσια (ορατή από τους απλούς χρήστες ή όχι), στοιχεία </w:t>
+      </w:r>
+      <w:proofErr w:type="spellStart"/>
+      <w:r>
+        <w:rPr>
+          <w:rFonts w:ascii="Roboto" w:eastAsia="Roboto" w:hAnsi="Roboto" w:cs="Roboto"/>
+          <w:sz w:val="24"/>
+          <w:szCs w:val="24"/>
+        </w:rPr>
+        <w:t>δημοφιλίας</w:t>
+      </w:r>
+      <w:proofErr w:type="spellEnd"/>
+      <w:r>
+        <w:rPr>
+          <w:rFonts w:ascii="Roboto" w:eastAsia="Roboto" w:hAnsi="Roboto" w:cs="Roboto"/>
+          <w:sz w:val="24"/>
+          <w:szCs w:val="24"/>
+        </w:rPr>
+        <w:t xml:space="preserve"> κ.α.</w:t>
       </w:r>
     </w:p>
     <w:p>
@@ -1694,15 +1665,7 @@
           <w:szCs w:val="24"/>
         </w:rPr>
       </w:pPr>
-      <w:r>
-        <w:rPr>
-          <w:rFonts w:ascii="Roboto" w:eastAsia="Roboto" w:hAnsi="Roboto" w:cs="Roboto"/>
-          <w:b/>
-          <w:sz w:val="24"/>
-          <w:szCs w:val="24"/>
-        </w:rPr>
-        <w:t>Εικονική ξενάγηση (</w:t>
-      </w:r>
+      <w:proofErr w:type="spellStart"/>
       <w:r>
         <w:rPr>
           <w:rFonts w:ascii="Roboto" w:eastAsia="Roboto" w:hAnsi="Roboto" w:cs="Roboto"/>
@@ -1711,7 +1674,40 @@
           <w:sz w:val="24"/>
           <w:szCs w:val="24"/>
         </w:rPr>
-        <w:t xml:space="preserve">Virtual Tour): </w:t>
+        <w:t>Virtual</w:t>
+      </w:r>
+      <w:proofErr w:type="spellEnd"/>
+      <w:r>
+        <w:rPr>
+          <w:rFonts w:ascii="Roboto" w:eastAsia="Roboto" w:hAnsi="Roboto" w:cs="Roboto"/>
+          <w:b/>
+          <w:color w:val="000000"/>
+          <w:sz w:val="24"/>
+          <w:szCs w:val="24"/>
+        </w:rPr>
+        <w:t xml:space="preserve"> </w:t>
+      </w:r>
+      <w:proofErr w:type="spellStart"/>
+      <w:r>
+        <w:rPr>
+          <w:rFonts w:ascii="Roboto" w:eastAsia="Roboto" w:hAnsi="Roboto" w:cs="Roboto"/>
+          <w:b/>
+          <w:color w:val="000000"/>
+          <w:sz w:val="24"/>
+          <w:szCs w:val="24"/>
+        </w:rPr>
+        <w:t>Tour</w:t>
+      </w:r>
+      <w:proofErr w:type="spellEnd"/>
+      <w:r>
+        <w:rPr>
+          <w:rFonts w:ascii="Roboto" w:eastAsia="Roboto" w:hAnsi="Roboto" w:cs="Roboto"/>
+          <w:b/>
+          <w:color w:val="000000"/>
+          <w:sz w:val="24"/>
+          <w:szCs w:val="24"/>
+        </w:rPr>
+        <w:t xml:space="preserve">: </w:t>
       </w:r>
       <w:r>
         <w:rPr>
@@ -1777,15 +1773,7 @@
           <w:szCs w:val="24"/>
         </w:rPr>
       </w:pPr>
-      <w:r>
-        <w:rPr>
-          <w:rFonts w:ascii="Roboto" w:eastAsia="Roboto" w:hAnsi="Roboto" w:cs="Roboto"/>
-          <w:b/>
-          <w:sz w:val="24"/>
-          <w:szCs w:val="24"/>
-        </w:rPr>
-        <w:t>Εκδήλωση (</w:t>
-      </w:r>
+      <w:proofErr w:type="spellStart"/>
       <w:r>
         <w:rPr>
           <w:rFonts w:ascii="Roboto" w:eastAsia="Roboto" w:hAnsi="Roboto" w:cs="Roboto"/>
@@ -1795,15 +1783,7 @@
         </w:rPr>
         <w:t>Event</w:t>
       </w:r>
-      <w:r>
-        <w:rPr>
-          <w:rFonts w:ascii="Roboto" w:eastAsia="Roboto" w:hAnsi="Roboto" w:cs="Roboto"/>
-          <w:b/>
-          <w:sz w:val="24"/>
-          <w:szCs w:val="24"/>
-        </w:rPr>
-        <w:t>)</w:t>
-      </w:r>
+      <w:proofErr w:type="spellEnd"/>
       <w:r>
         <w:rPr>
           <w:rFonts w:ascii="Roboto" w:eastAsia="Roboto" w:hAnsi="Roboto" w:cs="Roboto"/>
@@ -1877,7 +1857,25 @@
           <w:sz w:val="24"/>
           <w:szCs w:val="24"/>
         </w:rPr>
-        <w:t xml:space="preserve"> κλπ). Οι εκδηλώσεις οργανώνονται και δημοσιεύονται από πολιτιστικούς οργανισμούς και ξεναγούς. Οι τελευταίοι, μπορούν επίσης να δημοσιεύσουν μία εκδήλωση </w:t>
+        <w:t xml:space="preserve"> </w:t>
+      </w:r>
+      <w:proofErr w:type="spellStart"/>
+      <w:r>
+        <w:rPr>
+          <w:rFonts w:ascii="Roboto" w:eastAsia="Roboto" w:hAnsi="Roboto" w:cs="Roboto"/>
+          <w:sz w:val="24"/>
+          <w:szCs w:val="24"/>
+        </w:rPr>
+        <w:t>κλπ</w:t>
+      </w:r>
+      <w:proofErr w:type="spellEnd"/>
+      <w:r>
+        <w:rPr>
+          <w:rFonts w:ascii="Roboto" w:eastAsia="Roboto" w:hAnsi="Roboto" w:cs="Roboto"/>
+          <w:sz w:val="24"/>
+          <w:szCs w:val="24"/>
+        </w:rPr>
+        <w:t xml:space="preserve">). Οι εκδηλώσεις οργανώνονται και δημοσιεύονται από πολιτιστικούς οργανισμούς και ξεναγούς. Οι τελευταίοι, μπορούν επίσης να δημοσιεύσουν μία εκδήλωση που έχει οργανώσει κάποιος πολιτιστικός οργανισμός. Οι απλοί χρήστες μπορούν να δηλώσουν συμμετοχή, λαμβάνοντας σύνδεσμο πρόσκλησης για να </w:t>
       </w:r>
       <w:r>
         <w:rPr>
@@ -1886,7 +1884,7 @@
           <w:szCs w:val="24"/>
         </w:rPr>
         <w:lastRenderedPageBreak/>
-        <w:t>που έχει οργανώσει κάποιος πολιτιστικός οργανισμός. Οι απλοί χρήστες μπορούν να δηλώσουν συμμετοχή, λαμβάνοντας σύνδεσμο πρόσκλησης για να καλέσουν και φίλους τους.</w:t>
+        <w:t>καλέσουν και φίλους τους.</w:t>
       </w:r>
     </w:p>
     <w:p>
@@ -1911,14 +1909,25 @@
           <w:szCs w:val="24"/>
         </w:rPr>
       </w:pPr>
-      <w:r>
-        <w:rPr>
-          <w:rFonts w:ascii="Roboto" w:eastAsia="Roboto" w:hAnsi="Roboto" w:cs="Roboto"/>
-          <w:b/>
-          <w:sz w:val="24"/>
-          <w:szCs w:val="24"/>
-        </w:rPr>
-        <w:t xml:space="preserve">Quiz: </w:t>
+      <w:proofErr w:type="spellStart"/>
+      <w:r>
+        <w:rPr>
+          <w:rFonts w:ascii="Roboto" w:eastAsia="Roboto" w:hAnsi="Roboto" w:cs="Roboto"/>
+          <w:b/>
+          <w:sz w:val="24"/>
+          <w:szCs w:val="24"/>
+        </w:rPr>
+        <w:t>Quiz</w:t>
+      </w:r>
+      <w:proofErr w:type="spellEnd"/>
+      <w:r>
+        <w:rPr>
+          <w:rFonts w:ascii="Roboto" w:eastAsia="Roboto" w:hAnsi="Roboto" w:cs="Roboto"/>
+          <w:b/>
+          <w:sz w:val="24"/>
+          <w:szCs w:val="24"/>
+        </w:rPr>
+        <w:t xml:space="preserve">: </w:t>
       </w:r>
       <w:r>
         <w:rPr>
@@ -1968,45 +1977,35 @@
           <w:szCs w:val="24"/>
         </w:rPr>
       </w:pPr>
-      <w:r>
-        <w:rPr>
-          <w:rFonts w:ascii="Roboto" w:eastAsia="Roboto" w:hAnsi="Roboto" w:cs="Roboto"/>
-          <w:b/>
-          <w:color w:val="000000"/>
-          <w:sz w:val="24"/>
-          <w:szCs w:val="24"/>
-        </w:rPr>
-        <w:t>Αγγελία εργασίας</w:t>
-      </w:r>
-      <w:r>
-        <w:rPr>
-          <w:rFonts w:ascii="Roboto" w:eastAsia="Roboto" w:hAnsi="Roboto" w:cs="Roboto"/>
-          <w:b/>
-          <w:color w:val="000000"/>
-          <w:sz w:val="24"/>
-          <w:szCs w:val="24"/>
-        </w:rPr>
-        <w:t xml:space="preserve"> </w:t>
-      </w:r>
-      <w:r>
-        <w:rPr>
-          <w:rFonts w:ascii="Roboto" w:eastAsia="Roboto" w:hAnsi="Roboto" w:cs="Roboto"/>
-          <w:b/>
-          <w:color w:val="000000"/>
-          <w:sz w:val="24"/>
-          <w:szCs w:val="24"/>
-        </w:rPr>
-        <w:t>(</w:t>
-      </w:r>
-      <w:r>
-        <w:rPr>
-          <w:rFonts w:ascii="Roboto" w:eastAsia="Roboto" w:hAnsi="Roboto" w:cs="Roboto"/>
-          <w:b/>
-          <w:sz w:val="24"/>
-          <w:szCs w:val="24"/>
-        </w:rPr>
-        <w:t>Job Offer)</w:t>
-      </w:r>
+      <w:proofErr w:type="spellStart"/>
+      <w:r>
+        <w:rPr>
+          <w:rFonts w:ascii="Roboto" w:eastAsia="Roboto" w:hAnsi="Roboto" w:cs="Roboto"/>
+          <w:b/>
+          <w:sz w:val="24"/>
+          <w:szCs w:val="24"/>
+        </w:rPr>
+        <w:t>Job</w:t>
+      </w:r>
+      <w:r>
+        <w:rPr>
+          <w:rFonts w:ascii="Roboto" w:eastAsia="Roboto" w:hAnsi="Roboto" w:cs="Roboto"/>
+          <w:b/>
+          <w:sz w:val="24"/>
+          <w:szCs w:val="24"/>
+        </w:rPr>
+        <w:t>_</w:t>
+      </w:r>
+      <w:r>
+        <w:rPr>
+          <w:rFonts w:ascii="Roboto" w:eastAsia="Roboto" w:hAnsi="Roboto" w:cs="Roboto"/>
+          <w:b/>
+          <w:sz w:val="24"/>
+          <w:szCs w:val="24"/>
+        </w:rPr>
+        <w:t>Offer</w:t>
+      </w:r>
+      <w:proofErr w:type="spellEnd"/>
       <w:r>
         <w:rPr>
           <w:rFonts w:ascii="Roboto" w:eastAsia="Roboto" w:hAnsi="Roboto" w:cs="Roboto"/>
@@ -2058,14 +2057,43 @@
           <w:szCs w:val="24"/>
         </w:rPr>
       </w:pPr>
-      <w:r>
-        <w:rPr>
-          <w:rFonts w:ascii="Roboto" w:eastAsia="Roboto" w:hAnsi="Roboto" w:cs="Roboto"/>
-          <w:b/>
-          <w:sz w:val="24"/>
-          <w:szCs w:val="24"/>
-        </w:rPr>
-        <w:t xml:space="preserve">Αίτηση εργασίας (Job Application): </w:t>
+      <w:proofErr w:type="spellStart"/>
+      <w:r>
+        <w:rPr>
+          <w:rFonts w:ascii="Roboto" w:eastAsia="Roboto" w:hAnsi="Roboto" w:cs="Roboto"/>
+          <w:b/>
+          <w:sz w:val="24"/>
+          <w:szCs w:val="24"/>
+        </w:rPr>
+        <w:t>Job</w:t>
+      </w:r>
+      <w:r>
+        <w:rPr>
+          <w:rFonts w:ascii="Roboto" w:eastAsia="Roboto" w:hAnsi="Roboto" w:cs="Roboto"/>
+          <w:b/>
+          <w:sz w:val="24"/>
+          <w:szCs w:val="24"/>
+        </w:rPr>
+        <w:t>_</w:t>
+      </w:r>
+      <w:r>
+        <w:rPr>
+          <w:rFonts w:ascii="Roboto" w:eastAsia="Roboto" w:hAnsi="Roboto" w:cs="Roboto"/>
+          <w:b/>
+          <w:sz w:val="24"/>
+          <w:szCs w:val="24"/>
+        </w:rPr>
+        <w:t>Application</w:t>
+      </w:r>
+      <w:proofErr w:type="spellEnd"/>
+      <w:r>
+        <w:rPr>
+          <w:rFonts w:ascii="Roboto" w:eastAsia="Roboto" w:hAnsi="Roboto" w:cs="Roboto"/>
+          <w:b/>
+          <w:sz w:val="24"/>
+          <w:szCs w:val="24"/>
+        </w:rPr>
+        <w:t xml:space="preserve">: </w:t>
       </w:r>
       <w:r>
         <w:rPr>
@@ -2106,6 +2134,17 @@
           <w:szCs w:val="24"/>
         </w:rPr>
       </w:pPr>
+      <w:proofErr w:type="spellStart"/>
+      <w:r>
+        <w:rPr>
+          <w:rFonts w:ascii="Roboto" w:eastAsia="Roboto" w:hAnsi="Roboto" w:cs="Roboto"/>
+          <w:b/>
+          <w:sz w:val="24"/>
+          <w:szCs w:val="24"/>
+        </w:rPr>
+        <w:t>Payment</w:t>
+      </w:r>
+      <w:proofErr w:type="spellEnd"/>
       <w:r>
         <w:rPr>
           <w:rFonts w:ascii="Roboto" w:eastAsia="Roboto" w:hAnsi="Roboto" w:cs="Roboto"/>
@@ -2114,13 +2153,12 @@
           <w:sz w:val="24"/>
           <w:szCs w:val="24"/>
         </w:rPr>
-        <w:t>Πληρωμή</w:t>
-      </w:r>
-      <w:r>
-        <w:rPr>
-          <w:rFonts w:ascii="Roboto" w:eastAsia="Roboto" w:hAnsi="Roboto" w:cs="Roboto"/>
-          <w:b/>
-          <w:color w:val="000000"/>
+        <w:t>:</w:t>
+      </w:r>
+      <w:r>
+        <w:rPr>
+          <w:rFonts w:ascii="Roboto" w:eastAsia="Roboto" w:hAnsi="Roboto" w:cs="Roboto"/>
+          <w:b/>
           <w:sz w:val="24"/>
           <w:szCs w:val="24"/>
         </w:rPr>
@@ -2129,27 +2167,77 @@
       <w:r>
         <w:rPr>
           <w:rFonts w:ascii="Roboto" w:eastAsia="Roboto" w:hAnsi="Roboto" w:cs="Roboto"/>
-          <w:b/>
-          <w:color w:val="000000"/>
-          <w:sz w:val="24"/>
-          <w:szCs w:val="24"/>
-        </w:rPr>
-        <w:t>(</w:t>
-      </w:r>
-      <w:r>
-        <w:rPr>
-          <w:rFonts w:ascii="Roboto" w:eastAsia="Roboto" w:hAnsi="Roboto" w:cs="Roboto"/>
-          <w:b/>
-          <w:sz w:val="24"/>
-          <w:szCs w:val="24"/>
-        </w:rPr>
-        <w:t>Payment)</w:t>
-      </w:r>
-      <w:r>
-        <w:rPr>
-          <w:rFonts w:ascii="Roboto" w:eastAsia="Roboto" w:hAnsi="Roboto" w:cs="Roboto"/>
-          <w:b/>
-          <w:color w:val="000000"/>
+          <w:sz w:val="24"/>
+          <w:szCs w:val="24"/>
+        </w:rPr>
+        <w:t xml:space="preserve">Περιλαμβάνει ιδιότητες σχετικά με τις πληρωμές που πραγματοποιούν οι χρήστες όπως ποσό πληρωμής, αγοραστής, προϊόν (ξενάγηση), ημερομηνία και </w:t>
+      </w:r>
+      <w:r>
+        <w:rPr>
+          <w:rFonts w:ascii="Roboto" w:eastAsia="Roboto" w:hAnsi="Roboto" w:cs="Roboto"/>
+          <w:sz w:val="24"/>
+          <w:szCs w:val="24"/>
+          <w:lang w:val="en-US"/>
+        </w:rPr>
+        <w:t>path</w:t>
+      </w:r>
+      <w:r>
+        <w:rPr>
+          <w:rFonts w:ascii="Roboto" w:eastAsia="Roboto" w:hAnsi="Roboto" w:cs="Roboto"/>
+          <w:sz w:val="24"/>
+          <w:szCs w:val="24"/>
+        </w:rPr>
+        <w:t xml:space="preserve"> </w:t>
+      </w:r>
+      <w:r>
+        <w:rPr>
+          <w:rFonts w:ascii="Roboto" w:eastAsia="Roboto" w:hAnsi="Roboto" w:cs="Roboto"/>
+          <w:sz w:val="24"/>
+          <w:szCs w:val="24"/>
+        </w:rPr>
+        <w:t>της απόδειξης.</w:t>
+      </w:r>
+    </w:p>
+    <w:p>
+      <w:pPr>
+        <w:widowControl w:val="0"/>
+        <w:numPr>
+          <w:ilvl w:val="0"/>
+          <w:numId w:val="3"/>
+        </w:numPr>
+        <w:pBdr>
+          <w:top w:val="nil"/>
+          <w:left w:val="nil"/>
+          <w:bottom w:val="nil"/>
+          <w:right w:val="nil"/>
+          <w:between w:val="nil"/>
+        </w:pBdr>
+        <w:spacing w:line="240" w:lineRule="auto"/>
+        <w:jc w:val="both"/>
+        <w:rPr>
+          <w:rFonts w:ascii="Roboto" w:eastAsia="Roboto" w:hAnsi="Roboto" w:cs="Roboto"/>
+          <w:sz w:val="24"/>
+          <w:szCs w:val="24"/>
+        </w:rPr>
+      </w:pPr>
+      <w:proofErr w:type="spellStart"/>
+      <w:r>
+        <w:rPr>
+          <w:rFonts w:ascii="Roboto" w:eastAsia="Roboto" w:hAnsi="Roboto" w:cs="Roboto"/>
+          <w:b/>
+          <w:bCs/>
+          <w:sz w:val="24"/>
+          <w:szCs w:val="24"/>
+          <w:lang w:val="en-US"/>
+        </w:rPr>
+        <w:t>ToursHistoryController</w:t>
+      </w:r>
+      <w:proofErr w:type="spellEnd"/>
+      <w:r>
+        <w:rPr>
+          <w:rFonts w:ascii="Roboto" w:eastAsia="Roboto" w:hAnsi="Roboto" w:cs="Roboto"/>
+          <w:b/>
+          <w:bCs/>
           <w:sz w:val="24"/>
           <w:szCs w:val="24"/>
         </w:rPr>
@@ -2159,6 +2247,7 @@
         <w:rPr>
           <w:rFonts w:ascii="Roboto" w:eastAsia="Roboto" w:hAnsi="Roboto" w:cs="Roboto"/>
           <w:b/>
+          <w:bCs/>
           <w:sz w:val="24"/>
           <w:szCs w:val="24"/>
         </w:rPr>
@@ -2170,32 +2259,2363 @@
           <w:sz w:val="24"/>
           <w:szCs w:val="24"/>
         </w:rPr>
-        <w:t xml:space="preserve">Περιλαμβάνει ιδιότητες σχετικά με τις πληρωμές που πραγματοποιούν οι χρήστες όπως ποσό πληρωμής, αγοραστής, προϊόν (ξενάγηση), ημερομηνία και </w:t>
-      </w:r>
-      <w:r>
-        <w:rPr>
-          <w:rFonts w:ascii="Roboto" w:eastAsia="Roboto" w:hAnsi="Roboto" w:cs="Roboto"/>
-          <w:sz w:val="24"/>
-          <w:szCs w:val="24"/>
-          <w:lang w:val="en-US"/>
-        </w:rPr>
-        <w:t>path</w:t>
-      </w:r>
-      <w:r>
-        <w:rPr>
-          <w:rFonts w:ascii="Roboto" w:eastAsia="Roboto" w:hAnsi="Roboto" w:cs="Roboto"/>
+        <w:t xml:space="preserve">κλάση που εμφανίζει την οθόνη ιστορικού ξεναγήσεων και διαχειρίζεται τα </w:t>
+      </w:r>
+      <w:r>
+        <w:rPr>
+          <w:rFonts w:ascii="Roboto" w:eastAsia="Roboto" w:hAnsi="Roboto" w:cs="Roboto"/>
+          <w:sz w:val="24"/>
+          <w:szCs w:val="24"/>
+          <w:lang w:val="en-US"/>
+        </w:rPr>
+        <w:t>events</w:t>
+      </w:r>
+      <w:r>
+        <w:rPr>
+          <w:rFonts w:ascii="Roboto" w:eastAsia="Roboto" w:hAnsi="Roboto" w:cs="Roboto"/>
+          <w:sz w:val="24"/>
+          <w:szCs w:val="24"/>
+        </w:rPr>
+        <w:t xml:space="preserve"> σε αυτή.</w:t>
+      </w:r>
+      <w:r>
+        <w:rPr>
+          <w:rFonts w:ascii="Roboto" w:eastAsia="Roboto" w:hAnsi="Roboto" w:cs="Roboto"/>
+          <w:b/>
+          <w:bCs/>
           <w:sz w:val="24"/>
           <w:szCs w:val="24"/>
         </w:rPr>
         <w:t xml:space="preserve"> </w:t>
       </w:r>
-      <w:r>
-        <w:rPr>
-          <w:rFonts w:ascii="Roboto" w:eastAsia="Roboto" w:hAnsi="Roboto" w:cs="Roboto"/>
-          <w:sz w:val="24"/>
-          <w:szCs w:val="24"/>
-        </w:rPr>
-        <w:t>της απόδειξης.</w:t>
+    </w:p>
+    <w:p>
+      <w:pPr>
+        <w:widowControl w:val="0"/>
+        <w:numPr>
+          <w:ilvl w:val="0"/>
+          <w:numId w:val="3"/>
+        </w:numPr>
+        <w:pBdr>
+          <w:top w:val="nil"/>
+          <w:left w:val="nil"/>
+          <w:bottom w:val="nil"/>
+          <w:right w:val="nil"/>
+          <w:between w:val="nil"/>
+        </w:pBdr>
+        <w:spacing w:line="240" w:lineRule="auto"/>
+        <w:jc w:val="both"/>
+        <w:rPr>
+          <w:rFonts w:ascii="Roboto" w:eastAsia="Roboto" w:hAnsi="Roboto" w:cs="Roboto"/>
+          <w:sz w:val="24"/>
+          <w:szCs w:val="24"/>
+        </w:rPr>
+      </w:pPr>
+      <w:proofErr w:type="spellStart"/>
+      <w:r>
+        <w:rPr>
+          <w:rFonts w:ascii="Roboto" w:eastAsia="Roboto" w:hAnsi="Roboto" w:cs="Roboto"/>
+          <w:b/>
+          <w:bCs/>
+          <w:sz w:val="24"/>
+          <w:szCs w:val="24"/>
+          <w:lang w:val="en-US"/>
+        </w:rPr>
+        <w:t>ToursController</w:t>
+      </w:r>
+      <w:proofErr w:type="spellEnd"/>
+      <w:r>
+        <w:rPr>
+          <w:rFonts w:ascii="Roboto" w:eastAsia="Roboto" w:hAnsi="Roboto" w:cs="Roboto"/>
+          <w:b/>
+          <w:bCs/>
+          <w:sz w:val="24"/>
+          <w:szCs w:val="24"/>
+        </w:rPr>
+        <w:t xml:space="preserve">: </w:t>
+      </w:r>
+      <w:r>
+        <w:rPr>
+          <w:rFonts w:ascii="Roboto" w:eastAsia="Roboto" w:hAnsi="Roboto" w:cs="Roboto"/>
+          <w:sz w:val="24"/>
+          <w:szCs w:val="24"/>
+        </w:rPr>
+        <w:t xml:space="preserve">κλάση που </w:t>
+      </w:r>
+      <w:r>
+        <w:rPr>
+          <w:rFonts w:ascii="Roboto" w:eastAsia="Roboto" w:hAnsi="Roboto" w:cs="Roboto"/>
+          <w:sz w:val="24"/>
+          <w:szCs w:val="24"/>
+        </w:rPr>
+        <w:t xml:space="preserve">εμφανίζει </w:t>
+      </w:r>
+      <w:r>
+        <w:rPr>
+          <w:rFonts w:ascii="Roboto" w:eastAsia="Roboto" w:hAnsi="Roboto" w:cs="Roboto"/>
+          <w:sz w:val="24"/>
+          <w:szCs w:val="24"/>
+        </w:rPr>
+        <w:t>την οθόνη προβολής ξεναγήσεων</w:t>
+      </w:r>
+      <w:r>
+        <w:rPr>
+          <w:rFonts w:ascii="Roboto" w:eastAsia="Roboto" w:hAnsi="Roboto" w:cs="Roboto"/>
+          <w:sz w:val="24"/>
+          <w:szCs w:val="24"/>
+        </w:rPr>
+        <w:t xml:space="preserve"> και </w:t>
+      </w:r>
+      <w:r>
+        <w:rPr>
+          <w:rFonts w:ascii="Roboto" w:eastAsia="Roboto" w:hAnsi="Roboto" w:cs="Roboto"/>
+          <w:sz w:val="24"/>
+          <w:szCs w:val="24"/>
+        </w:rPr>
+        <w:t xml:space="preserve">χειρίζεται τα </w:t>
+      </w:r>
+      <w:r>
+        <w:rPr>
+          <w:rFonts w:ascii="Roboto" w:eastAsia="Roboto" w:hAnsi="Roboto" w:cs="Roboto"/>
+          <w:sz w:val="24"/>
+          <w:szCs w:val="24"/>
+          <w:lang w:val="en-US"/>
+        </w:rPr>
+        <w:t>events</w:t>
+      </w:r>
+      <w:r>
+        <w:rPr>
+          <w:rFonts w:ascii="Roboto" w:eastAsia="Roboto" w:hAnsi="Roboto" w:cs="Roboto"/>
+          <w:sz w:val="24"/>
+          <w:szCs w:val="24"/>
+        </w:rPr>
+        <w:t xml:space="preserve"> σ</w:t>
+      </w:r>
+      <w:r>
+        <w:rPr>
+          <w:rFonts w:ascii="Roboto" w:eastAsia="Roboto" w:hAnsi="Roboto" w:cs="Roboto"/>
+          <w:sz w:val="24"/>
+          <w:szCs w:val="24"/>
+        </w:rPr>
+        <w:t>ε αυτήν.</w:t>
+      </w:r>
+    </w:p>
+    <w:p>
+      <w:pPr>
+        <w:widowControl w:val="0"/>
+        <w:numPr>
+          <w:ilvl w:val="0"/>
+          <w:numId w:val="3"/>
+        </w:numPr>
+        <w:pBdr>
+          <w:top w:val="nil"/>
+          <w:left w:val="nil"/>
+          <w:bottom w:val="nil"/>
+          <w:right w:val="nil"/>
+          <w:between w:val="nil"/>
+        </w:pBdr>
+        <w:spacing w:line="240" w:lineRule="auto"/>
+        <w:jc w:val="both"/>
+        <w:rPr>
+          <w:rFonts w:ascii="Roboto" w:eastAsia="Roboto" w:hAnsi="Roboto" w:cs="Roboto"/>
+          <w:sz w:val="24"/>
+          <w:szCs w:val="24"/>
+        </w:rPr>
+      </w:pPr>
+      <w:proofErr w:type="spellStart"/>
+      <w:r>
+        <w:rPr>
+          <w:rFonts w:ascii="Roboto" w:eastAsia="Roboto" w:hAnsi="Roboto" w:cs="Roboto"/>
+          <w:b/>
+          <w:bCs/>
+          <w:sz w:val="24"/>
+          <w:szCs w:val="24"/>
+          <w:lang w:val="en-US"/>
+        </w:rPr>
+        <w:t>NewToursController</w:t>
+      </w:r>
+      <w:proofErr w:type="spellEnd"/>
+      <w:r>
+        <w:rPr>
+          <w:rFonts w:ascii="Roboto" w:eastAsia="Roboto" w:hAnsi="Roboto" w:cs="Roboto"/>
+          <w:b/>
+          <w:bCs/>
+          <w:sz w:val="24"/>
+          <w:szCs w:val="24"/>
+        </w:rPr>
+        <w:t>:</w:t>
+      </w:r>
+      <w:r>
+        <w:rPr>
+          <w:rFonts w:ascii="Roboto" w:eastAsia="Roboto" w:hAnsi="Roboto" w:cs="Roboto"/>
+          <w:b/>
+          <w:bCs/>
+          <w:sz w:val="24"/>
+          <w:szCs w:val="24"/>
+        </w:rPr>
+        <w:t xml:space="preserve"> </w:t>
+      </w:r>
+      <w:r>
+        <w:rPr>
+          <w:rFonts w:ascii="Roboto" w:eastAsia="Roboto" w:hAnsi="Roboto" w:cs="Roboto"/>
+          <w:sz w:val="24"/>
+          <w:szCs w:val="24"/>
+        </w:rPr>
+        <w:t xml:space="preserve">κλάση που εμφανίζει και διαχειρίζεται τα </w:t>
+      </w:r>
+      <w:r>
+        <w:rPr>
+          <w:rFonts w:ascii="Roboto" w:eastAsia="Roboto" w:hAnsi="Roboto" w:cs="Roboto"/>
+          <w:sz w:val="24"/>
+          <w:szCs w:val="24"/>
+          <w:lang w:val="en-US"/>
+        </w:rPr>
+        <w:t>events</w:t>
+      </w:r>
+      <w:r>
+        <w:rPr>
+          <w:rFonts w:ascii="Roboto" w:eastAsia="Roboto" w:hAnsi="Roboto" w:cs="Roboto"/>
+          <w:sz w:val="24"/>
+          <w:szCs w:val="24"/>
+        </w:rPr>
+        <w:t xml:space="preserve"> </w:t>
+      </w:r>
+      <w:r>
+        <w:rPr>
+          <w:rFonts w:ascii="Roboto" w:eastAsia="Roboto" w:hAnsi="Roboto" w:cs="Roboto"/>
+          <w:sz w:val="24"/>
+          <w:szCs w:val="24"/>
+        </w:rPr>
+        <w:t xml:space="preserve">στις οθόνες του </w:t>
+      </w:r>
+      <w:r>
+        <w:rPr>
+          <w:rFonts w:ascii="Roboto" w:eastAsia="Roboto" w:hAnsi="Roboto" w:cs="Roboto"/>
+          <w:sz w:val="24"/>
+          <w:szCs w:val="24"/>
+          <w:lang w:val="en-US"/>
+        </w:rPr>
+        <w:t>Use</w:t>
+      </w:r>
+      <w:r>
+        <w:rPr>
+          <w:rFonts w:ascii="Roboto" w:eastAsia="Roboto" w:hAnsi="Roboto" w:cs="Roboto"/>
+          <w:sz w:val="24"/>
+          <w:szCs w:val="24"/>
+        </w:rPr>
+        <w:t xml:space="preserve"> </w:t>
+      </w:r>
+      <w:r>
+        <w:rPr>
+          <w:rFonts w:ascii="Roboto" w:eastAsia="Roboto" w:hAnsi="Roboto" w:cs="Roboto"/>
+          <w:sz w:val="24"/>
+          <w:szCs w:val="24"/>
+          <w:lang w:val="en-US"/>
+        </w:rPr>
+        <w:t>Case</w:t>
+      </w:r>
+      <w:r>
+        <w:rPr>
+          <w:rFonts w:ascii="Roboto" w:eastAsia="Roboto" w:hAnsi="Roboto" w:cs="Roboto"/>
+          <w:sz w:val="24"/>
+          <w:szCs w:val="24"/>
+        </w:rPr>
+        <w:t xml:space="preserve"> “</w:t>
+      </w:r>
+      <w:r>
+        <w:rPr>
+          <w:rFonts w:ascii="Roboto" w:eastAsia="Roboto" w:hAnsi="Roboto" w:cs="Roboto"/>
+          <w:sz w:val="24"/>
+          <w:szCs w:val="24"/>
+        </w:rPr>
+        <w:t>Ανάρτηση Ξενάγησης</w:t>
+      </w:r>
+      <w:r>
+        <w:rPr>
+          <w:rFonts w:ascii="Roboto" w:eastAsia="Roboto" w:hAnsi="Roboto" w:cs="Roboto"/>
+          <w:sz w:val="24"/>
+          <w:szCs w:val="24"/>
+        </w:rPr>
+        <w:t>”</w:t>
+      </w:r>
+      <w:r>
+        <w:rPr>
+          <w:rFonts w:ascii="Roboto" w:eastAsia="Roboto" w:hAnsi="Roboto" w:cs="Roboto"/>
+          <w:sz w:val="24"/>
+          <w:szCs w:val="24"/>
+        </w:rPr>
+        <w:t xml:space="preserve">, εκτός από την οθόνη ιστορικού ξεναγήσεων. </w:t>
+      </w:r>
+      <w:r>
+        <w:rPr>
+          <w:rFonts w:ascii="Roboto" w:eastAsia="Roboto" w:hAnsi="Roboto" w:cs="Roboto"/>
+          <w:sz w:val="24"/>
+          <w:szCs w:val="24"/>
+        </w:rPr>
+        <w:t>Ουσιαστικά, είναι υπεύθυνη για τη δημιουργία και δημοσίευση/αποθήκευση μίας νέας ξενάγησης, σύμφωνα με τις επιλογές του χειριστή.</w:t>
+      </w:r>
+    </w:p>
+    <w:p>
+      <w:pPr>
+        <w:widowControl w:val="0"/>
+        <w:numPr>
+          <w:ilvl w:val="0"/>
+          <w:numId w:val="3"/>
+        </w:numPr>
+        <w:pBdr>
+          <w:top w:val="nil"/>
+          <w:left w:val="nil"/>
+          <w:bottom w:val="nil"/>
+          <w:right w:val="nil"/>
+          <w:between w:val="nil"/>
+        </w:pBdr>
+        <w:spacing w:line="240" w:lineRule="auto"/>
+        <w:jc w:val="both"/>
+        <w:rPr>
+          <w:rFonts w:ascii="Roboto" w:eastAsia="Roboto" w:hAnsi="Roboto" w:cs="Roboto"/>
+          <w:sz w:val="24"/>
+          <w:szCs w:val="24"/>
+        </w:rPr>
+      </w:pPr>
+      <w:proofErr w:type="spellStart"/>
+      <w:r>
+        <w:rPr>
+          <w:rFonts w:ascii="Roboto" w:eastAsia="Roboto" w:hAnsi="Roboto" w:cs="Roboto"/>
+          <w:b/>
+          <w:bCs/>
+          <w:sz w:val="24"/>
+          <w:szCs w:val="24"/>
+          <w:lang w:val="en-US"/>
+        </w:rPr>
+        <w:t>TourDetController</w:t>
+      </w:r>
+      <w:proofErr w:type="spellEnd"/>
+      <w:r>
+        <w:rPr>
+          <w:rFonts w:ascii="Roboto" w:eastAsia="Roboto" w:hAnsi="Roboto" w:cs="Roboto"/>
+          <w:b/>
+          <w:bCs/>
+          <w:sz w:val="24"/>
+          <w:szCs w:val="24"/>
+        </w:rPr>
+        <w:t xml:space="preserve">: </w:t>
+      </w:r>
+      <w:r>
+        <w:rPr>
+          <w:rFonts w:ascii="Roboto" w:eastAsia="Roboto" w:hAnsi="Roboto" w:cs="Roboto"/>
+          <w:sz w:val="24"/>
+          <w:szCs w:val="24"/>
+        </w:rPr>
+        <w:t xml:space="preserve">κλάση που χειρίζεται τα </w:t>
+      </w:r>
+      <w:r>
+        <w:rPr>
+          <w:rFonts w:ascii="Roboto" w:eastAsia="Roboto" w:hAnsi="Roboto" w:cs="Roboto"/>
+          <w:sz w:val="24"/>
+          <w:szCs w:val="24"/>
+          <w:lang w:val="en-US"/>
+        </w:rPr>
+        <w:t>events</w:t>
+      </w:r>
+      <w:r>
+        <w:rPr>
+          <w:rFonts w:ascii="Roboto" w:eastAsia="Roboto" w:hAnsi="Roboto" w:cs="Roboto"/>
+          <w:sz w:val="24"/>
+          <w:szCs w:val="24"/>
+        </w:rPr>
+        <w:t xml:space="preserve"> </w:t>
+      </w:r>
+      <w:r>
+        <w:rPr>
+          <w:rFonts w:ascii="Roboto" w:eastAsia="Roboto" w:hAnsi="Roboto" w:cs="Roboto"/>
+          <w:sz w:val="24"/>
+          <w:szCs w:val="24"/>
+        </w:rPr>
+        <w:t xml:space="preserve">στην οθόνη </w:t>
+      </w:r>
+      <w:r>
+        <w:rPr>
+          <w:rFonts w:ascii="Roboto" w:eastAsia="Roboto" w:hAnsi="Roboto" w:cs="Roboto"/>
+          <w:sz w:val="24"/>
+          <w:szCs w:val="24"/>
+        </w:rPr>
+        <w:t xml:space="preserve">αναλυτικών πληροφοριών ξενάγησης του </w:t>
+      </w:r>
+      <w:r>
+        <w:rPr>
+          <w:rFonts w:ascii="Roboto" w:eastAsia="Roboto" w:hAnsi="Roboto" w:cs="Roboto"/>
+          <w:sz w:val="24"/>
+          <w:szCs w:val="24"/>
+          <w:lang w:val="en-US"/>
+        </w:rPr>
+        <w:t>Use</w:t>
+      </w:r>
+      <w:r>
+        <w:rPr>
+          <w:rFonts w:ascii="Roboto" w:eastAsia="Roboto" w:hAnsi="Roboto" w:cs="Roboto"/>
+          <w:sz w:val="24"/>
+          <w:szCs w:val="24"/>
+        </w:rPr>
+        <w:t xml:space="preserve"> </w:t>
+      </w:r>
+      <w:r>
+        <w:rPr>
+          <w:rFonts w:ascii="Roboto" w:eastAsia="Roboto" w:hAnsi="Roboto" w:cs="Roboto"/>
+          <w:sz w:val="24"/>
+          <w:szCs w:val="24"/>
+          <w:lang w:val="en-US"/>
+        </w:rPr>
+        <w:t>Case</w:t>
+      </w:r>
+      <w:r>
+        <w:rPr>
+          <w:rFonts w:ascii="Roboto" w:eastAsia="Roboto" w:hAnsi="Roboto" w:cs="Roboto"/>
+          <w:sz w:val="24"/>
+          <w:szCs w:val="24"/>
+        </w:rPr>
+        <w:t xml:space="preserve"> “</w:t>
+      </w:r>
+      <w:r>
+        <w:rPr>
+          <w:rFonts w:ascii="Roboto" w:eastAsia="Roboto" w:hAnsi="Roboto" w:cs="Roboto"/>
+          <w:sz w:val="24"/>
+          <w:szCs w:val="24"/>
+        </w:rPr>
+        <w:t>Συμμετοχή σε Ξενάγηση</w:t>
+      </w:r>
+      <w:r>
+        <w:rPr>
+          <w:rFonts w:ascii="Roboto" w:eastAsia="Roboto" w:hAnsi="Roboto" w:cs="Roboto"/>
+          <w:sz w:val="24"/>
+          <w:szCs w:val="24"/>
+        </w:rPr>
+        <w:t>”</w:t>
+      </w:r>
+      <w:r>
+        <w:rPr>
+          <w:rFonts w:ascii="Roboto" w:eastAsia="Roboto" w:hAnsi="Roboto" w:cs="Roboto"/>
+          <w:sz w:val="24"/>
+          <w:szCs w:val="24"/>
+        </w:rPr>
+        <w:t>. Ουσιαστικά, η κλάση αυτή είναι υπεύθυνη για την προβολή των πληροφοριών της επιλεγμένης από το χειριστή ξενάγησης και την λήψη της επιθυμίας συμμετοχής του σε αυτήν.</w:t>
+      </w:r>
+    </w:p>
+    <w:p>
+      <w:pPr>
+        <w:widowControl w:val="0"/>
+        <w:numPr>
+          <w:ilvl w:val="0"/>
+          <w:numId w:val="3"/>
+        </w:numPr>
+        <w:pBdr>
+          <w:top w:val="nil"/>
+          <w:left w:val="nil"/>
+          <w:bottom w:val="nil"/>
+          <w:right w:val="nil"/>
+          <w:between w:val="nil"/>
+        </w:pBdr>
+        <w:spacing w:line="240" w:lineRule="auto"/>
+        <w:jc w:val="both"/>
+        <w:rPr>
+          <w:rFonts w:ascii="Roboto" w:eastAsia="Roboto" w:hAnsi="Roboto" w:cs="Roboto"/>
+          <w:sz w:val="24"/>
+          <w:szCs w:val="24"/>
+        </w:rPr>
+      </w:pPr>
+      <w:proofErr w:type="spellStart"/>
+      <w:r>
+        <w:rPr>
+          <w:rFonts w:ascii="Roboto" w:eastAsia="Roboto" w:hAnsi="Roboto" w:cs="Roboto"/>
+          <w:b/>
+          <w:bCs/>
+          <w:sz w:val="24"/>
+          <w:szCs w:val="24"/>
+          <w:lang w:val="en-US"/>
+        </w:rPr>
+        <w:t>AvailabilityController</w:t>
+      </w:r>
+      <w:proofErr w:type="spellEnd"/>
+      <w:r>
+        <w:rPr>
+          <w:rFonts w:ascii="Roboto" w:eastAsia="Roboto" w:hAnsi="Roboto" w:cs="Roboto"/>
+          <w:b/>
+          <w:bCs/>
+          <w:sz w:val="24"/>
+          <w:szCs w:val="24"/>
+        </w:rPr>
+        <w:t>:</w:t>
+      </w:r>
+      <w:r>
+        <w:rPr>
+          <w:rFonts w:ascii="Roboto" w:eastAsia="Roboto" w:hAnsi="Roboto" w:cs="Roboto"/>
+          <w:b/>
+          <w:bCs/>
+          <w:sz w:val="24"/>
+          <w:szCs w:val="24"/>
+        </w:rPr>
+        <w:t xml:space="preserve"> </w:t>
+      </w:r>
+      <w:r>
+        <w:rPr>
+          <w:rFonts w:ascii="Roboto" w:eastAsia="Roboto" w:hAnsi="Roboto" w:cs="Roboto"/>
+          <w:sz w:val="24"/>
+          <w:szCs w:val="24"/>
+        </w:rPr>
+        <w:t xml:space="preserve">κλάση που διαχειρίζεται τα </w:t>
+      </w:r>
+      <w:r>
+        <w:rPr>
+          <w:rFonts w:ascii="Roboto" w:eastAsia="Roboto" w:hAnsi="Roboto" w:cs="Roboto"/>
+          <w:sz w:val="24"/>
+          <w:szCs w:val="24"/>
+          <w:lang w:val="en-US"/>
+        </w:rPr>
+        <w:t>events</w:t>
+      </w:r>
+      <w:r>
+        <w:rPr>
+          <w:rFonts w:ascii="Roboto" w:eastAsia="Roboto" w:hAnsi="Roboto" w:cs="Roboto"/>
+          <w:sz w:val="24"/>
+          <w:szCs w:val="24"/>
+        </w:rPr>
+        <w:t xml:space="preserve"> </w:t>
+      </w:r>
+      <w:r>
+        <w:rPr>
+          <w:rFonts w:ascii="Roboto" w:eastAsia="Roboto" w:hAnsi="Roboto" w:cs="Roboto"/>
+          <w:sz w:val="24"/>
+          <w:szCs w:val="24"/>
+        </w:rPr>
+        <w:t xml:space="preserve">στην οθόνη διαθεσιμότητας του </w:t>
+      </w:r>
+      <w:r>
+        <w:rPr>
+          <w:rFonts w:ascii="Roboto" w:eastAsia="Roboto" w:hAnsi="Roboto" w:cs="Roboto"/>
+          <w:sz w:val="24"/>
+          <w:szCs w:val="24"/>
+          <w:lang w:val="en-US"/>
+        </w:rPr>
+        <w:t>Use</w:t>
+      </w:r>
+      <w:r>
+        <w:rPr>
+          <w:rFonts w:ascii="Roboto" w:eastAsia="Roboto" w:hAnsi="Roboto" w:cs="Roboto"/>
+          <w:sz w:val="24"/>
+          <w:szCs w:val="24"/>
+        </w:rPr>
+        <w:t xml:space="preserve"> </w:t>
+      </w:r>
+      <w:r>
+        <w:rPr>
+          <w:rFonts w:ascii="Roboto" w:eastAsia="Roboto" w:hAnsi="Roboto" w:cs="Roboto"/>
+          <w:sz w:val="24"/>
+          <w:szCs w:val="24"/>
+          <w:lang w:val="en-US"/>
+        </w:rPr>
+        <w:t>Case</w:t>
+      </w:r>
+      <w:r>
+        <w:rPr>
+          <w:rFonts w:ascii="Roboto" w:eastAsia="Roboto" w:hAnsi="Roboto" w:cs="Roboto"/>
+          <w:sz w:val="24"/>
+          <w:szCs w:val="24"/>
+        </w:rPr>
+        <w:t xml:space="preserve"> “</w:t>
+      </w:r>
+      <w:r>
+        <w:rPr>
+          <w:rFonts w:ascii="Roboto" w:eastAsia="Roboto" w:hAnsi="Roboto" w:cs="Roboto"/>
+          <w:sz w:val="24"/>
+          <w:szCs w:val="24"/>
+        </w:rPr>
+        <w:t>Συμμετοχή σε Ξενάγηση</w:t>
+      </w:r>
+      <w:r>
+        <w:rPr>
+          <w:rFonts w:ascii="Roboto" w:eastAsia="Roboto" w:hAnsi="Roboto" w:cs="Roboto"/>
+          <w:sz w:val="24"/>
+          <w:szCs w:val="24"/>
+        </w:rPr>
+        <w:t>”</w:t>
+      </w:r>
+      <w:r>
+        <w:rPr>
+          <w:rFonts w:ascii="Roboto" w:eastAsia="Roboto" w:hAnsi="Roboto" w:cs="Roboto"/>
+          <w:sz w:val="24"/>
+          <w:szCs w:val="24"/>
+        </w:rPr>
+        <w:t xml:space="preserve">. Ουσιαστικά, η κλάση αυτή αναλαμβάνει την προβολή των διαθέσιμων ημερομηνιών και ωρών για την επιλεγμένη από τον χρήστη ξενάγηση και τον έλεγχο διαθεσιμότητας.  </w:t>
+      </w:r>
+    </w:p>
+    <w:p>
+      <w:pPr>
+        <w:widowControl w:val="0"/>
+        <w:numPr>
+          <w:ilvl w:val="0"/>
+          <w:numId w:val="3"/>
+        </w:numPr>
+        <w:pBdr>
+          <w:top w:val="nil"/>
+          <w:left w:val="nil"/>
+          <w:bottom w:val="nil"/>
+          <w:right w:val="nil"/>
+          <w:between w:val="nil"/>
+        </w:pBdr>
+        <w:spacing w:line="240" w:lineRule="auto"/>
+        <w:jc w:val="both"/>
+        <w:rPr>
+          <w:rFonts w:ascii="Roboto" w:eastAsia="Roboto" w:hAnsi="Roboto" w:cs="Roboto"/>
+          <w:sz w:val="24"/>
+          <w:szCs w:val="24"/>
+        </w:rPr>
+      </w:pPr>
+      <w:proofErr w:type="spellStart"/>
+      <w:r>
+        <w:rPr>
+          <w:rFonts w:ascii="Roboto" w:eastAsia="Roboto" w:hAnsi="Roboto" w:cs="Roboto"/>
+          <w:b/>
+          <w:bCs/>
+          <w:sz w:val="24"/>
+          <w:szCs w:val="24"/>
+          <w:lang w:val="en-US"/>
+        </w:rPr>
+        <w:t>PaymentController</w:t>
+      </w:r>
+      <w:proofErr w:type="spellEnd"/>
+      <w:r>
+        <w:rPr>
+          <w:rFonts w:ascii="Roboto" w:eastAsia="Roboto" w:hAnsi="Roboto" w:cs="Roboto"/>
+          <w:b/>
+          <w:bCs/>
+          <w:sz w:val="24"/>
+          <w:szCs w:val="24"/>
+        </w:rPr>
+        <w:t>:</w:t>
+      </w:r>
+      <w:r>
+        <w:rPr>
+          <w:rFonts w:ascii="Roboto" w:eastAsia="Roboto" w:hAnsi="Roboto" w:cs="Roboto"/>
+          <w:b/>
+          <w:bCs/>
+          <w:sz w:val="24"/>
+          <w:szCs w:val="24"/>
+        </w:rPr>
+        <w:t xml:space="preserve"> </w:t>
+      </w:r>
+      <w:r>
+        <w:rPr>
+          <w:rFonts w:ascii="Roboto" w:eastAsia="Roboto" w:hAnsi="Roboto" w:cs="Roboto"/>
+          <w:sz w:val="24"/>
+          <w:szCs w:val="24"/>
+        </w:rPr>
+        <w:t xml:space="preserve">κλάση που χειρίζεται τα </w:t>
+      </w:r>
+      <w:r>
+        <w:rPr>
+          <w:rFonts w:ascii="Roboto" w:eastAsia="Roboto" w:hAnsi="Roboto" w:cs="Roboto"/>
+          <w:sz w:val="24"/>
+          <w:szCs w:val="24"/>
+          <w:lang w:val="en-US"/>
+        </w:rPr>
+        <w:t>events</w:t>
+      </w:r>
+      <w:r>
+        <w:rPr>
+          <w:rFonts w:ascii="Roboto" w:eastAsia="Roboto" w:hAnsi="Roboto" w:cs="Roboto"/>
+          <w:sz w:val="24"/>
+          <w:szCs w:val="24"/>
+        </w:rPr>
+        <w:t xml:space="preserve"> </w:t>
+      </w:r>
+      <w:r>
+        <w:rPr>
+          <w:rFonts w:ascii="Roboto" w:eastAsia="Roboto" w:hAnsi="Roboto" w:cs="Roboto"/>
+          <w:sz w:val="24"/>
+          <w:szCs w:val="24"/>
+        </w:rPr>
+        <w:t xml:space="preserve">στην οθόνη </w:t>
+      </w:r>
+      <w:r>
+        <w:rPr>
+          <w:rFonts w:ascii="Roboto" w:eastAsia="Roboto" w:hAnsi="Roboto" w:cs="Roboto"/>
+          <w:sz w:val="24"/>
+          <w:szCs w:val="24"/>
+        </w:rPr>
+        <w:t xml:space="preserve">Πληρωμής </w:t>
+      </w:r>
+      <w:r>
+        <w:rPr>
+          <w:rFonts w:ascii="Roboto" w:eastAsia="Roboto" w:hAnsi="Roboto" w:cs="Roboto"/>
+          <w:sz w:val="24"/>
+          <w:szCs w:val="24"/>
+        </w:rPr>
+        <w:t xml:space="preserve">του </w:t>
+      </w:r>
+      <w:r>
+        <w:rPr>
+          <w:rFonts w:ascii="Roboto" w:eastAsia="Roboto" w:hAnsi="Roboto" w:cs="Roboto"/>
+          <w:sz w:val="24"/>
+          <w:szCs w:val="24"/>
+          <w:lang w:val="en-US"/>
+        </w:rPr>
+        <w:t>Use</w:t>
+      </w:r>
+      <w:r>
+        <w:rPr>
+          <w:rFonts w:ascii="Roboto" w:eastAsia="Roboto" w:hAnsi="Roboto" w:cs="Roboto"/>
+          <w:sz w:val="24"/>
+          <w:szCs w:val="24"/>
+        </w:rPr>
+        <w:t xml:space="preserve"> </w:t>
+      </w:r>
+      <w:r>
+        <w:rPr>
+          <w:rFonts w:ascii="Roboto" w:eastAsia="Roboto" w:hAnsi="Roboto" w:cs="Roboto"/>
+          <w:sz w:val="24"/>
+          <w:szCs w:val="24"/>
+          <w:lang w:val="en-US"/>
+        </w:rPr>
+        <w:t>Case</w:t>
+      </w:r>
+      <w:r>
+        <w:rPr>
+          <w:rFonts w:ascii="Roboto" w:eastAsia="Roboto" w:hAnsi="Roboto" w:cs="Roboto"/>
+          <w:sz w:val="24"/>
+          <w:szCs w:val="24"/>
+        </w:rPr>
+        <w:t xml:space="preserve"> “</w:t>
+      </w:r>
+      <w:r>
+        <w:rPr>
+          <w:rFonts w:ascii="Roboto" w:eastAsia="Roboto" w:hAnsi="Roboto" w:cs="Roboto"/>
+          <w:sz w:val="24"/>
+          <w:szCs w:val="24"/>
+        </w:rPr>
+        <w:t>Συμμετοχή σε Ξενάγηση</w:t>
+      </w:r>
+      <w:r>
+        <w:rPr>
+          <w:rFonts w:ascii="Roboto" w:eastAsia="Roboto" w:hAnsi="Roboto" w:cs="Roboto"/>
+          <w:sz w:val="24"/>
+          <w:szCs w:val="24"/>
+        </w:rPr>
+        <w:t>”</w:t>
+      </w:r>
+      <w:r>
+        <w:rPr>
+          <w:rFonts w:ascii="Roboto" w:eastAsia="Roboto" w:hAnsi="Roboto" w:cs="Roboto"/>
+          <w:sz w:val="24"/>
+          <w:szCs w:val="24"/>
+        </w:rPr>
+        <w:t>. Ουσιαστικά, η κλάση αυτή είναι υπεύθυνη</w:t>
+      </w:r>
+      <w:r>
+        <w:rPr>
+          <w:rFonts w:ascii="Roboto" w:eastAsia="Roboto" w:hAnsi="Roboto" w:cs="Roboto"/>
+          <w:sz w:val="24"/>
+          <w:szCs w:val="24"/>
+        </w:rPr>
+        <w:t xml:space="preserve"> για την εκτέλεση της πληρωμής για τη συμμετοχή του χρήστη στην επιλεγμένη ξενάγηση. </w:t>
+      </w:r>
+    </w:p>
+    <w:p>
+      <w:pPr>
+        <w:widowControl w:val="0"/>
+        <w:numPr>
+          <w:ilvl w:val="0"/>
+          <w:numId w:val="3"/>
+        </w:numPr>
+        <w:pBdr>
+          <w:top w:val="nil"/>
+          <w:left w:val="nil"/>
+          <w:bottom w:val="nil"/>
+          <w:right w:val="nil"/>
+          <w:between w:val="nil"/>
+        </w:pBdr>
+        <w:spacing w:line="240" w:lineRule="auto"/>
+        <w:jc w:val="both"/>
+        <w:rPr>
+          <w:rFonts w:ascii="Roboto" w:eastAsia="Roboto" w:hAnsi="Roboto" w:cs="Roboto"/>
+          <w:sz w:val="24"/>
+          <w:szCs w:val="24"/>
+        </w:rPr>
+      </w:pPr>
+      <w:proofErr w:type="spellStart"/>
+      <w:r>
+        <w:rPr>
+          <w:rFonts w:ascii="Roboto" w:eastAsia="Roboto" w:hAnsi="Roboto" w:cs="Roboto"/>
+          <w:b/>
+          <w:bCs/>
+          <w:sz w:val="24"/>
+          <w:szCs w:val="24"/>
+          <w:lang w:val="en-US"/>
+        </w:rPr>
+        <w:t>NewVirtualTourController</w:t>
+      </w:r>
+      <w:proofErr w:type="spellEnd"/>
+      <w:r>
+        <w:rPr>
+          <w:rFonts w:ascii="Roboto" w:eastAsia="Roboto" w:hAnsi="Roboto" w:cs="Roboto"/>
+          <w:b/>
+          <w:bCs/>
+          <w:sz w:val="24"/>
+          <w:szCs w:val="24"/>
+        </w:rPr>
+        <w:t>:</w:t>
+      </w:r>
+      <w:r>
+        <w:rPr>
+          <w:rFonts w:ascii="Roboto" w:eastAsia="Roboto" w:hAnsi="Roboto" w:cs="Roboto"/>
+          <w:b/>
+          <w:bCs/>
+          <w:sz w:val="24"/>
+          <w:szCs w:val="24"/>
+        </w:rPr>
+        <w:t xml:space="preserve"> </w:t>
+      </w:r>
+      <w:r>
+        <w:rPr>
+          <w:rFonts w:ascii="Roboto" w:eastAsia="Roboto" w:hAnsi="Roboto" w:cs="Roboto"/>
+          <w:sz w:val="24"/>
+          <w:szCs w:val="24"/>
+        </w:rPr>
+        <w:t xml:space="preserve">κλάση που διαχειρίζεται τα </w:t>
+      </w:r>
+      <w:r>
+        <w:rPr>
+          <w:rFonts w:ascii="Roboto" w:eastAsia="Roboto" w:hAnsi="Roboto" w:cs="Roboto"/>
+          <w:sz w:val="24"/>
+          <w:szCs w:val="24"/>
+          <w:lang w:val="en-US"/>
+        </w:rPr>
+        <w:t>events</w:t>
+      </w:r>
+      <w:r>
+        <w:rPr>
+          <w:rFonts w:ascii="Roboto" w:eastAsia="Roboto" w:hAnsi="Roboto" w:cs="Roboto"/>
+          <w:sz w:val="24"/>
+          <w:szCs w:val="24"/>
+        </w:rPr>
+        <w:t xml:space="preserve"> </w:t>
+      </w:r>
+      <w:r>
+        <w:rPr>
+          <w:rFonts w:ascii="Roboto" w:eastAsia="Roboto" w:hAnsi="Roboto" w:cs="Roboto"/>
+          <w:sz w:val="24"/>
+          <w:szCs w:val="24"/>
+        </w:rPr>
+        <w:t>στις οθόνες</w:t>
+      </w:r>
+      <w:r>
+        <w:rPr>
+          <w:rFonts w:ascii="Roboto" w:eastAsia="Roboto" w:hAnsi="Roboto" w:cs="Roboto"/>
+          <w:sz w:val="24"/>
+          <w:szCs w:val="24"/>
+        </w:rPr>
+        <w:t xml:space="preserve"> που αφορούν το </w:t>
+      </w:r>
+      <w:r>
+        <w:rPr>
+          <w:rFonts w:ascii="Roboto" w:eastAsia="Roboto" w:hAnsi="Roboto" w:cs="Roboto"/>
+          <w:sz w:val="24"/>
+          <w:szCs w:val="24"/>
+          <w:lang w:val="en-US"/>
+        </w:rPr>
+        <w:t>Use</w:t>
+      </w:r>
+      <w:r>
+        <w:rPr>
+          <w:rFonts w:ascii="Roboto" w:eastAsia="Roboto" w:hAnsi="Roboto" w:cs="Roboto"/>
+          <w:sz w:val="24"/>
+          <w:szCs w:val="24"/>
+        </w:rPr>
+        <w:t xml:space="preserve"> </w:t>
+      </w:r>
+      <w:r>
+        <w:rPr>
+          <w:rFonts w:ascii="Roboto" w:eastAsia="Roboto" w:hAnsi="Roboto" w:cs="Roboto"/>
+          <w:sz w:val="24"/>
+          <w:szCs w:val="24"/>
+          <w:lang w:val="en-US"/>
+        </w:rPr>
+        <w:t>Case</w:t>
+      </w:r>
+      <w:r>
+        <w:rPr>
+          <w:rFonts w:ascii="Roboto" w:eastAsia="Roboto" w:hAnsi="Roboto" w:cs="Roboto"/>
+          <w:sz w:val="24"/>
+          <w:szCs w:val="24"/>
+        </w:rPr>
+        <w:t xml:space="preserve"> </w:t>
+      </w:r>
+      <w:r>
+        <w:rPr>
+          <w:rFonts w:ascii="Roboto" w:eastAsia="Roboto" w:hAnsi="Roboto" w:cs="Roboto"/>
+          <w:sz w:val="24"/>
+          <w:szCs w:val="24"/>
+        </w:rPr>
+        <w:t>“</w:t>
+      </w:r>
+      <w:r>
+        <w:rPr>
+          <w:rFonts w:ascii="Roboto" w:eastAsia="Roboto" w:hAnsi="Roboto" w:cs="Roboto"/>
+          <w:sz w:val="24"/>
+          <w:szCs w:val="24"/>
+        </w:rPr>
+        <w:t>Δημιουργία εικονικής ξενάγησης</w:t>
+      </w:r>
+      <w:r>
+        <w:rPr>
+          <w:rFonts w:ascii="Roboto" w:eastAsia="Roboto" w:hAnsi="Roboto" w:cs="Roboto"/>
+          <w:sz w:val="24"/>
+          <w:szCs w:val="24"/>
+        </w:rPr>
+        <w:t>”</w:t>
+      </w:r>
+      <w:r>
+        <w:rPr>
+          <w:rFonts w:ascii="Roboto" w:eastAsia="Roboto" w:hAnsi="Roboto" w:cs="Roboto"/>
+          <w:sz w:val="24"/>
+          <w:szCs w:val="24"/>
+        </w:rPr>
+        <w:t xml:space="preserve">, εκτός από την οθόνη ιστορικού ξεναγήσεων. </w:t>
+      </w:r>
+      <w:r>
+        <w:rPr>
+          <w:rFonts w:ascii="Roboto" w:eastAsia="Roboto" w:hAnsi="Roboto" w:cs="Roboto"/>
+          <w:sz w:val="24"/>
+          <w:szCs w:val="24"/>
+        </w:rPr>
+        <w:t xml:space="preserve">Ουσιαστικά, η κλάση αυτή αναλαμβάνει </w:t>
+      </w:r>
+      <w:r>
+        <w:rPr>
+          <w:rFonts w:ascii="Roboto" w:eastAsia="Roboto" w:hAnsi="Roboto" w:cs="Roboto"/>
+          <w:sz w:val="24"/>
+          <w:szCs w:val="24"/>
+        </w:rPr>
+        <w:lastRenderedPageBreak/>
+        <w:t xml:space="preserve">τη δημιουργία της εικονικής ξενάγησης, σύμφωνα με την είσοδο του χειριστή. </w:t>
+      </w:r>
+    </w:p>
+    <w:p>
+      <w:pPr>
+        <w:widowControl w:val="0"/>
+        <w:numPr>
+          <w:ilvl w:val="0"/>
+          <w:numId w:val="3"/>
+        </w:numPr>
+        <w:pBdr>
+          <w:top w:val="nil"/>
+          <w:left w:val="nil"/>
+          <w:bottom w:val="nil"/>
+          <w:right w:val="nil"/>
+          <w:between w:val="nil"/>
+        </w:pBdr>
+        <w:spacing w:line="240" w:lineRule="auto"/>
+        <w:jc w:val="both"/>
+        <w:rPr>
+          <w:rFonts w:ascii="Roboto" w:eastAsia="Roboto" w:hAnsi="Roboto" w:cs="Roboto"/>
+          <w:sz w:val="24"/>
+          <w:szCs w:val="24"/>
+        </w:rPr>
+      </w:pPr>
+      <w:proofErr w:type="spellStart"/>
+      <w:r>
+        <w:rPr>
+          <w:rFonts w:ascii="Roboto" w:eastAsia="Roboto" w:hAnsi="Roboto" w:cs="Roboto"/>
+          <w:b/>
+          <w:bCs/>
+          <w:sz w:val="24"/>
+          <w:szCs w:val="24"/>
+          <w:lang w:val="en-US"/>
+        </w:rPr>
+        <w:t>JobApplicationController</w:t>
+      </w:r>
+      <w:proofErr w:type="spellEnd"/>
+      <w:r>
+        <w:rPr>
+          <w:rFonts w:ascii="Roboto" w:eastAsia="Roboto" w:hAnsi="Roboto" w:cs="Roboto"/>
+          <w:b/>
+          <w:bCs/>
+          <w:sz w:val="24"/>
+          <w:szCs w:val="24"/>
+          <w:lang w:val="en-US"/>
+        </w:rPr>
+        <w:t>:</w:t>
+      </w:r>
+    </w:p>
+    <w:p>
+      <w:pPr>
+        <w:widowControl w:val="0"/>
+        <w:numPr>
+          <w:ilvl w:val="0"/>
+          <w:numId w:val="3"/>
+        </w:numPr>
+        <w:pBdr>
+          <w:top w:val="nil"/>
+          <w:left w:val="nil"/>
+          <w:bottom w:val="nil"/>
+          <w:right w:val="nil"/>
+          <w:between w:val="nil"/>
+        </w:pBdr>
+        <w:spacing w:line="240" w:lineRule="auto"/>
+        <w:jc w:val="both"/>
+        <w:rPr>
+          <w:rFonts w:ascii="Roboto" w:eastAsia="Roboto" w:hAnsi="Roboto" w:cs="Roboto"/>
+          <w:sz w:val="24"/>
+          <w:szCs w:val="24"/>
+        </w:rPr>
+      </w:pPr>
+      <w:proofErr w:type="spellStart"/>
+      <w:r>
+        <w:rPr>
+          <w:rFonts w:ascii="Roboto" w:eastAsia="Roboto" w:hAnsi="Roboto" w:cs="Roboto"/>
+          <w:b/>
+          <w:bCs/>
+          <w:sz w:val="24"/>
+          <w:szCs w:val="24"/>
+          <w:lang w:val="en-US"/>
+        </w:rPr>
+        <w:t>SearchController</w:t>
+      </w:r>
+      <w:proofErr w:type="spellEnd"/>
+      <w:r>
+        <w:rPr>
+          <w:rFonts w:ascii="Roboto" w:eastAsia="Roboto" w:hAnsi="Roboto" w:cs="Roboto"/>
+          <w:b/>
+          <w:bCs/>
+          <w:sz w:val="24"/>
+          <w:szCs w:val="24"/>
+          <w:lang w:val="en-US"/>
+        </w:rPr>
+        <w:t>:</w:t>
+      </w:r>
+      <w:r>
+        <w:rPr>
+          <w:rFonts w:ascii="Roboto" w:eastAsia="Roboto" w:hAnsi="Roboto" w:cs="Roboto"/>
+          <w:b/>
+          <w:bCs/>
+          <w:sz w:val="24"/>
+          <w:szCs w:val="24"/>
+        </w:rPr>
+        <w:t xml:space="preserve"> </w:t>
+      </w:r>
+    </w:p>
+    <w:p>
+      <w:pPr>
+        <w:widowControl w:val="0"/>
+        <w:numPr>
+          <w:ilvl w:val="0"/>
+          <w:numId w:val="3"/>
+        </w:numPr>
+        <w:pBdr>
+          <w:top w:val="nil"/>
+          <w:left w:val="nil"/>
+          <w:bottom w:val="nil"/>
+          <w:right w:val="nil"/>
+          <w:between w:val="nil"/>
+        </w:pBdr>
+        <w:spacing w:line="240" w:lineRule="auto"/>
+        <w:jc w:val="both"/>
+        <w:rPr>
+          <w:rFonts w:ascii="Roboto" w:eastAsia="Roboto" w:hAnsi="Roboto" w:cs="Roboto"/>
+          <w:sz w:val="24"/>
+          <w:szCs w:val="24"/>
+        </w:rPr>
+      </w:pPr>
+      <w:proofErr w:type="spellStart"/>
+      <w:r>
+        <w:rPr>
+          <w:rFonts w:ascii="Roboto" w:eastAsia="Roboto" w:hAnsi="Roboto" w:cs="Roboto"/>
+          <w:b/>
+          <w:bCs/>
+          <w:sz w:val="24"/>
+          <w:szCs w:val="24"/>
+          <w:lang w:val="en-US"/>
+        </w:rPr>
+        <w:t>JobOffersListController</w:t>
+      </w:r>
+      <w:proofErr w:type="spellEnd"/>
+      <w:r>
+        <w:rPr>
+          <w:rFonts w:ascii="Roboto" w:eastAsia="Roboto" w:hAnsi="Roboto" w:cs="Roboto"/>
+          <w:b/>
+          <w:bCs/>
+          <w:sz w:val="24"/>
+          <w:szCs w:val="24"/>
+          <w:lang w:val="en-US"/>
+        </w:rPr>
+        <w:t>:</w:t>
+      </w:r>
+    </w:p>
+    <w:p>
+      <w:pPr>
+        <w:widowControl w:val="0"/>
+        <w:numPr>
+          <w:ilvl w:val="0"/>
+          <w:numId w:val="3"/>
+        </w:numPr>
+        <w:pBdr>
+          <w:top w:val="nil"/>
+          <w:left w:val="nil"/>
+          <w:bottom w:val="nil"/>
+          <w:right w:val="nil"/>
+          <w:between w:val="nil"/>
+        </w:pBdr>
+        <w:spacing w:line="240" w:lineRule="auto"/>
+        <w:jc w:val="both"/>
+        <w:rPr>
+          <w:rFonts w:ascii="Roboto" w:eastAsia="Roboto" w:hAnsi="Roboto" w:cs="Roboto"/>
+          <w:sz w:val="24"/>
+          <w:szCs w:val="24"/>
+        </w:rPr>
+      </w:pPr>
+      <w:proofErr w:type="spellStart"/>
+      <w:r>
+        <w:rPr>
+          <w:rFonts w:ascii="Roboto" w:eastAsia="Roboto" w:hAnsi="Roboto" w:cs="Roboto"/>
+          <w:b/>
+          <w:bCs/>
+          <w:sz w:val="24"/>
+          <w:szCs w:val="24"/>
+          <w:lang w:val="en-US"/>
+        </w:rPr>
+        <w:t>NewJOfferController</w:t>
+      </w:r>
+      <w:proofErr w:type="spellEnd"/>
+      <w:r>
+        <w:rPr>
+          <w:rFonts w:ascii="Roboto" w:eastAsia="Roboto" w:hAnsi="Roboto" w:cs="Roboto"/>
+          <w:b/>
+          <w:bCs/>
+          <w:sz w:val="24"/>
+          <w:szCs w:val="24"/>
+        </w:rPr>
+        <w:t>:</w:t>
+      </w:r>
+      <w:r>
+        <w:rPr>
+          <w:rFonts w:ascii="Roboto" w:eastAsia="Roboto" w:hAnsi="Roboto" w:cs="Roboto"/>
+          <w:b/>
+          <w:bCs/>
+          <w:sz w:val="24"/>
+          <w:szCs w:val="24"/>
+        </w:rPr>
+        <w:t xml:space="preserve"> </w:t>
+      </w:r>
+      <w:r>
+        <w:rPr>
+          <w:rFonts w:ascii="Roboto" w:eastAsia="Roboto" w:hAnsi="Roboto" w:cs="Roboto"/>
+          <w:sz w:val="24"/>
+          <w:szCs w:val="24"/>
+        </w:rPr>
+        <w:t xml:space="preserve">κλάση που διαχειρίζεται τα </w:t>
+      </w:r>
+      <w:r>
+        <w:rPr>
+          <w:rFonts w:ascii="Roboto" w:eastAsia="Roboto" w:hAnsi="Roboto" w:cs="Roboto"/>
+          <w:sz w:val="24"/>
+          <w:szCs w:val="24"/>
+          <w:lang w:val="en-US"/>
+        </w:rPr>
+        <w:t>events</w:t>
+      </w:r>
+      <w:r>
+        <w:rPr>
+          <w:rFonts w:ascii="Roboto" w:eastAsia="Roboto" w:hAnsi="Roboto" w:cs="Roboto"/>
+          <w:sz w:val="24"/>
+          <w:szCs w:val="24"/>
+        </w:rPr>
+        <w:t xml:space="preserve"> στις οθόνες του </w:t>
+      </w:r>
+      <w:r>
+        <w:rPr>
+          <w:rFonts w:ascii="Roboto" w:eastAsia="Roboto" w:hAnsi="Roboto" w:cs="Roboto"/>
+          <w:sz w:val="24"/>
+          <w:szCs w:val="24"/>
+          <w:lang w:val="en-US"/>
+        </w:rPr>
+        <w:t>Use</w:t>
+      </w:r>
+      <w:r>
+        <w:rPr>
+          <w:rFonts w:ascii="Roboto" w:eastAsia="Roboto" w:hAnsi="Roboto" w:cs="Roboto"/>
+          <w:sz w:val="24"/>
+          <w:szCs w:val="24"/>
+        </w:rPr>
+        <w:t xml:space="preserve"> </w:t>
+      </w:r>
+      <w:r>
+        <w:rPr>
+          <w:rFonts w:ascii="Roboto" w:eastAsia="Roboto" w:hAnsi="Roboto" w:cs="Roboto"/>
+          <w:sz w:val="24"/>
+          <w:szCs w:val="24"/>
+          <w:lang w:val="en-US"/>
+        </w:rPr>
+        <w:t>Case</w:t>
+      </w:r>
+      <w:r>
+        <w:rPr>
+          <w:rFonts w:ascii="Roboto" w:eastAsia="Roboto" w:hAnsi="Roboto" w:cs="Roboto"/>
+          <w:sz w:val="24"/>
+          <w:szCs w:val="24"/>
+        </w:rPr>
+        <w:t xml:space="preserve"> “Προσφορά Εργασίας”, εκτός από την οθόνη αναρτημένων από το χειριστή αγγελιών. Ουσιαστικά, η κλάση αυτή αναλαμβάνει </w:t>
+      </w:r>
+      <w:r>
+        <w:rPr>
+          <w:rFonts w:ascii="Roboto" w:eastAsia="Roboto" w:hAnsi="Roboto" w:cs="Roboto"/>
+          <w:sz w:val="24"/>
+          <w:szCs w:val="24"/>
+        </w:rPr>
+        <w:t xml:space="preserve">τη δημιουργία </w:t>
+      </w:r>
+      <w:r>
+        <w:rPr>
+          <w:rFonts w:ascii="Roboto" w:eastAsia="Roboto" w:hAnsi="Roboto" w:cs="Roboto"/>
+          <w:sz w:val="24"/>
+          <w:szCs w:val="24"/>
+        </w:rPr>
+        <w:t xml:space="preserve">και τη δημοσίευση/αποθήκευση </w:t>
+      </w:r>
+      <w:r>
+        <w:rPr>
+          <w:rFonts w:ascii="Roboto" w:eastAsia="Roboto" w:hAnsi="Roboto" w:cs="Roboto"/>
+          <w:sz w:val="24"/>
+          <w:szCs w:val="24"/>
+        </w:rPr>
+        <w:t xml:space="preserve">μιας νέα αγγελίας εργασίας, σύμφωνα με την είσοδο του χειριστή. </w:t>
+      </w:r>
+    </w:p>
+    <w:p>
+      <w:pPr>
+        <w:widowControl w:val="0"/>
+        <w:numPr>
+          <w:ilvl w:val="0"/>
+          <w:numId w:val="3"/>
+        </w:numPr>
+        <w:pBdr>
+          <w:top w:val="nil"/>
+          <w:left w:val="nil"/>
+          <w:bottom w:val="nil"/>
+          <w:right w:val="nil"/>
+          <w:between w:val="nil"/>
+        </w:pBdr>
+        <w:spacing w:line="240" w:lineRule="auto"/>
+        <w:jc w:val="both"/>
+        <w:rPr>
+          <w:rFonts w:ascii="Roboto" w:eastAsia="Roboto" w:hAnsi="Roboto" w:cs="Roboto"/>
+          <w:sz w:val="24"/>
+          <w:szCs w:val="24"/>
+        </w:rPr>
+      </w:pPr>
+      <w:proofErr w:type="spellStart"/>
+      <w:r>
+        <w:rPr>
+          <w:rFonts w:ascii="Roboto" w:eastAsia="Roboto" w:hAnsi="Roboto" w:cs="Roboto"/>
+          <w:b/>
+          <w:bCs/>
+          <w:sz w:val="24"/>
+          <w:szCs w:val="24"/>
+          <w:lang w:val="en-US"/>
+        </w:rPr>
+        <w:t>MyJOffersController</w:t>
+      </w:r>
+      <w:proofErr w:type="spellEnd"/>
+      <w:r>
+        <w:rPr>
+          <w:rFonts w:ascii="Roboto" w:eastAsia="Roboto" w:hAnsi="Roboto" w:cs="Roboto"/>
+          <w:b/>
+          <w:bCs/>
+          <w:sz w:val="24"/>
+          <w:szCs w:val="24"/>
+        </w:rPr>
+        <w:t>:</w:t>
+      </w:r>
+      <w:r>
+        <w:rPr>
+          <w:rFonts w:ascii="Roboto" w:eastAsia="Roboto" w:hAnsi="Roboto" w:cs="Roboto"/>
+          <w:b/>
+          <w:bCs/>
+          <w:sz w:val="24"/>
+          <w:szCs w:val="24"/>
+        </w:rPr>
+        <w:t xml:space="preserve"> </w:t>
+      </w:r>
+      <w:r>
+        <w:rPr>
+          <w:rFonts w:ascii="Roboto" w:eastAsia="Roboto" w:hAnsi="Roboto" w:cs="Roboto"/>
+          <w:sz w:val="24"/>
+          <w:szCs w:val="24"/>
+        </w:rPr>
+        <w:t xml:space="preserve">κλάση που εμφανίζει την οθόνη αναρτημένων από το χειριστή αγγελιών του </w:t>
+      </w:r>
+      <w:r>
+        <w:rPr>
+          <w:rFonts w:ascii="Roboto" w:eastAsia="Roboto" w:hAnsi="Roboto" w:cs="Roboto"/>
+          <w:sz w:val="24"/>
+          <w:szCs w:val="24"/>
+          <w:lang w:val="en-US"/>
+        </w:rPr>
+        <w:t>Use</w:t>
+      </w:r>
+      <w:r>
+        <w:rPr>
+          <w:rFonts w:ascii="Roboto" w:eastAsia="Roboto" w:hAnsi="Roboto" w:cs="Roboto"/>
+          <w:sz w:val="24"/>
+          <w:szCs w:val="24"/>
+        </w:rPr>
+        <w:t xml:space="preserve"> </w:t>
+      </w:r>
+      <w:r>
+        <w:rPr>
+          <w:rFonts w:ascii="Roboto" w:eastAsia="Roboto" w:hAnsi="Roboto" w:cs="Roboto"/>
+          <w:sz w:val="24"/>
+          <w:szCs w:val="24"/>
+          <w:lang w:val="en-US"/>
+        </w:rPr>
+        <w:t>Case</w:t>
+      </w:r>
+      <w:r>
+        <w:rPr>
+          <w:rFonts w:ascii="Roboto" w:eastAsia="Roboto" w:hAnsi="Roboto" w:cs="Roboto"/>
+          <w:sz w:val="24"/>
+          <w:szCs w:val="24"/>
+        </w:rPr>
+        <w:t xml:space="preserve"> “</w:t>
+      </w:r>
+      <w:r>
+        <w:rPr>
+          <w:rFonts w:ascii="Roboto" w:eastAsia="Roboto" w:hAnsi="Roboto" w:cs="Roboto"/>
+          <w:sz w:val="24"/>
+          <w:szCs w:val="24"/>
+        </w:rPr>
+        <w:t>Προσφορά Εργασίας</w:t>
+      </w:r>
+      <w:r>
+        <w:rPr>
+          <w:rFonts w:ascii="Roboto" w:eastAsia="Roboto" w:hAnsi="Roboto" w:cs="Roboto"/>
+          <w:sz w:val="24"/>
+          <w:szCs w:val="24"/>
+        </w:rPr>
+        <w:t>”</w:t>
+      </w:r>
+      <w:r>
+        <w:rPr>
+          <w:rFonts w:ascii="Roboto" w:eastAsia="Roboto" w:hAnsi="Roboto" w:cs="Roboto"/>
+          <w:sz w:val="24"/>
+          <w:szCs w:val="24"/>
+        </w:rPr>
+        <w:t xml:space="preserve"> και διαχειρίζεται τα </w:t>
+      </w:r>
+      <w:r>
+        <w:rPr>
+          <w:rFonts w:ascii="Roboto" w:eastAsia="Roboto" w:hAnsi="Roboto" w:cs="Roboto"/>
+          <w:sz w:val="24"/>
+          <w:szCs w:val="24"/>
+          <w:lang w:val="en-US"/>
+        </w:rPr>
+        <w:t>events</w:t>
+      </w:r>
+      <w:r>
+        <w:rPr>
+          <w:rFonts w:ascii="Roboto" w:eastAsia="Roboto" w:hAnsi="Roboto" w:cs="Roboto"/>
+          <w:sz w:val="24"/>
+          <w:szCs w:val="24"/>
+        </w:rPr>
+        <w:t xml:space="preserve"> </w:t>
+      </w:r>
+      <w:r>
+        <w:rPr>
+          <w:rFonts w:ascii="Roboto" w:eastAsia="Roboto" w:hAnsi="Roboto" w:cs="Roboto"/>
+          <w:sz w:val="24"/>
+          <w:szCs w:val="24"/>
+        </w:rPr>
+        <w:t xml:space="preserve">σε αυτή. </w:t>
+      </w:r>
+    </w:p>
+    <w:p>
+      <w:pPr>
+        <w:widowControl w:val="0"/>
+        <w:numPr>
+          <w:ilvl w:val="0"/>
+          <w:numId w:val="3"/>
+        </w:numPr>
+        <w:pBdr>
+          <w:top w:val="nil"/>
+          <w:left w:val="nil"/>
+          <w:bottom w:val="nil"/>
+          <w:right w:val="nil"/>
+          <w:between w:val="nil"/>
+        </w:pBdr>
+        <w:spacing w:line="240" w:lineRule="auto"/>
+        <w:jc w:val="both"/>
+        <w:rPr>
+          <w:rFonts w:ascii="Roboto" w:eastAsia="Roboto" w:hAnsi="Roboto" w:cs="Roboto"/>
+          <w:sz w:val="24"/>
+          <w:szCs w:val="24"/>
+        </w:rPr>
+      </w:pPr>
+      <w:proofErr w:type="spellStart"/>
+      <w:r>
+        <w:rPr>
+          <w:rFonts w:ascii="Roboto" w:eastAsia="Roboto" w:hAnsi="Roboto" w:cs="Roboto"/>
+          <w:b/>
+          <w:bCs/>
+          <w:sz w:val="24"/>
+          <w:szCs w:val="24"/>
+          <w:lang w:val="en-US"/>
+        </w:rPr>
+        <w:t>NewEventController</w:t>
+      </w:r>
+      <w:proofErr w:type="spellEnd"/>
+      <w:r>
+        <w:rPr>
+          <w:rFonts w:ascii="Roboto" w:eastAsia="Roboto" w:hAnsi="Roboto" w:cs="Roboto"/>
+          <w:b/>
+          <w:bCs/>
+          <w:sz w:val="24"/>
+          <w:szCs w:val="24"/>
+        </w:rPr>
+        <w:t>:</w:t>
+      </w:r>
+      <w:r>
+        <w:rPr>
+          <w:rFonts w:ascii="Roboto" w:eastAsia="Roboto" w:hAnsi="Roboto" w:cs="Roboto"/>
+          <w:b/>
+          <w:bCs/>
+          <w:sz w:val="24"/>
+          <w:szCs w:val="24"/>
+        </w:rPr>
+        <w:t xml:space="preserve"> </w:t>
+      </w:r>
+      <w:r>
+        <w:rPr>
+          <w:rFonts w:ascii="Roboto" w:eastAsia="Roboto" w:hAnsi="Roboto" w:cs="Roboto"/>
+          <w:sz w:val="24"/>
+          <w:szCs w:val="24"/>
+        </w:rPr>
+        <w:t xml:space="preserve">κλάση που διαχειρίζεται τα </w:t>
+      </w:r>
+      <w:r>
+        <w:rPr>
+          <w:rFonts w:ascii="Roboto" w:eastAsia="Roboto" w:hAnsi="Roboto" w:cs="Roboto"/>
+          <w:sz w:val="24"/>
+          <w:szCs w:val="24"/>
+          <w:lang w:val="en-US"/>
+        </w:rPr>
+        <w:t>events</w:t>
+      </w:r>
+      <w:r>
+        <w:rPr>
+          <w:rFonts w:ascii="Roboto" w:eastAsia="Roboto" w:hAnsi="Roboto" w:cs="Roboto"/>
+          <w:sz w:val="24"/>
+          <w:szCs w:val="24"/>
+        </w:rPr>
+        <w:t xml:space="preserve"> στις οθόνες του </w:t>
+      </w:r>
+      <w:r>
+        <w:rPr>
+          <w:rFonts w:ascii="Roboto" w:eastAsia="Roboto" w:hAnsi="Roboto" w:cs="Roboto"/>
+          <w:sz w:val="24"/>
+          <w:szCs w:val="24"/>
+          <w:lang w:val="en-US"/>
+        </w:rPr>
+        <w:t>Use</w:t>
+      </w:r>
+      <w:r>
+        <w:rPr>
+          <w:rFonts w:ascii="Roboto" w:eastAsia="Roboto" w:hAnsi="Roboto" w:cs="Roboto"/>
+          <w:sz w:val="24"/>
+          <w:szCs w:val="24"/>
+        </w:rPr>
+        <w:t xml:space="preserve"> </w:t>
+      </w:r>
+      <w:r>
+        <w:rPr>
+          <w:rFonts w:ascii="Roboto" w:eastAsia="Roboto" w:hAnsi="Roboto" w:cs="Roboto"/>
+          <w:sz w:val="24"/>
+          <w:szCs w:val="24"/>
+          <w:lang w:val="en-US"/>
+        </w:rPr>
+        <w:t>Case</w:t>
+      </w:r>
+      <w:r>
+        <w:rPr>
+          <w:rFonts w:ascii="Roboto" w:eastAsia="Roboto" w:hAnsi="Roboto" w:cs="Roboto"/>
+          <w:sz w:val="24"/>
+          <w:szCs w:val="24"/>
+        </w:rPr>
+        <w:t xml:space="preserve"> “Ανέβασμα Εκδηλώσεων/</w:t>
+      </w:r>
+      <w:r>
+        <w:rPr>
+          <w:rFonts w:ascii="Roboto" w:eastAsia="Roboto" w:hAnsi="Roboto" w:cs="Roboto"/>
+          <w:sz w:val="24"/>
+          <w:szCs w:val="24"/>
+          <w:lang w:val="en-US"/>
+        </w:rPr>
+        <w:t>Event</w:t>
+      </w:r>
+      <w:r>
+        <w:rPr>
+          <w:rFonts w:ascii="Roboto" w:eastAsia="Roboto" w:hAnsi="Roboto" w:cs="Roboto"/>
+          <w:sz w:val="24"/>
+          <w:szCs w:val="24"/>
+        </w:rPr>
+        <w:t xml:space="preserve">”, εκτός από την οθόνη ιστορικού </w:t>
+      </w:r>
+      <w:r>
+        <w:rPr>
+          <w:rFonts w:ascii="Roboto" w:eastAsia="Roboto" w:hAnsi="Roboto" w:cs="Roboto"/>
+          <w:sz w:val="24"/>
+          <w:szCs w:val="24"/>
+          <w:lang w:val="en-US"/>
+        </w:rPr>
+        <w:t>events</w:t>
+      </w:r>
+      <w:r>
+        <w:rPr>
+          <w:rFonts w:ascii="Roboto" w:eastAsia="Roboto" w:hAnsi="Roboto" w:cs="Roboto"/>
+          <w:sz w:val="24"/>
+          <w:szCs w:val="24"/>
+        </w:rPr>
+        <w:t>.</w:t>
+      </w:r>
+      <w:r>
+        <w:rPr>
+          <w:rFonts w:ascii="Roboto" w:eastAsia="Roboto" w:hAnsi="Roboto" w:cs="Roboto"/>
+          <w:sz w:val="24"/>
+          <w:szCs w:val="24"/>
+        </w:rPr>
+        <w:t xml:space="preserve"> Ουσιαστικά, η κλάση αναλαμβάνει τη διαδικασία δημιουργίας νέας εκδήλωσης, σύμφωνα με τις επιλογές του χειριστή. </w:t>
+      </w:r>
+    </w:p>
+    <w:p>
+      <w:pPr>
+        <w:widowControl w:val="0"/>
+        <w:numPr>
+          <w:ilvl w:val="0"/>
+          <w:numId w:val="3"/>
+        </w:numPr>
+        <w:pBdr>
+          <w:top w:val="nil"/>
+          <w:left w:val="nil"/>
+          <w:bottom w:val="nil"/>
+          <w:right w:val="nil"/>
+          <w:between w:val="nil"/>
+        </w:pBdr>
+        <w:spacing w:line="240" w:lineRule="auto"/>
+        <w:jc w:val="both"/>
+        <w:rPr>
+          <w:rFonts w:ascii="Roboto" w:eastAsia="Roboto" w:hAnsi="Roboto" w:cs="Roboto"/>
+          <w:sz w:val="24"/>
+          <w:szCs w:val="24"/>
+        </w:rPr>
+      </w:pPr>
+      <w:proofErr w:type="spellStart"/>
+      <w:r>
+        <w:rPr>
+          <w:rFonts w:ascii="Roboto" w:eastAsia="Roboto" w:hAnsi="Roboto" w:cs="Roboto"/>
+          <w:b/>
+          <w:bCs/>
+          <w:sz w:val="24"/>
+          <w:szCs w:val="24"/>
+          <w:lang w:val="en-US"/>
+        </w:rPr>
+        <w:t>StartingScreenController</w:t>
+      </w:r>
+      <w:proofErr w:type="spellEnd"/>
+      <w:r>
+        <w:rPr>
+          <w:rFonts w:ascii="Roboto" w:eastAsia="Roboto" w:hAnsi="Roboto" w:cs="Roboto"/>
+          <w:sz w:val="24"/>
+          <w:szCs w:val="24"/>
+        </w:rPr>
+        <w:t>:</w:t>
+      </w:r>
+      <w:r>
+        <w:rPr>
+          <w:rFonts w:ascii="Roboto" w:eastAsia="Roboto" w:hAnsi="Roboto" w:cs="Roboto"/>
+          <w:sz w:val="24"/>
+          <w:szCs w:val="24"/>
+        </w:rPr>
+        <w:t xml:space="preserve"> κλάση εμφανίζει την αρχική οθόνη του χειριστή και διαχειρίζεται τα </w:t>
+      </w:r>
+      <w:r>
+        <w:rPr>
+          <w:rFonts w:ascii="Roboto" w:eastAsia="Roboto" w:hAnsi="Roboto" w:cs="Roboto"/>
+          <w:sz w:val="24"/>
+          <w:szCs w:val="24"/>
+          <w:lang w:val="en-US"/>
+        </w:rPr>
+        <w:t>events</w:t>
+      </w:r>
+      <w:r>
+        <w:rPr>
+          <w:rFonts w:ascii="Roboto" w:eastAsia="Roboto" w:hAnsi="Roboto" w:cs="Roboto"/>
+          <w:sz w:val="24"/>
+          <w:szCs w:val="24"/>
+        </w:rPr>
+        <w:t xml:space="preserve"> </w:t>
+      </w:r>
+      <w:r>
+        <w:rPr>
+          <w:rFonts w:ascii="Roboto" w:eastAsia="Roboto" w:hAnsi="Roboto" w:cs="Roboto"/>
+          <w:sz w:val="24"/>
+          <w:szCs w:val="24"/>
+        </w:rPr>
+        <w:t xml:space="preserve">σε αυτή. </w:t>
+      </w:r>
+    </w:p>
+    <w:p>
+      <w:pPr>
+        <w:widowControl w:val="0"/>
+        <w:numPr>
+          <w:ilvl w:val="0"/>
+          <w:numId w:val="3"/>
+        </w:numPr>
+        <w:pBdr>
+          <w:top w:val="nil"/>
+          <w:left w:val="nil"/>
+          <w:bottom w:val="nil"/>
+          <w:right w:val="nil"/>
+          <w:between w:val="nil"/>
+        </w:pBdr>
+        <w:spacing w:line="240" w:lineRule="auto"/>
+        <w:jc w:val="both"/>
+        <w:rPr>
+          <w:rFonts w:ascii="Roboto" w:eastAsia="Roboto" w:hAnsi="Roboto" w:cs="Roboto"/>
+          <w:sz w:val="24"/>
+          <w:szCs w:val="24"/>
+        </w:rPr>
+      </w:pPr>
+      <w:proofErr w:type="spellStart"/>
+      <w:r>
+        <w:rPr>
+          <w:rFonts w:ascii="Roboto" w:eastAsia="Roboto" w:hAnsi="Roboto" w:cs="Roboto"/>
+          <w:b/>
+          <w:bCs/>
+          <w:sz w:val="24"/>
+          <w:szCs w:val="24"/>
+          <w:lang w:val="en-US"/>
+        </w:rPr>
+        <w:t>EvntDetController</w:t>
+      </w:r>
+      <w:proofErr w:type="spellEnd"/>
+      <w:r>
+        <w:rPr>
+          <w:rFonts w:ascii="Roboto" w:eastAsia="Roboto" w:hAnsi="Roboto" w:cs="Roboto"/>
+          <w:sz w:val="24"/>
+          <w:szCs w:val="24"/>
+        </w:rPr>
+        <w:t>:</w:t>
+      </w:r>
+      <w:r>
+        <w:rPr>
+          <w:rFonts w:ascii="Roboto" w:eastAsia="Roboto" w:hAnsi="Roboto" w:cs="Roboto"/>
+          <w:sz w:val="24"/>
+          <w:szCs w:val="24"/>
+        </w:rPr>
+        <w:t xml:space="preserve"> </w:t>
+      </w:r>
+      <w:r>
+        <w:rPr>
+          <w:rFonts w:ascii="Roboto" w:eastAsia="Roboto" w:hAnsi="Roboto" w:cs="Roboto"/>
+          <w:sz w:val="24"/>
+          <w:szCs w:val="24"/>
+        </w:rPr>
+        <w:t xml:space="preserve">κλάση που </w:t>
+      </w:r>
+      <w:r>
+        <w:rPr>
+          <w:rFonts w:ascii="Roboto" w:eastAsia="Roboto" w:hAnsi="Roboto" w:cs="Roboto"/>
+          <w:sz w:val="24"/>
+          <w:szCs w:val="24"/>
+        </w:rPr>
+        <w:t xml:space="preserve">εμφανίζει και την </w:t>
+      </w:r>
+      <w:r>
+        <w:rPr>
+          <w:rFonts w:ascii="Roboto" w:eastAsia="Roboto" w:hAnsi="Roboto" w:cs="Roboto"/>
+          <w:sz w:val="24"/>
+          <w:szCs w:val="24"/>
+        </w:rPr>
+        <w:t>Ο</w:t>
+      </w:r>
+      <w:r>
+        <w:rPr>
+          <w:rFonts w:ascii="Roboto" w:eastAsia="Roboto" w:hAnsi="Roboto" w:cs="Roboto"/>
+          <w:sz w:val="24"/>
+          <w:szCs w:val="24"/>
+        </w:rPr>
+        <w:t xml:space="preserve">θόνη </w:t>
+      </w:r>
+      <w:r>
+        <w:rPr>
+          <w:rFonts w:ascii="Roboto" w:eastAsia="Roboto" w:hAnsi="Roboto" w:cs="Roboto"/>
+          <w:sz w:val="24"/>
+          <w:szCs w:val="24"/>
+        </w:rPr>
+        <w:t xml:space="preserve">Εκδήλωσης </w:t>
+      </w:r>
+      <w:r>
+        <w:rPr>
+          <w:rFonts w:ascii="Roboto" w:eastAsia="Roboto" w:hAnsi="Roboto" w:cs="Roboto"/>
+          <w:sz w:val="24"/>
+          <w:szCs w:val="24"/>
+        </w:rPr>
+        <w:t xml:space="preserve">του </w:t>
+      </w:r>
+      <w:r>
+        <w:rPr>
+          <w:rFonts w:ascii="Roboto" w:eastAsia="Roboto" w:hAnsi="Roboto" w:cs="Roboto"/>
+          <w:sz w:val="24"/>
+          <w:szCs w:val="24"/>
+          <w:lang w:val="en-US"/>
+        </w:rPr>
+        <w:t>Use</w:t>
+      </w:r>
+      <w:r>
+        <w:rPr>
+          <w:rFonts w:ascii="Roboto" w:eastAsia="Roboto" w:hAnsi="Roboto" w:cs="Roboto"/>
+          <w:sz w:val="24"/>
+          <w:szCs w:val="24"/>
+        </w:rPr>
+        <w:t xml:space="preserve"> </w:t>
+      </w:r>
+      <w:r>
+        <w:rPr>
+          <w:rFonts w:ascii="Roboto" w:eastAsia="Roboto" w:hAnsi="Roboto" w:cs="Roboto"/>
+          <w:sz w:val="24"/>
+          <w:szCs w:val="24"/>
+          <w:lang w:val="en-US"/>
+        </w:rPr>
+        <w:t>Case</w:t>
+      </w:r>
+      <w:r>
+        <w:rPr>
+          <w:rFonts w:ascii="Roboto" w:eastAsia="Roboto" w:hAnsi="Roboto" w:cs="Roboto"/>
+          <w:sz w:val="24"/>
+          <w:szCs w:val="24"/>
+        </w:rPr>
+        <w:t xml:space="preserve"> “</w:t>
+      </w:r>
+      <w:r>
+        <w:rPr>
+          <w:rFonts w:ascii="Roboto" w:eastAsia="Roboto" w:hAnsi="Roboto" w:cs="Roboto"/>
+          <w:sz w:val="24"/>
+          <w:szCs w:val="24"/>
+        </w:rPr>
+        <w:t xml:space="preserve">Συμμετοχή σε </w:t>
+      </w:r>
+      <w:r>
+        <w:rPr>
+          <w:rFonts w:ascii="Roboto" w:eastAsia="Roboto" w:hAnsi="Roboto" w:cs="Roboto"/>
+          <w:sz w:val="24"/>
+          <w:szCs w:val="24"/>
+        </w:rPr>
+        <w:t>Εκδήλωση/</w:t>
+      </w:r>
+      <w:r>
+        <w:rPr>
+          <w:rFonts w:ascii="Roboto" w:eastAsia="Roboto" w:hAnsi="Roboto" w:cs="Roboto"/>
+          <w:sz w:val="24"/>
+          <w:szCs w:val="24"/>
+          <w:lang w:val="en-US"/>
+        </w:rPr>
+        <w:t>Event</w:t>
+      </w:r>
+      <w:r>
+        <w:rPr>
+          <w:rFonts w:ascii="Roboto" w:eastAsia="Roboto" w:hAnsi="Roboto" w:cs="Roboto"/>
+          <w:sz w:val="24"/>
+          <w:szCs w:val="24"/>
+        </w:rPr>
+        <w:t>”</w:t>
+      </w:r>
+      <w:r>
+        <w:rPr>
+          <w:rFonts w:ascii="Roboto" w:eastAsia="Roboto" w:hAnsi="Roboto" w:cs="Roboto"/>
+          <w:sz w:val="24"/>
+          <w:szCs w:val="24"/>
+        </w:rPr>
+        <w:t xml:space="preserve"> και δια</w:t>
+      </w:r>
+      <w:r>
+        <w:rPr>
+          <w:rFonts w:ascii="Roboto" w:eastAsia="Roboto" w:hAnsi="Roboto" w:cs="Roboto"/>
+          <w:sz w:val="24"/>
+          <w:szCs w:val="24"/>
+        </w:rPr>
+        <w:t xml:space="preserve">χειρίζεται τα </w:t>
+      </w:r>
+      <w:r>
+        <w:rPr>
+          <w:rFonts w:ascii="Roboto" w:eastAsia="Roboto" w:hAnsi="Roboto" w:cs="Roboto"/>
+          <w:sz w:val="24"/>
+          <w:szCs w:val="24"/>
+          <w:lang w:val="en-US"/>
+        </w:rPr>
+        <w:t>events</w:t>
+      </w:r>
+      <w:r>
+        <w:rPr>
+          <w:rFonts w:ascii="Roboto" w:eastAsia="Roboto" w:hAnsi="Roboto" w:cs="Roboto"/>
+          <w:sz w:val="24"/>
+          <w:szCs w:val="24"/>
+        </w:rPr>
+        <w:t xml:space="preserve"> </w:t>
+      </w:r>
+      <w:r>
+        <w:rPr>
+          <w:rFonts w:ascii="Roboto" w:eastAsia="Roboto" w:hAnsi="Roboto" w:cs="Roboto"/>
+          <w:sz w:val="24"/>
+          <w:szCs w:val="24"/>
+        </w:rPr>
+        <w:t>σε αυ</w:t>
+      </w:r>
+      <w:r>
+        <w:rPr>
+          <w:rFonts w:ascii="Roboto" w:eastAsia="Roboto" w:hAnsi="Roboto" w:cs="Roboto"/>
+          <w:sz w:val="24"/>
+          <w:szCs w:val="24"/>
+        </w:rPr>
+        <w:t>τ</w:t>
+      </w:r>
+      <w:r>
+        <w:rPr>
+          <w:rFonts w:ascii="Roboto" w:eastAsia="Roboto" w:hAnsi="Roboto" w:cs="Roboto"/>
+          <w:sz w:val="24"/>
+          <w:szCs w:val="24"/>
+        </w:rPr>
+        <w:t>ή</w:t>
+      </w:r>
+      <w:r>
+        <w:rPr>
+          <w:rFonts w:ascii="Roboto" w:eastAsia="Roboto" w:hAnsi="Roboto" w:cs="Roboto"/>
+          <w:sz w:val="24"/>
+          <w:szCs w:val="24"/>
+        </w:rPr>
+        <w:t>ν</w:t>
+      </w:r>
+      <w:r>
+        <w:rPr>
+          <w:rFonts w:ascii="Roboto" w:eastAsia="Roboto" w:hAnsi="Roboto" w:cs="Roboto"/>
+          <w:sz w:val="24"/>
+          <w:szCs w:val="24"/>
+        </w:rPr>
+        <w:t>, όπως πχ τη δήλωση συμμετοχή του χειριστή</w:t>
+      </w:r>
+      <w:r>
+        <w:rPr>
+          <w:rFonts w:ascii="Roboto" w:eastAsia="Roboto" w:hAnsi="Roboto" w:cs="Roboto"/>
+          <w:sz w:val="24"/>
+          <w:szCs w:val="24"/>
+        </w:rPr>
+        <w:t>.</w:t>
+      </w:r>
+    </w:p>
+    <w:p>
+      <w:pPr>
+        <w:widowControl w:val="0"/>
+        <w:numPr>
+          <w:ilvl w:val="0"/>
+          <w:numId w:val="3"/>
+        </w:numPr>
+        <w:pBdr>
+          <w:top w:val="nil"/>
+          <w:left w:val="nil"/>
+          <w:bottom w:val="nil"/>
+          <w:right w:val="nil"/>
+          <w:between w:val="nil"/>
+        </w:pBdr>
+        <w:spacing w:line="240" w:lineRule="auto"/>
+        <w:jc w:val="both"/>
+        <w:rPr>
+          <w:rFonts w:ascii="Roboto" w:eastAsia="Roboto" w:hAnsi="Roboto" w:cs="Roboto"/>
+          <w:sz w:val="24"/>
+          <w:szCs w:val="24"/>
+        </w:rPr>
+      </w:pPr>
+      <w:proofErr w:type="spellStart"/>
+      <w:r>
+        <w:rPr>
+          <w:rFonts w:ascii="Roboto" w:eastAsia="Roboto" w:hAnsi="Roboto" w:cs="Roboto"/>
+          <w:b/>
+          <w:bCs/>
+          <w:sz w:val="24"/>
+          <w:szCs w:val="24"/>
+          <w:lang w:val="en-US"/>
+        </w:rPr>
+        <w:t>EventsController</w:t>
+      </w:r>
+      <w:proofErr w:type="spellEnd"/>
+      <w:r>
+        <w:rPr>
+          <w:rFonts w:ascii="Roboto" w:eastAsia="Roboto" w:hAnsi="Roboto" w:cs="Roboto"/>
+          <w:sz w:val="24"/>
+          <w:szCs w:val="24"/>
+        </w:rPr>
+        <w:t>:</w:t>
+      </w:r>
+      <w:r>
+        <w:rPr>
+          <w:rFonts w:ascii="Roboto" w:eastAsia="Roboto" w:hAnsi="Roboto" w:cs="Roboto"/>
+          <w:sz w:val="24"/>
+          <w:szCs w:val="24"/>
+        </w:rPr>
+        <w:t xml:space="preserve"> </w:t>
+      </w:r>
+      <w:r>
+        <w:rPr>
+          <w:rFonts w:ascii="Roboto" w:eastAsia="Roboto" w:hAnsi="Roboto" w:cs="Roboto"/>
+          <w:sz w:val="24"/>
+          <w:szCs w:val="24"/>
+        </w:rPr>
+        <w:t xml:space="preserve">κλάση που </w:t>
+      </w:r>
+      <w:r>
+        <w:rPr>
+          <w:rFonts w:ascii="Roboto" w:eastAsia="Roboto" w:hAnsi="Roboto" w:cs="Roboto"/>
+          <w:sz w:val="24"/>
+          <w:szCs w:val="24"/>
+        </w:rPr>
+        <w:t xml:space="preserve">εμφανίζει </w:t>
+      </w:r>
+      <w:r>
+        <w:rPr>
+          <w:rFonts w:ascii="Roboto" w:eastAsia="Roboto" w:hAnsi="Roboto" w:cs="Roboto"/>
+          <w:sz w:val="24"/>
+          <w:szCs w:val="24"/>
+        </w:rPr>
+        <w:t>τ</w:t>
+      </w:r>
+      <w:r>
+        <w:rPr>
+          <w:rFonts w:ascii="Roboto" w:eastAsia="Roboto" w:hAnsi="Roboto" w:cs="Roboto"/>
+          <w:sz w:val="24"/>
+          <w:szCs w:val="24"/>
+        </w:rPr>
+        <w:t>ις</w:t>
+      </w:r>
+      <w:r>
+        <w:rPr>
+          <w:rFonts w:ascii="Roboto" w:eastAsia="Roboto" w:hAnsi="Roboto" w:cs="Roboto"/>
+          <w:sz w:val="24"/>
+          <w:szCs w:val="24"/>
+        </w:rPr>
+        <w:t xml:space="preserve"> οθόν</w:t>
+      </w:r>
+      <w:r>
+        <w:rPr>
+          <w:rFonts w:ascii="Roboto" w:eastAsia="Roboto" w:hAnsi="Roboto" w:cs="Roboto"/>
+          <w:sz w:val="24"/>
+          <w:szCs w:val="24"/>
+        </w:rPr>
+        <w:t>ες</w:t>
+      </w:r>
+      <w:r>
+        <w:rPr>
+          <w:rFonts w:ascii="Roboto" w:eastAsia="Roboto" w:hAnsi="Roboto" w:cs="Roboto"/>
+          <w:sz w:val="24"/>
+          <w:szCs w:val="24"/>
+        </w:rPr>
+        <w:t xml:space="preserve"> </w:t>
+      </w:r>
+      <w:r>
+        <w:rPr>
+          <w:rFonts w:ascii="Roboto" w:eastAsia="Roboto" w:hAnsi="Roboto" w:cs="Roboto"/>
+          <w:sz w:val="24"/>
+          <w:szCs w:val="24"/>
+        </w:rPr>
+        <w:t>Ε</w:t>
+      </w:r>
+      <w:r>
+        <w:rPr>
+          <w:rFonts w:ascii="Roboto" w:eastAsia="Roboto" w:hAnsi="Roboto" w:cs="Roboto"/>
+          <w:sz w:val="24"/>
+          <w:szCs w:val="24"/>
+        </w:rPr>
+        <w:t xml:space="preserve">πιλογής </w:t>
+      </w:r>
+      <w:r>
+        <w:rPr>
+          <w:rFonts w:ascii="Roboto" w:eastAsia="Roboto" w:hAnsi="Roboto" w:cs="Roboto"/>
+          <w:sz w:val="24"/>
+          <w:szCs w:val="24"/>
+        </w:rPr>
+        <w:t>Κ</w:t>
+      </w:r>
+      <w:r>
+        <w:rPr>
+          <w:rFonts w:ascii="Roboto" w:eastAsia="Roboto" w:hAnsi="Roboto" w:cs="Roboto"/>
+          <w:sz w:val="24"/>
+          <w:szCs w:val="24"/>
+        </w:rPr>
+        <w:t xml:space="preserve">ριτηρίων </w:t>
+      </w:r>
+      <w:r>
+        <w:rPr>
+          <w:rFonts w:ascii="Roboto" w:eastAsia="Roboto" w:hAnsi="Roboto" w:cs="Roboto"/>
+          <w:sz w:val="24"/>
+          <w:szCs w:val="24"/>
+        </w:rPr>
+        <w:t>Α</w:t>
+      </w:r>
+      <w:r>
+        <w:rPr>
+          <w:rFonts w:ascii="Roboto" w:eastAsia="Roboto" w:hAnsi="Roboto" w:cs="Roboto"/>
+          <w:sz w:val="24"/>
+          <w:szCs w:val="24"/>
+        </w:rPr>
+        <w:t>ναζήτησης</w:t>
+      </w:r>
+      <w:r>
+        <w:rPr>
+          <w:rFonts w:ascii="Roboto" w:eastAsia="Roboto" w:hAnsi="Roboto" w:cs="Roboto"/>
+          <w:sz w:val="24"/>
+          <w:szCs w:val="24"/>
+        </w:rPr>
+        <w:t xml:space="preserve"> και Διαθέσιμων Εκδηλώσεων</w:t>
+      </w:r>
+      <w:r>
+        <w:rPr>
+          <w:rFonts w:ascii="Roboto" w:eastAsia="Roboto" w:hAnsi="Roboto" w:cs="Roboto"/>
+          <w:sz w:val="24"/>
+          <w:szCs w:val="24"/>
+        </w:rPr>
+        <w:t xml:space="preserve"> του </w:t>
+      </w:r>
+      <w:r>
+        <w:rPr>
+          <w:rFonts w:ascii="Roboto" w:eastAsia="Roboto" w:hAnsi="Roboto" w:cs="Roboto"/>
+          <w:sz w:val="24"/>
+          <w:szCs w:val="24"/>
+          <w:lang w:val="en-US"/>
+        </w:rPr>
+        <w:t>Use</w:t>
+      </w:r>
+      <w:r>
+        <w:rPr>
+          <w:rFonts w:ascii="Roboto" w:eastAsia="Roboto" w:hAnsi="Roboto" w:cs="Roboto"/>
+          <w:sz w:val="24"/>
+          <w:szCs w:val="24"/>
+        </w:rPr>
+        <w:t xml:space="preserve"> </w:t>
+      </w:r>
+      <w:r>
+        <w:rPr>
+          <w:rFonts w:ascii="Roboto" w:eastAsia="Roboto" w:hAnsi="Roboto" w:cs="Roboto"/>
+          <w:sz w:val="24"/>
+          <w:szCs w:val="24"/>
+          <w:lang w:val="en-US"/>
+        </w:rPr>
+        <w:t>Case</w:t>
+      </w:r>
+      <w:r>
+        <w:rPr>
+          <w:rFonts w:ascii="Roboto" w:eastAsia="Roboto" w:hAnsi="Roboto" w:cs="Roboto"/>
+          <w:sz w:val="24"/>
+          <w:szCs w:val="24"/>
+        </w:rPr>
+        <w:t xml:space="preserve"> “</w:t>
+      </w:r>
+      <w:proofErr w:type="spellStart"/>
+      <w:r>
+        <w:rPr>
+          <w:rFonts w:ascii="Roboto" w:eastAsia="Roboto" w:hAnsi="Roboto" w:cs="Roboto"/>
+          <w:sz w:val="24"/>
+          <w:szCs w:val="24"/>
+        </w:rPr>
+        <w:t>Συμμμετοχή</w:t>
+      </w:r>
+      <w:proofErr w:type="spellEnd"/>
+      <w:r>
+        <w:rPr>
+          <w:rFonts w:ascii="Roboto" w:eastAsia="Roboto" w:hAnsi="Roboto" w:cs="Roboto"/>
+          <w:sz w:val="24"/>
+          <w:szCs w:val="24"/>
+        </w:rPr>
+        <w:t xml:space="preserve"> σε Εκδήλωση/</w:t>
+      </w:r>
+      <w:r>
+        <w:rPr>
+          <w:rFonts w:ascii="Roboto" w:eastAsia="Roboto" w:hAnsi="Roboto" w:cs="Roboto"/>
+          <w:sz w:val="24"/>
+          <w:szCs w:val="24"/>
+          <w:lang w:val="en-US"/>
+        </w:rPr>
+        <w:t>Event</w:t>
+      </w:r>
+      <w:r>
+        <w:rPr>
+          <w:rFonts w:ascii="Roboto" w:eastAsia="Roboto" w:hAnsi="Roboto" w:cs="Roboto"/>
+          <w:sz w:val="24"/>
+          <w:szCs w:val="24"/>
+        </w:rPr>
+        <w:t>”</w:t>
+      </w:r>
+      <w:r>
+        <w:rPr>
+          <w:rFonts w:ascii="Roboto" w:eastAsia="Roboto" w:hAnsi="Roboto" w:cs="Roboto"/>
+          <w:sz w:val="24"/>
+          <w:szCs w:val="24"/>
+        </w:rPr>
+        <w:t xml:space="preserve"> </w:t>
+      </w:r>
+      <w:r>
+        <w:rPr>
+          <w:rFonts w:ascii="Roboto" w:eastAsia="Roboto" w:hAnsi="Roboto" w:cs="Roboto"/>
+          <w:sz w:val="24"/>
+          <w:szCs w:val="24"/>
+        </w:rPr>
+        <w:t xml:space="preserve">και </w:t>
+      </w:r>
+      <w:r>
+        <w:rPr>
+          <w:rFonts w:ascii="Roboto" w:eastAsia="Roboto" w:hAnsi="Roboto" w:cs="Roboto"/>
+          <w:sz w:val="24"/>
+          <w:szCs w:val="24"/>
+        </w:rPr>
+        <w:t xml:space="preserve">χειρίζεται τα </w:t>
+      </w:r>
+      <w:r>
+        <w:rPr>
+          <w:rFonts w:ascii="Roboto" w:eastAsia="Roboto" w:hAnsi="Roboto" w:cs="Roboto"/>
+          <w:sz w:val="24"/>
+          <w:szCs w:val="24"/>
+          <w:lang w:val="en-US"/>
+        </w:rPr>
+        <w:t>events</w:t>
+      </w:r>
+      <w:r>
+        <w:rPr>
+          <w:rFonts w:ascii="Roboto" w:eastAsia="Roboto" w:hAnsi="Roboto" w:cs="Roboto"/>
+          <w:sz w:val="24"/>
+          <w:szCs w:val="24"/>
+        </w:rPr>
+        <w:t xml:space="preserve"> σ</w:t>
+      </w:r>
+      <w:r>
+        <w:rPr>
+          <w:rFonts w:ascii="Roboto" w:eastAsia="Roboto" w:hAnsi="Roboto" w:cs="Roboto"/>
+          <w:sz w:val="24"/>
+          <w:szCs w:val="24"/>
+        </w:rPr>
+        <w:t>ε αυτ</w:t>
+      </w:r>
+      <w:r>
+        <w:rPr>
+          <w:rFonts w:ascii="Roboto" w:eastAsia="Roboto" w:hAnsi="Roboto" w:cs="Roboto"/>
+          <w:sz w:val="24"/>
+          <w:szCs w:val="24"/>
+        </w:rPr>
+        <w:t>ές</w:t>
+      </w:r>
+      <w:r>
+        <w:rPr>
+          <w:rFonts w:ascii="Roboto" w:eastAsia="Roboto" w:hAnsi="Roboto" w:cs="Roboto"/>
+          <w:sz w:val="24"/>
+          <w:szCs w:val="24"/>
+        </w:rPr>
+        <w:t>.</w:t>
+      </w:r>
+      <w:r>
+        <w:rPr>
+          <w:rFonts w:ascii="Roboto" w:eastAsia="Roboto" w:hAnsi="Roboto" w:cs="Roboto"/>
+          <w:sz w:val="24"/>
+          <w:szCs w:val="24"/>
+        </w:rPr>
+        <w:t xml:space="preserve"> Ουσιαστικά, αναλαμβάνει να προβάλει τις εκδηλώσεις στο χρήστη, ανάλογα με τα κριτήρια που αυτός εισήγαγε. </w:t>
+      </w:r>
+      <w:r>
+        <w:rPr>
+          <w:rFonts w:ascii="Roboto" w:eastAsia="Roboto" w:hAnsi="Roboto" w:cs="Roboto"/>
+          <w:sz w:val="24"/>
+          <w:szCs w:val="24"/>
+        </w:rPr>
+        <w:t xml:space="preserve"> </w:t>
+      </w:r>
+    </w:p>
+    <w:p>
+      <w:pPr>
+        <w:widowControl w:val="0"/>
+        <w:numPr>
+          <w:ilvl w:val="0"/>
+          <w:numId w:val="3"/>
+        </w:numPr>
+        <w:pBdr>
+          <w:top w:val="nil"/>
+          <w:left w:val="nil"/>
+          <w:bottom w:val="nil"/>
+          <w:right w:val="nil"/>
+          <w:between w:val="nil"/>
+        </w:pBdr>
+        <w:spacing w:line="240" w:lineRule="auto"/>
+        <w:jc w:val="both"/>
+        <w:rPr>
+          <w:rFonts w:ascii="Roboto" w:eastAsia="Roboto" w:hAnsi="Roboto" w:cs="Roboto"/>
+          <w:sz w:val="24"/>
+          <w:szCs w:val="24"/>
+        </w:rPr>
+      </w:pPr>
+      <w:proofErr w:type="spellStart"/>
+      <w:r>
+        <w:rPr>
+          <w:rFonts w:ascii="Roboto" w:eastAsia="Roboto" w:hAnsi="Roboto" w:cs="Roboto"/>
+          <w:b/>
+          <w:bCs/>
+          <w:sz w:val="24"/>
+          <w:szCs w:val="24"/>
+          <w:lang w:val="en-US"/>
+        </w:rPr>
+        <w:t>NewQuizController</w:t>
+      </w:r>
+      <w:proofErr w:type="spellEnd"/>
+      <w:r>
+        <w:rPr>
+          <w:rFonts w:ascii="Roboto" w:eastAsia="Roboto" w:hAnsi="Roboto" w:cs="Roboto"/>
+          <w:sz w:val="24"/>
+          <w:szCs w:val="24"/>
+        </w:rPr>
+        <w:t>:</w:t>
+      </w:r>
+    </w:p>
+    <w:p>
+      <w:pPr>
+        <w:widowControl w:val="0"/>
+        <w:numPr>
+          <w:ilvl w:val="0"/>
+          <w:numId w:val="3"/>
+        </w:numPr>
+        <w:pBdr>
+          <w:top w:val="nil"/>
+          <w:left w:val="nil"/>
+          <w:bottom w:val="nil"/>
+          <w:right w:val="nil"/>
+          <w:between w:val="nil"/>
+        </w:pBdr>
+        <w:spacing w:line="240" w:lineRule="auto"/>
+        <w:jc w:val="both"/>
+        <w:rPr>
+          <w:rFonts w:ascii="Roboto" w:eastAsia="Roboto" w:hAnsi="Roboto" w:cs="Roboto"/>
+          <w:sz w:val="24"/>
+          <w:szCs w:val="24"/>
+        </w:rPr>
+      </w:pPr>
+      <w:proofErr w:type="spellStart"/>
+      <w:r>
+        <w:rPr>
+          <w:rFonts w:ascii="Roboto" w:eastAsia="Roboto" w:hAnsi="Roboto" w:cs="Roboto"/>
+          <w:b/>
+          <w:bCs/>
+          <w:sz w:val="24"/>
+          <w:szCs w:val="24"/>
+          <w:lang w:val="en-US"/>
+        </w:rPr>
+        <w:t>DBcommunicator</w:t>
+      </w:r>
+      <w:proofErr w:type="spellEnd"/>
+      <w:r>
+        <w:rPr>
+          <w:rFonts w:ascii="Roboto" w:eastAsia="Roboto" w:hAnsi="Roboto" w:cs="Roboto"/>
+          <w:sz w:val="24"/>
+          <w:szCs w:val="24"/>
+        </w:rPr>
+        <w:t>:</w:t>
+      </w:r>
+      <w:r>
+        <w:rPr>
+          <w:rFonts w:ascii="Roboto" w:eastAsia="Roboto" w:hAnsi="Roboto" w:cs="Roboto"/>
+          <w:sz w:val="24"/>
+          <w:szCs w:val="24"/>
+        </w:rPr>
+        <w:t xml:space="preserve"> Κλάση επικοινωνίας του συστήματος με τη Βάση Δεδομένων. Πραγματοποιεί τη σύνδεση, αποσύνδεση και διενέργεια ερωτημάτων στη Βάση. </w:t>
+      </w:r>
+    </w:p>
+    <w:p>
+      <w:pPr>
+        <w:widowControl w:val="0"/>
+        <w:numPr>
+          <w:ilvl w:val="0"/>
+          <w:numId w:val="3"/>
+        </w:numPr>
+        <w:pBdr>
+          <w:top w:val="nil"/>
+          <w:left w:val="nil"/>
+          <w:bottom w:val="nil"/>
+          <w:right w:val="nil"/>
+          <w:between w:val="nil"/>
+        </w:pBdr>
+        <w:spacing w:line="240" w:lineRule="auto"/>
+        <w:jc w:val="both"/>
+        <w:rPr>
+          <w:rFonts w:ascii="Roboto" w:eastAsia="Roboto" w:hAnsi="Roboto" w:cs="Roboto"/>
+          <w:sz w:val="24"/>
+          <w:szCs w:val="24"/>
+        </w:rPr>
+      </w:pPr>
+      <w:r>
+        <w:rPr>
+          <w:rFonts w:ascii="Roboto" w:eastAsia="Roboto" w:hAnsi="Roboto" w:cs="Roboto"/>
+          <w:b/>
+          <w:bCs/>
+          <w:sz w:val="24"/>
+          <w:szCs w:val="24"/>
+          <w:lang w:val="en-US"/>
+        </w:rPr>
+        <w:t>Main</w:t>
+      </w:r>
+      <w:r>
+        <w:rPr>
+          <w:rFonts w:ascii="Roboto" w:eastAsia="Roboto" w:hAnsi="Roboto" w:cs="Roboto"/>
+          <w:sz w:val="24"/>
+          <w:szCs w:val="24"/>
+        </w:rPr>
+        <w:t>:</w:t>
+      </w:r>
+      <w:r>
+        <w:rPr>
+          <w:rFonts w:ascii="Roboto" w:eastAsia="Roboto" w:hAnsi="Roboto" w:cs="Roboto"/>
+          <w:sz w:val="24"/>
+          <w:szCs w:val="24"/>
+        </w:rPr>
+        <w:t xml:space="preserve"> </w:t>
+      </w:r>
+      <w:r>
+        <w:rPr>
+          <w:rFonts w:ascii="Roboto" w:eastAsia="Roboto" w:hAnsi="Roboto" w:cs="Roboto"/>
+          <w:sz w:val="24"/>
+          <w:szCs w:val="24"/>
+        </w:rPr>
+        <w:t xml:space="preserve">Κλάση που περιέχει τη μέθοδο </w:t>
+      </w:r>
+      <w:r>
+        <w:rPr>
+          <w:rFonts w:ascii="Roboto" w:eastAsia="Roboto" w:hAnsi="Roboto" w:cs="Roboto"/>
+          <w:sz w:val="24"/>
+          <w:szCs w:val="24"/>
+          <w:lang w:val="en-US"/>
+        </w:rPr>
+        <w:t>main</w:t>
+      </w:r>
+      <w:r>
+        <w:rPr>
+          <w:rFonts w:ascii="Roboto" w:eastAsia="Roboto" w:hAnsi="Roboto" w:cs="Roboto"/>
+          <w:sz w:val="24"/>
+          <w:szCs w:val="24"/>
+        </w:rPr>
+        <w:t xml:space="preserve">(), </w:t>
+      </w:r>
+      <w:r>
+        <w:rPr>
+          <w:rFonts w:ascii="Roboto" w:eastAsia="Roboto" w:hAnsi="Roboto" w:cs="Roboto"/>
+          <w:sz w:val="24"/>
+          <w:szCs w:val="24"/>
+        </w:rPr>
+        <w:t>για την έναρξη της εφαρμογής.</w:t>
       </w:r>
     </w:p>
     <w:p>
@@ -2266,7 +4686,23 @@
           <w:rFonts w:ascii="Roboto" w:hAnsi="Roboto"/>
           <w:sz w:val="24"/>
         </w:rPr>
-        <w:t>εκτίμηση του πώς θα κινηθεί η αντικειμενοστρεφής υλοποίηση</w:t>
+        <w:t xml:space="preserve">εκτίμηση του πώς θα κινηθεί η </w:t>
+      </w:r>
+      <w:proofErr w:type="spellStart"/>
+      <w:r>
+        <w:rPr>
+          <w:rFonts w:ascii="Roboto" w:hAnsi="Roboto"/>
+          <w:sz w:val="24"/>
+        </w:rPr>
+        <w:t>αντικειμενοστρεφής</w:t>
+      </w:r>
+      <w:proofErr w:type="spellEnd"/>
+      <w:r>
+        <w:rPr>
+          <w:rFonts w:ascii="Roboto" w:hAnsi="Roboto"/>
+          <w:sz w:val="24"/>
+        </w:rPr>
+        <w:t xml:space="preserve"> υλοποίηση</w:t>
       </w:r>
       <w:r>
         <w:rPr>
@@ -2287,8 +4723,17 @@
           <w:rFonts w:ascii="Roboto" w:hAnsi="Roboto"/>
           <w:sz w:val="24"/>
         </w:rPr>
-        <w:t>ιηθούν στα πλαίσια του πρότζεκτ</w:t>
-      </w:r>
+        <w:t xml:space="preserve">ιηθούν στα πλαίσια του </w:t>
+      </w:r>
+      <w:proofErr w:type="spellStart"/>
+      <w:r>
+        <w:rPr>
+          <w:rFonts w:ascii="Roboto" w:hAnsi="Roboto"/>
+          <w:sz w:val="24"/>
+        </w:rPr>
+        <w:t>πρότζεκτ</w:t>
+      </w:r>
+      <w:proofErr w:type="spellEnd"/>
       <w:r>
         <w:rPr>
           <w:rFonts w:ascii="Roboto" w:hAnsi="Roboto"/>
@@ -2309,37 +4754,37 @@
           <w:rFonts w:ascii="Roboto" w:hAnsi="Roboto"/>
           <w:sz w:val="24"/>
         </w:rPr>
-        <w:t xml:space="preserve">. Χρησιμοποιήθηκαν διαφορετικά χρώματα για τις συνδέσεις των διαφορετικών τύπων χρηστών με τις υπόλοιπες κλάσεις (εξαίρεση αποτελεί η σύνδεση των τύπων χρηστών με την υπερκλάση </w:t>
-      </w:r>
-      <w:r>
-        <w:rPr>
-          <w:rFonts w:ascii="Roboto" w:hAnsi="Roboto"/>
-          <w:sz w:val="24"/>
-        </w:rPr>
-        <w:t>“</w:t>
-      </w:r>
-      <w:r>
-        <w:rPr>
-          <w:rFonts w:ascii="Roboto" w:hAnsi="Roboto"/>
-          <w:i/>
-          <w:sz w:val="24"/>
-          <w:lang w:val="en-US"/>
-        </w:rPr>
-        <w:t>User</w:t>
-      </w:r>
-      <w:r>
-        <w:rPr>
-          <w:rFonts w:ascii="Roboto" w:hAnsi="Roboto"/>
-          <w:sz w:val="24"/>
-        </w:rPr>
-        <w:t>”</w:t>
-      </w:r>
-      <w:r>
-        <w:rPr>
-          <w:rFonts w:ascii="Roboto" w:hAnsi="Roboto"/>
-          <w:sz w:val="24"/>
-        </w:rPr>
-        <w:t>), για λόγους ευδιακρισίας του διαγράμματος</w:t>
+        <w:t xml:space="preserve">. Χρησιμοποιήθηκαν διαφορετικά χρώματα για τις συνδέσεις των διαφορετικών τύπων χρηστών με τις υπόλοιπες κλάσεις, </w:t>
+      </w:r>
+      <w:r>
+        <w:rPr>
+          <w:rFonts w:ascii="Roboto" w:hAnsi="Roboto"/>
+          <w:sz w:val="24"/>
+        </w:rPr>
+        <w:t xml:space="preserve">όπως και για τις συνδέσεις των υπόλοιπων κλάσεων μεταξύ τους, </w:t>
+      </w:r>
+      <w:r>
+        <w:rPr>
+          <w:rFonts w:ascii="Roboto" w:hAnsi="Roboto"/>
+          <w:sz w:val="24"/>
+        </w:rPr>
+        <w:t xml:space="preserve">για λόγους </w:t>
+      </w:r>
+      <w:proofErr w:type="spellStart"/>
+      <w:r>
+        <w:rPr>
+          <w:rFonts w:ascii="Roboto" w:hAnsi="Roboto"/>
+          <w:sz w:val="24"/>
+        </w:rPr>
+        <w:t>ευδιακρισίας</w:t>
+      </w:r>
+      <w:proofErr w:type="spellEnd"/>
+      <w:r>
+        <w:rPr>
+          <w:rFonts w:ascii="Roboto" w:hAnsi="Roboto"/>
+          <w:sz w:val="24"/>
+        </w:rPr>
+        <w:t xml:space="preserve"> του διαγράμματος</w:t>
       </w:r>
       <w:r>
         <w:rPr>
@@ -2386,7 +4831,6 @@
         <w:rPr>
           <w:rFonts w:ascii="Roboto" w:hAnsi="Roboto"/>
           <w:sz w:val="24"/>
-          <w:lang w:val="en-US"/>
         </w:rPr>
       </w:pPr>
       <w:r>
@@ -2403,6 +4847,382 @@
           <w:lang w:val="en-US"/>
         </w:rPr>
         <w:t>Controllers</w:t>
+      </w:r>
+      <w:r>
+        <w:rPr>
+          <w:rFonts w:ascii="Roboto" w:hAnsi="Roboto"/>
+          <w:sz w:val="24"/>
+        </w:rPr>
+        <w:t xml:space="preserve"> είναι κλάσεις που υλοποιούν την αλληλεπίδραση του χρήστη με το σύστημα. Αναλαμβάνουν, είτε περιπτώσεις χρήσης ολόκληρες, είτε μέρη τους και </w:t>
+      </w:r>
+      <w:r>
+        <w:rPr>
+          <w:rFonts w:ascii="Roboto" w:hAnsi="Roboto"/>
+          <w:sz w:val="24"/>
+        </w:rPr>
+        <w:t xml:space="preserve">υλοποιούν τις λειτουργίες </w:t>
+      </w:r>
+      <w:r>
+        <w:rPr>
+          <w:rFonts w:ascii="Roboto" w:hAnsi="Roboto"/>
+          <w:sz w:val="24"/>
+        </w:rPr>
+        <w:t>του συστήματος στη</w:t>
+      </w:r>
+      <w:r>
+        <w:rPr>
+          <w:rFonts w:ascii="Roboto" w:hAnsi="Roboto"/>
+          <w:sz w:val="24"/>
+        </w:rPr>
+        <w:t>ν κάθε</w:t>
+      </w:r>
+      <w:r>
+        <w:rPr>
+          <w:rFonts w:ascii="Roboto" w:hAnsi="Roboto"/>
+          <w:sz w:val="24"/>
+        </w:rPr>
+        <w:t xml:space="preserve"> διαδικασί</w:t>
+      </w:r>
+      <w:r>
+        <w:rPr>
+          <w:rFonts w:ascii="Roboto" w:hAnsi="Roboto"/>
+          <w:sz w:val="24"/>
+        </w:rPr>
+        <w:t>α</w:t>
+      </w:r>
+      <w:r>
+        <w:rPr>
+          <w:rFonts w:ascii="Roboto" w:hAnsi="Roboto"/>
+          <w:sz w:val="24"/>
+        </w:rPr>
+        <w:t xml:space="preserve">, αξιοποιώντας την είσοδο του χειριστή κάθε φορά. </w:t>
+      </w:r>
+      <w:r>
+        <w:rPr>
+          <w:rFonts w:ascii="Roboto" w:hAnsi="Roboto"/>
+          <w:sz w:val="24"/>
+        </w:rPr>
+        <w:t xml:space="preserve">Επειδή οι κλάσεις αυτές εμφανίζουν και διαχειρίζονται οθόνες, οι οποίες αναφέρονται ως </w:t>
+      </w:r>
+      <w:r>
+        <w:rPr>
+          <w:rFonts w:ascii="Roboto" w:hAnsi="Roboto"/>
+          <w:sz w:val="24"/>
+        </w:rPr>
+        <w:t>“</w:t>
+      </w:r>
+      <w:r>
+        <w:rPr>
+          <w:rFonts w:ascii="Roboto" w:hAnsi="Roboto"/>
+          <w:i/>
+          <w:iCs/>
+          <w:sz w:val="24"/>
+          <w:lang w:val="en-US"/>
+        </w:rPr>
+        <w:t>Views</w:t>
+      </w:r>
+      <w:r>
+        <w:rPr>
+          <w:rFonts w:ascii="Roboto" w:hAnsi="Roboto"/>
+          <w:sz w:val="24"/>
+        </w:rPr>
+        <w:t xml:space="preserve">” </w:t>
+      </w:r>
+      <w:r>
+        <w:rPr>
+          <w:rFonts w:ascii="Roboto" w:hAnsi="Roboto"/>
+          <w:sz w:val="24"/>
+        </w:rPr>
+        <w:t xml:space="preserve">ή </w:t>
+      </w:r>
+      <w:r>
+        <w:rPr>
+          <w:rFonts w:ascii="Roboto" w:hAnsi="Roboto"/>
+          <w:sz w:val="24"/>
+        </w:rPr>
+        <w:t>“</w:t>
+      </w:r>
+      <w:r>
+        <w:rPr>
+          <w:rFonts w:ascii="Roboto" w:hAnsi="Roboto"/>
+          <w:i/>
+          <w:iCs/>
+          <w:sz w:val="24"/>
+          <w:lang w:val="en-US"/>
+        </w:rPr>
+        <w:t>Screens</w:t>
+      </w:r>
+      <w:r>
+        <w:rPr>
+          <w:rFonts w:ascii="Roboto" w:hAnsi="Roboto"/>
+          <w:sz w:val="24"/>
+        </w:rPr>
+        <w:t xml:space="preserve">”, </w:t>
+      </w:r>
+      <w:r>
+        <w:rPr>
+          <w:rFonts w:ascii="Roboto" w:hAnsi="Roboto"/>
+          <w:sz w:val="24"/>
+        </w:rPr>
+        <w:t xml:space="preserve">περιέχουν στα </w:t>
+      </w:r>
+      <w:r>
+        <w:rPr>
+          <w:rFonts w:ascii="Roboto" w:hAnsi="Roboto"/>
+          <w:sz w:val="24"/>
+          <w:lang w:val="en-US"/>
+        </w:rPr>
+        <w:t>attribute</w:t>
+      </w:r>
+      <w:r>
+        <w:rPr>
+          <w:rFonts w:ascii="Roboto" w:hAnsi="Roboto"/>
+          <w:sz w:val="24"/>
+        </w:rPr>
+        <w:t xml:space="preserve"> </w:t>
+      </w:r>
+      <w:r>
+        <w:rPr>
+          <w:rFonts w:ascii="Roboto" w:hAnsi="Roboto"/>
+          <w:sz w:val="24"/>
+        </w:rPr>
+        <w:t>τους, όλα τα λειτουργικά στοιχεία (</w:t>
+      </w:r>
+      <w:r>
+        <w:rPr>
+          <w:rFonts w:ascii="Roboto" w:hAnsi="Roboto"/>
+          <w:sz w:val="24"/>
+          <w:lang w:val="en-US"/>
+        </w:rPr>
+        <w:t>components</w:t>
+      </w:r>
+      <w:r>
+        <w:rPr>
+          <w:rFonts w:ascii="Roboto" w:hAnsi="Roboto"/>
+          <w:sz w:val="24"/>
+        </w:rPr>
+        <w:t>) των οθονών που διαχειρίζονται</w:t>
+      </w:r>
+      <w:r>
+        <w:rPr>
+          <w:rFonts w:ascii="Roboto" w:hAnsi="Roboto"/>
+          <w:sz w:val="24"/>
+        </w:rPr>
+        <w:t xml:space="preserve">. Τα στοιχεία αυτά θα οριστικοποιηθούν με το τέλος της φάσης υλοποίησης του </w:t>
+      </w:r>
+      <w:proofErr w:type="spellStart"/>
+      <w:r>
+        <w:rPr>
+          <w:rFonts w:ascii="Roboto" w:hAnsi="Roboto"/>
+          <w:sz w:val="24"/>
+        </w:rPr>
+        <w:t>πρότζεκτ</w:t>
+      </w:r>
+      <w:proofErr w:type="spellEnd"/>
+      <w:r>
+        <w:rPr>
+          <w:rFonts w:ascii="Roboto" w:hAnsi="Roboto"/>
+          <w:sz w:val="24"/>
+        </w:rPr>
+        <w:t xml:space="preserve"> και λόγο μεγάλου </w:t>
+      </w:r>
+      <w:proofErr w:type="spellStart"/>
+      <w:r>
+        <w:rPr>
+          <w:rFonts w:ascii="Roboto" w:hAnsi="Roboto"/>
+          <w:sz w:val="24"/>
+        </w:rPr>
+        <w:t>πληθικού</w:t>
+      </w:r>
+      <w:proofErr w:type="spellEnd"/>
+      <w:r>
+        <w:rPr>
+          <w:rFonts w:ascii="Roboto" w:hAnsi="Roboto"/>
+          <w:sz w:val="24"/>
+        </w:rPr>
+        <w:t xml:space="preserve"> αριθμού, εμφανίζονται στο διάγραμμα όλα μαζί σε μία γραμμή ως </w:t>
+      </w:r>
+      <w:r>
+        <w:rPr>
+          <w:rFonts w:ascii="Roboto" w:hAnsi="Roboto"/>
+          <w:sz w:val="24"/>
+        </w:rPr>
+        <w:t>“</w:t>
+      </w:r>
+      <w:r>
+        <w:rPr>
+          <w:rFonts w:ascii="Roboto" w:hAnsi="Roboto"/>
+          <w:i/>
+          <w:iCs/>
+          <w:sz w:val="24"/>
+        </w:rPr>
+        <w:t>…</w:t>
+      </w:r>
+      <w:r>
+        <w:rPr>
+          <w:rFonts w:ascii="Roboto" w:hAnsi="Roboto"/>
+          <w:i/>
+          <w:iCs/>
+          <w:sz w:val="24"/>
+          <w:lang w:val="en-US"/>
+        </w:rPr>
+        <w:t>View</w:t>
+      </w:r>
+      <w:r>
+        <w:rPr>
+          <w:rFonts w:ascii="Roboto" w:hAnsi="Roboto"/>
+          <w:i/>
+          <w:iCs/>
+          <w:sz w:val="24"/>
+        </w:rPr>
+        <w:t>_</w:t>
+      </w:r>
+      <w:r>
+        <w:rPr>
+          <w:rFonts w:ascii="Roboto" w:hAnsi="Roboto"/>
+          <w:i/>
+          <w:iCs/>
+          <w:sz w:val="24"/>
+          <w:lang w:val="en-US"/>
+        </w:rPr>
+        <w:t>Components</w:t>
+      </w:r>
+      <w:r>
+        <w:rPr>
+          <w:rFonts w:ascii="Roboto" w:hAnsi="Roboto"/>
+          <w:sz w:val="24"/>
+        </w:rPr>
+        <w:t>”</w:t>
+      </w:r>
+      <w:r>
+        <w:rPr>
+          <w:rFonts w:ascii="Roboto" w:hAnsi="Roboto"/>
+          <w:sz w:val="24"/>
+        </w:rPr>
+        <w:t xml:space="preserve"> </w:t>
+      </w:r>
+      <w:r>
+        <w:rPr>
+          <w:rFonts w:ascii="Roboto" w:hAnsi="Roboto"/>
+          <w:sz w:val="24"/>
+        </w:rPr>
+        <w:t xml:space="preserve">ή </w:t>
+      </w:r>
+      <w:r>
+        <w:rPr>
+          <w:rFonts w:ascii="Roboto" w:hAnsi="Roboto"/>
+          <w:sz w:val="24"/>
+        </w:rPr>
+        <w:t>“</w:t>
+      </w:r>
+      <w:r>
+        <w:rPr>
+          <w:rFonts w:ascii="Roboto" w:hAnsi="Roboto"/>
+          <w:i/>
+          <w:iCs/>
+          <w:sz w:val="24"/>
+          <w:lang w:val="en-US"/>
+        </w:rPr>
+        <w:t>UI</w:t>
+      </w:r>
+      <w:r>
+        <w:rPr>
+          <w:rFonts w:ascii="Roboto" w:hAnsi="Roboto"/>
+          <w:i/>
+          <w:iCs/>
+          <w:sz w:val="24"/>
+        </w:rPr>
+        <w:t>_</w:t>
+      </w:r>
+      <w:r>
+        <w:rPr>
+          <w:rFonts w:ascii="Roboto" w:hAnsi="Roboto"/>
+          <w:i/>
+          <w:iCs/>
+          <w:sz w:val="24"/>
+          <w:lang w:val="en-US"/>
+        </w:rPr>
+        <w:t>variables</w:t>
+      </w:r>
+      <w:r>
+        <w:rPr>
+          <w:rFonts w:ascii="Roboto" w:hAnsi="Roboto"/>
+          <w:sz w:val="24"/>
+        </w:rPr>
+        <w:t xml:space="preserve">”. </w:t>
+      </w:r>
+      <w:r>
+        <w:rPr>
+          <w:rFonts w:ascii="Roboto" w:hAnsi="Roboto"/>
+          <w:sz w:val="24"/>
+        </w:rPr>
+        <w:t xml:space="preserve">Αντίστοιχα, οι </w:t>
+      </w:r>
+      <w:r>
+        <w:rPr>
+          <w:rFonts w:ascii="Roboto" w:hAnsi="Roboto"/>
+          <w:sz w:val="24"/>
+          <w:lang w:val="en-US"/>
+        </w:rPr>
+        <w:t>setters</w:t>
+      </w:r>
+      <w:r>
+        <w:rPr>
+          <w:rFonts w:ascii="Roboto" w:hAnsi="Roboto"/>
+          <w:sz w:val="24"/>
+        </w:rPr>
+        <w:t xml:space="preserve"> </w:t>
+      </w:r>
+      <w:r>
+        <w:rPr>
+          <w:rFonts w:ascii="Roboto" w:hAnsi="Roboto"/>
+          <w:sz w:val="24"/>
+        </w:rPr>
+        <w:t xml:space="preserve">και </w:t>
+      </w:r>
+      <w:r>
+        <w:rPr>
+          <w:rFonts w:ascii="Roboto" w:hAnsi="Roboto"/>
+          <w:sz w:val="24"/>
+          <w:lang w:val="en-US"/>
+        </w:rPr>
+        <w:t>getters</w:t>
+      </w:r>
+      <w:r>
+        <w:rPr>
+          <w:rFonts w:ascii="Roboto" w:hAnsi="Roboto"/>
+          <w:sz w:val="24"/>
+        </w:rPr>
+        <w:t xml:space="preserve"> </w:t>
+      </w:r>
+      <w:r>
+        <w:rPr>
+          <w:rFonts w:ascii="Roboto" w:hAnsi="Roboto"/>
+          <w:sz w:val="24"/>
+        </w:rPr>
+        <w:t xml:space="preserve">των κλάσεων εμφανίζονται σε μία γραμμή, λόγω του μεγάλου αριθμού των </w:t>
+      </w:r>
+      <w:r>
+        <w:rPr>
+          <w:rFonts w:ascii="Roboto" w:hAnsi="Roboto"/>
+          <w:sz w:val="24"/>
+          <w:lang w:val="en-US"/>
+        </w:rPr>
+        <w:t>attributes</w:t>
+      </w:r>
+      <w:r>
+        <w:rPr>
+          <w:rFonts w:ascii="Roboto" w:hAnsi="Roboto"/>
+          <w:sz w:val="24"/>
+        </w:rPr>
+        <w:t xml:space="preserve"> </w:t>
+      </w:r>
+      <w:r>
+        <w:rPr>
+          <w:rFonts w:ascii="Roboto" w:hAnsi="Roboto"/>
+          <w:sz w:val="24"/>
+        </w:rPr>
+        <w:t xml:space="preserve">στις κλάσεις. </w:t>
       </w:r>
     </w:p>
     <w:p/>

</xml_diff>

<commit_message>
updated pdf team plan + domain model final
</commit_message>
<xml_diff>
--- a/Phase-4/TempFiles/TextDrafts/Domain-Model-v0.3.docx
+++ b/Phase-4/TempFiles/TextDrafts/Domain-Model-v0.3.docx
@@ -121,18 +121,7 @@
           <w:szCs w:val="48"/>
           <w:lang w:val="en-US"/>
         </w:rPr>
-        <w:t>Domain-model-v0.</w:t>
-      </w:r>
-      <w:r>
-        <w:rPr>
-          <w:rFonts w:ascii="Roboto" w:eastAsia="Roboto" w:hAnsi="Roboto" w:cs="Roboto"/>
-          <w:b/>
-          <w:color w:val="000000"/>
-          <w:sz w:val="48"/>
-          <w:szCs w:val="48"/>
-          <w:lang w:val="en-US"/>
-        </w:rPr>
-        <w:t>3</w:t>
+        <w:t>Domain-model-v0.3</w:t>
       </w:r>
     </w:p>
     <w:p>
@@ -462,23 +451,13 @@
           <w:szCs w:val="24"/>
         </w:rPr>
       </w:pPr>
-      <w:proofErr w:type="spellStart"/>
-      <w:r>
-        <w:rPr>
-          <w:rFonts w:ascii="Roboto" w:eastAsia="Roboto" w:hAnsi="Roboto" w:cs="Roboto"/>
-          <w:sz w:val="24"/>
-          <w:szCs w:val="24"/>
-        </w:rPr>
-        <w:t>Σούρλας</w:t>
-      </w:r>
-      <w:proofErr w:type="spellEnd"/>
-      <w:r>
-        <w:rPr>
-          <w:rFonts w:ascii="Roboto" w:eastAsia="Roboto" w:hAnsi="Roboto" w:cs="Roboto"/>
-          <w:sz w:val="24"/>
-          <w:szCs w:val="24"/>
-        </w:rPr>
-        <w:t xml:space="preserve"> Ζήσης </w:t>
+      <w:r>
+        <w:rPr>
+          <w:rFonts w:ascii="Roboto" w:eastAsia="Roboto" w:hAnsi="Roboto" w:cs="Roboto"/>
+          <w:sz w:val="24"/>
+          <w:szCs w:val="24"/>
+        </w:rPr>
+        <w:t xml:space="preserve">Σούρλας Ζήσης </w:t>
       </w:r>
       <w:r>
         <w:rPr>
@@ -863,21 +842,7 @@
           <w:rFonts w:ascii="Roboto" w:hAnsi="Roboto"/>
           <w:sz w:val="24"/>
         </w:rPr>
-        <w:t xml:space="preserve"> και </w:t>
-      </w:r>
-      <w:r>
-        <w:rPr>
-          <w:rFonts w:ascii="Roboto" w:hAnsi="Roboto"/>
-          <w:sz w:val="24"/>
-        </w:rPr>
-        <w:t>έχ</w:t>
-      </w:r>
-      <w:r>
-        <w:rPr>
-          <w:rFonts w:ascii="Roboto" w:hAnsi="Roboto"/>
-          <w:sz w:val="24"/>
-        </w:rPr>
-        <w:t>ει συμπεριληφθεί το δυναμικό μοντέλο.</w:t>
+        <w:t xml:space="preserve"> και έχει συμπεριληφθεί το δυναμικό μοντέλο.</w:t>
       </w:r>
     </w:p>
     <w:p>
@@ -1010,7 +975,6 @@
           <w:sz w:val="28"/>
         </w:rPr>
       </w:pPr>
-      <w:proofErr w:type="spellStart"/>
       <w:r>
         <w:rPr>
           <w:rFonts w:ascii="Roboto" w:hAnsi="Roboto"/>
@@ -1020,7 +984,6 @@
         </w:rPr>
         <w:t>DBcommunicator</w:t>
       </w:r>
-      <w:proofErr w:type="spellEnd"/>
       <w:r>
         <w:rPr>
           <w:rFonts w:ascii="Roboto" w:hAnsi="Roboto"/>
@@ -1126,7 +1089,6 @@
           <w:szCs w:val="24"/>
         </w:rPr>
       </w:pPr>
-      <w:proofErr w:type="spellStart"/>
       <w:r>
         <w:rPr>
           <w:rFonts w:ascii="Roboto" w:eastAsia="Roboto" w:hAnsi="Roboto" w:cs="Roboto"/>
@@ -1135,18 +1097,7 @@
           <w:sz w:val="24"/>
           <w:szCs w:val="24"/>
         </w:rPr>
-        <w:t>User</w:t>
-      </w:r>
-      <w:proofErr w:type="spellEnd"/>
-      <w:r>
-        <w:rPr>
-          <w:rFonts w:ascii="Roboto" w:eastAsia="Roboto" w:hAnsi="Roboto" w:cs="Roboto"/>
-          <w:b/>
-          <w:color w:val="000000"/>
-          <w:sz w:val="24"/>
-          <w:szCs w:val="24"/>
-        </w:rPr>
-        <w:t xml:space="preserve">: </w:t>
+        <w:t xml:space="preserve">User: </w:t>
       </w:r>
       <w:r>
         <w:rPr>
@@ -1281,7 +1232,6 @@
         </w:rPr>
         <w:t>_</w:t>
       </w:r>
-      <w:proofErr w:type="spellStart"/>
       <w:r>
         <w:rPr>
           <w:rFonts w:ascii="Roboto" w:eastAsia="Roboto" w:hAnsi="Roboto" w:cs="Roboto"/>
@@ -1290,18 +1240,7 @@
           <w:sz w:val="24"/>
           <w:szCs w:val="24"/>
         </w:rPr>
-        <w:t>User</w:t>
-      </w:r>
-      <w:proofErr w:type="spellEnd"/>
-      <w:r>
-        <w:rPr>
-          <w:rFonts w:ascii="Roboto" w:eastAsia="Roboto" w:hAnsi="Roboto" w:cs="Roboto"/>
-          <w:b/>
-          <w:color w:val="000000"/>
-          <w:sz w:val="24"/>
-          <w:szCs w:val="24"/>
-        </w:rPr>
-        <w:t xml:space="preserve">: </w:t>
+        <w:t xml:space="preserve">User: </w:t>
       </w:r>
       <w:r>
         <w:rPr>
@@ -1383,7 +1322,6 @@
         </w:rPr>
         <w:t>_</w:t>
       </w:r>
-      <w:proofErr w:type="spellStart"/>
       <w:r>
         <w:rPr>
           <w:rFonts w:ascii="Roboto" w:eastAsia="Roboto" w:hAnsi="Roboto" w:cs="Roboto"/>
@@ -1393,7 +1331,6 @@
         </w:rPr>
         <w:t>Guide</w:t>
       </w:r>
-      <w:proofErr w:type="spellEnd"/>
       <w:r>
         <w:rPr>
           <w:rFonts w:ascii="Roboto" w:eastAsia="Roboto" w:hAnsi="Roboto" w:cs="Roboto"/>
@@ -1476,7 +1413,6 @@
           <w:szCs w:val="24"/>
         </w:rPr>
       </w:pPr>
-      <w:proofErr w:type="spellStart"/>
       <w:r>
         <w:rPr>
           <w:rFonts w:ascii="Roboto" w:eastAsia="Roboto" w:hAnsi="Roboto" w:cs="Roboto"/>
@@ -1485,18 +1421,7 @@
           <w:sz w:val="24"/>
           <w:szCs w:val="24"/>
         </w:rPr>
-        <w:t>Host</w:t>
-      </w:r>
-      <w:proofErr w:type="spellEnd"/>
-      <w:r>
-        <w:rPr>
-          <w:rFonts w:ascii="Roboto" w:eastAsia="Roboto" w:hAnsi="Roboto" w:cs="Roboto"/>
-          <w:b/>
-          <w:color w:val="000000"/>
-          <w:sz w:val="24"/>
-          <w:szCs w:val="24"/>
-        </w:rPr>
-        <w:t xml:space="preserve">: </w:t>
+        <w:t xml:space="preserve">Host: </w:t>
       </w:r>
       <w:r>
         <w:rPr>
@@ -1586,7 +1511,6 @@
           <w:szCs w:val="24"/>
         </w:rPr>
       </w:pPr>
-      <w:proofErr w:type="spellStart"/>
       <w:r>
         <w:rPr>
           <w:rFonts w:ascii="Roboto" w:eastAsia="Roboto" w:hAnsi="Roboto" w:cs="Roboto"/>
@@ -1595,18 +1519,7 @@
           <w:sz w:val="24"/>
           <w:szCs w:val="24"/>
         </w:rPr>
-        <w:t>Tour</w:t>
-      </w:r>
-      <w:proofErr w:type="spellEnd"/>
-      <w:r>
-        <w:rPr>
-          <w:rFonts w:ascii="Roboto" w:eastAsia="Roboto" w:hAnsi="Roboto" w:cs="Roboto"/>
-          <w:b/>
-          <w:color w:val="000000"/>
-          <w:sz w:val="24"/>
-          <w:szCs w:val="24"/>
-        </w:rPr>
-        <w:t xml:space="preserve">: </w:t>
+        <w:t xml:space="preserve">Tour: </w:t>
       </w:r>
       <w:r>
         <w:rPr>
@@ -1622,25 +1535,7 @@
           <w:sz w:val="24"/>
           <w:szCs w:val="24"/>
         </w:rPr>
-        <w:t xml:space="preserve">Η κλάση διατηρεί πληροφορίες όπως ετικέτες (για ευκολία εύρεσης της ξενάγησης από τους απλούς χρήστες κατά την αναζήτηση), τιμή, αν πρόκειται για εικονική ξενάγηση, αν η ξενάγηση είναι δημόσια (ορατή από τους απλούς χρήστες ή όχι), στοιχεία </w:t>
-      </w:r>
-      <w:proofErr w:type="spellStart"/>
-      <w:r>
-        <w:rPr>
-          <w:rFonts w:ascii="Roboto" w:eastAsia="Roboto" w:hAnsi="Roboto" w:cs="Roboto"/>
-          <w:sz w:val="24"/>
-          <w:szCs w:val="24"/>
-        </w:rPr>
-        <w:t>δημοφιλίας</w:t>
-      </w:r>
-      <w:proofErr w:type="spellEnd"/>
-      <w:r>
-        <w:rPr>
-          <w:rFonts w:ascii="Roboto" w:eastAsia="Roboto" w:hAnsi="Roboto" w:cs="Roboto"/>
-          <w:sz w:val="24"/>
-          <w:szCs w:val="24"/>
-        </w:rPr>
-        <w:t xml:space="preserve"> κ.α.</w:t>
+        <w:t>Η κλάση διατηρεί πληροφορίες όπως ετικέτες (για ευκολία εύρεσης της ξενάγησης από τους απλούς χρήστες κατά την αναζήτηση), τιμή, αν πρόκειται για εικονική ξενάγηση, αν η ξενάγηση είναι δημόσια (ορατή από τους απλούς χρήστες ή όχι), στοιχεία δημοφιλίας κ.α.</w:t>
       </w:r>
     </w:p>
     <w:p>
@@ -1665,7 +1560,6 @@
           <w:szCs w:val="24"/>
         </w:rPr>
       </w:pPr>
-      <w:proofErr w:type="spellStart"/>
       <w:r>
         <w:rPr>
           <w:rFonts w:ascii="Roboto" w:eastAsia="Roboto" w:hAnsi="Roboto" w:cs="Roboto"/>
@@ -1674,40 +1568,7 @@
           <w:sz w:val="24"/>
           <w:szCs w:val="24"/>
         </w:rPr>
-        <w:t>Virtual</w:t>
-      </w:r>
-      <w:proofErr w:type="spellEnd"/>
-      <w:r>
-        <w:rPr>
-          <w:rFonts w:ascii="Roboto" w:eastAsia="Roboto" w:hAnsi="Roboto" w:cs="Roboto"/>
-          <w:b/>
-          <w:color w:val="000000"/>
-          <w:sz w:val="24"/>
-          <w:szCs w:val="24"/>
-        </w:rPr>
-        <w:t xml:space="preserve"> </w:t>
-      </w:r>
-      <w:proofErr w:type="spellStart"/>
-      <w:r>
-        <w:rPr>
-          <w:rFonts w:ascii="Roboto" w:eastAsia="Roboto" w:hAnsi="Roboto" w:cs="Roboto"/>
-          <w:b/>
-          <w:color w:val="000000"/>
-          <w:sz w:val="24"/>
-          <w:szCs w:val="24"/>
-        </w:rPr>
-        <w:t>Tour</w:t>
-      </w:r>
-      <w:proofErr w:type="spellEnd"/>
-      <w:r>
-        <w:rPr>
-          <w:rFonts w:ascii="Roboto" w:eastAsia="Roboto" w:hAnsi="Roboto" w:cs="Roboto"/>
-          <w:b/>
-          <w:color w:val="000000"/>
-          <w:sz w:val="24"/>
-          <w:szCs w:val="24"/>
-        </w:rPr>
-        <w:t xml:space="preserve">: </w:t>
+        <w:t xml:space="preserve">Virtual Tour: </w:t>
       </w:r>
       <w:r>
         <w:rPr>
@@ -1773,7 +1634,6 @@
           <w:szCs w:val="24"/>
         </w:rPr>
       </w:pPr>
-      <w:proofErr w:type="spellStart"/>
       <w:r>
         <w:rPr>
           <w:rFonts w:ascii="Roboto" w:eastAsia="Roboto" w:hAnsi="Roboto" w:cs="Roboto"/>
@@ -1783,7 +1643,6 @@
         </w:rPr>
         <w:t>Event</w:t>
       </w:r>
-      <w:proofErr w:type="spellEnd"/>
       <w:r>
         <w:rPr>
           <w:rFonts w:ascii="Roboto" w:eastAsia="Roboto" w:hAnsi="Roboto" w:cs="Roboto"/>
@@ -1857,25 +1716,7 @@
           <w:sz w:val="24"/>
           <w:szCs w:val="24"/>
         </w:rPr>
-        <w:t xml:space="preserve"> </w:t>
-      </w:r>
-      <w:proofErr w:type="spellStart"/>
-      <w:r>
-        <w:rPr>
-          <w:rFonts w:ascii="Roboto" w:eastAsia="Roboto" w:hAnsi="Roboto" w:cs="Roboto"/>
-          <w:sz w:val="24"/>
-          <w:szCs w:val="24"/>
-        </w:rPr>
-        <w:t>κλπ</w:t>
-      </w:r>
-      <w:proofErr w:type="spellEnd"/>
-      <w:r>
-        <w:rPr>
-          <w:rFonts w:ascii="Roboto" w:eastAsia="Roboto" w:hAnsi="Roboto" w:cs="Roboto"/>
-          <w:sz w:val="24"/>
-          <w:szCs w:val="24"/>
-        </w:rPr>
-        <w:t xml:space="preserve">). Οι εκδηλώσεις οργανώνονται και δημοσιεύονται από πολιτιστικούς οργανισμούς και ξεναγούς. Οι τελευταίοι, μπορούν επίσης να δημοσιεύσουν μία εκδήλωση που έχει οργανώσει κάποιος πολιτιστικός οργανισμός. Οι απλοί χρήστες μπορούν να δηλώσουν συμμετοχή, λαμβάνοντας σύνδεσμο πρόσκλησης για να </w:t>
+        <w:t xml:space="preserve"> κλπ). Οι εκδηλώσεις οργανώνονται και δημοσιεύονται από πολιτιστικούς οργανισμούς και ξεναγούς. Οι τελευταίοι, μπορούν επίσης να δημοσιεύσουν μία εκδήλωση που έχει οργανώσει κάποιος πολιτιστικός οργανισμός. Οι απλοί χρήστες μπορούν να δηλώσουν συμμετοχή, λαμβάνοντας σύνδεσμο πρόσκλησης για να </w:t>
       </w:r>
       <w:r>
         <w:rPr>
@@ -1909,25 +1750,14 @@
           <w:szCs w:val="24"/>
         </w:rPr>
       </w:pPr>
-      <w:proofErr w:type="spellStart"/>
-      <w:r>
-        <w:rPr>
-          <w:rFonts w:ascii="Roboto" w:eastAsia="Roboto" w:hAnsi="Roboto" w:cs="Roboto"/>
-          <w:b/>
-          <w:sz w:val="24"/>
-          <w:szCs w:val="24"/>
-        </w:rPr>
-        <w:t>Quiz</w:t>
-      </w:r>
-      <w:proofErr w:type="spellEnd"/>
-      <w:r>
-        <w:rPr>
-          <w:rFonts w:ascii="Roboto" w:eastAsia="Roboto" w:hAnsi="Roboto" w:cs="Roboto"/>
-          <w:b/>
-          <w:sz w:val="24"/>
-          <w:szCs w:val="24"/>
-        </w:rPr>
-        <w:t xml:space="preserve">: </w:t>
+      <w:r>
+        <w:rPr>
+          <w:rFonts w:ascii="Roboto" w:eastAsia="Roboto" w:hAnsi="Roboto" w:cs="Roboto"/>
+          <w:b/>
+          <w:sz w:val="24"/>
+          <w:szCs w:val="24"/>
+        </w:rPr>
+        <w:t xml:space="preserve">Quiz: </w:t>
       </w:r>
       <w:r>
         <w:rPr>
@@ -1977,7 +1807,6 @@
           <w:szCs w:val="24"/>
         </w:rPr>
       </w:pPr>
-      <w:proofErr w:type="spellStart"/>
       <w:r>
         <w:rPr>
           <w:rFonts w:ascii="Roboto" w:eastAsia="Roboto" w:hAnsi="Roboto" w:cs="Roboto"/>
@@ -2005,7 +1834,6 @@
         </w:rPr>
         <w:t>Offer</w:t>
       </w:r>
-      <w:proofErr w:type="spellEnd"/>
       <w:r>
         <w:rPr>
           <w:rFonts w:ascii="Roboto" w:eastAsia="Roboto" w:hAnsi="Roboto" w:cs="Roboto"/>
@@ -2057,7 +1885,6 @@
           <w:szCs w:val="24"/>
         </w:rPr>
       </w:pPr>
-      <w:proofErr w:type="spellStart"/>
       <w:r>
         <w:rPr>
           <w:rFonts w:ascii="Roboto" w:eastAsia="Roboto" w:hAnsi="Roboto" w:cs="Roboto"/>
@@ -2083,17 +1910,7 @@
           <w:sz w:val="24"/>
           <w:szCs w:val="24"/>
         </w:rPr>
-        <w:t>Application</w:t>
-      </w:r>
-      <w:proofErr w:type="spellEnd"/>
-      <w:r>
-        <w:rPr>
-          <w:rFonts w:ascii="Roboto" w:eastAsia="Roboto" w:hAnsi="Roboto" w:cs="Roboto"/>
-          <w:b/>
-          <w:sz w:val="24"/>
-          <w:szCs w:val="24"/>
-        </w:rPr>
-        <w:t xml:space="preserve">: </w:t>
+        <w:t xml:space="preserve">Application: </w:t>
       </w:r>
       <w:r>
         <w:rPr>
@@ -2134,7 +1951,6 @@
           <w:szCs w:val="24"/>
         </w:rPr>
       </w:pPr>
-      <w:proofErr w:type="spellStart"/>
       <w:r>
         <w:rPr>
           <w:rFonts w:ascii="Roboto" w:eastAsia="Roboto" w:hAnsi="Roboto" w:cs="Roboto"/>
@@ -2144,7 +1960,6 @@
         </w:rPr>
         <w:t>Payment</w:t>
       </w:r>
-      <w:proofErr w:type="spellEnd"/>
       <w:r>
         <w:rPr>
           <w:rFonts w:ascii="Roboto" w:eastAsia="Roboto" w:hAnsi="Roboto" w:cs="Roboto"/>
@@ -2220,7 +2035,6 @@
           <w:szCs w:val="24"/>
         </w:rPr>
       </w:pPr>
-      <w:proofErr w:type="spellStart"/>
       <w:r>
         <w:rPr>
           <w:rFonts w:ascii="Roboto" w:eastAsia="Roboto" w:hAnsi="Roboto" w:cs="Roboto"/>
@@ -2232,7 +2046,6 @@
         </w:rPr>
         <w:t>ToursHistoryController</w:t>
       </w:r>
-      <w:proofErr w:type="spellEnd"/>
       <w:r>
         <w:rPr>
           <w:rFonts w:ascii="Roboto" w:eastAsia="Roboto" w:hAnsi="Roboto" w:cs="Roboto"/>
@@ -2311,7 +2124,6 @@
           <w:szCs w:val="24"/>
         </w:rPr>
       </w:pPr>
-      <w:proofErr w:type="spellStart"/>
       <w:r>
         <w:rPr>
           <w:rFonts w:ascii="Roboto" w:eastAsia="Roboto" w:hAnsi="Roboto" w:cs="Roboto"/>
@@ -2323,7 +2135,6 @@
         </w:rPr>
         <w:t>ToursController</w:t>
       </w:r>
-      <w:proofErr w:type="spellEnd"/>
       <w:r>
         <w:rPr>
           <w:rFonts w:ascii="Roboto" w:eastAsia="Roboto" w:hAnsi="Roboto" w:cs="Roboto"/>
@@ -2422,7 +2233,6 @@
           <w:szCs w:val="24"/>
         </w:rPr>
       </w:pPr>
-      <w:proofErr w:type="spellStart"/>
       <w:r>
         <w:rPr>
           <w:rFonts w:ascii="Roboto" w:eastAsia="Roboto" w:hAnsi="Roboto" w:cs="Roboto"/>
@@ -2434,7 +2244,6 @@
         </w:rPr>
         <w:t>NewToursController</w:t>
       </w:r>
-      <w:proofErr w:type="spellEnd"/>
       <w:r>
         <w:rPr>
           <w:rFonts w:ascii="Roboto" w:eastAsia="Roboto" w:hAnsi="Roboto" w:cs="Roboto"/>
@@ -2577,7 +2386,6 @@
           <w:szCs w:val="24"/>
         </w:rPr>
       </w:pPr>
-      <w:proofErr w:type="spellStart"/>
       <w:r>
         <w:rPr>
           <w:rFonts w:ascii="Roboto" w:eastAsia="Roboto" w:hAnsi="Roboto" w:cs="Roboto"/>
@@ -2589,7 +2397,6 @@
         </w:rPr>
         <w:t>TourDetController</w:t>
       </w:r>
-      <w:proofErr w:type="spellEnd"/>
       <w:r>
         <w:rPr>
           <w:rFonts w:ascii="Roboto" w:eastAsia="Roboto" w:hAnsi="Roboto" w:cs="Roboto"/>
@@ -2722,7 +2529,6 @@
           <w:szCs w:val="24"/>
         </w:rPr>
       </w:pPr>
-      <w:proofErr w:type="spellStart"/>
       <w:r>
         <w:rPr>
           <w:rFonts w:ascii="Roboto" w:eastAsia="Roboto" w:hAnsi="Roboto" w:cs="Roboto"/>
@@ -2734,7 +2540,6 @@
         </w:rPr>
         <w:t>AvailabilityController</w:t>
       </w:r>
-      <w:proofErr w:type="spellEnd"/>
       <w:r>
         <w:rPr>
           <w:rFonts w:ascii="Roboto" w:eastAsia="Roboto" w:hAnsi="Roboto" w:cs="Roboto"/>
@@ -2869,7 +2674,6 @@
           <w:szCs w:val="24"/>
         </w:rPr>
       </w:pPr>
-      <w:proofErr w:type="spellStart"/>
       <w:r>
         <w:rPr>
           <w:rFonts w:ascii="Roboto" w:eastAsia="Roboto" w:hAnsi="Roboto" w:cs="Roboto"/>
@@ -2881,7 +2685,6 @@
         </w:rPr>
         <w:t>PaymentController</w:t>
       </w:r>
-      <w:proofErr w:type="spellEnd"/>
       <w:r>
         <w:rPr>
           <w:rFonts w:ascii="Roboto" w:eastAsia="Roboto" w:hAnsi="Roboto" w:cs="Roboto"/>
@@ -2933,23 +2736,7 @@
           <w:sz w:val="24"/>
           <w:szCs w:val="24"/>
         </w:rPr>
-        <w:t xml:space="preserve">στην οθόνη </w:t>
-      </w:r>
-      <w:r>
-        <w:rPr>
-          <w:rFonts w:ascii="Roboto" w:eastAsia="Roboto" w:hAnsi="Roboto" w:cs="Roboto"/>
-          <w:sz w:val="24"/>
-          <w:szCs w:val="24"/>
-        </w:rPr>
-        <w:t xml:space="preserve">Πληρωμής </w:t>
-      </w:r>
-      <w:r>
-        <w:rPr>
-          <w:rFonts w:ascii="Roboto" w:eastAsia="Roboto" w:hAnsi="Roboto" w:cs="Roboto"/>
-          <w:sz w:val="24"/>
-          <w:szCs w:val="24"/>
-        </w:rPr>
-        <w:t xml:space="preserve">του </w:t>
+        <w:t xml:space="preserve">στην οθόνη Πληρωμής του </w:t>
       </w:r>
       <w:r>
         <w:rPr>
@@ -3007,15 +2794,7 @@
           <w:sz w:val="24"/>
           <w:szCs w:val="24"/>
         </w:rPr>
-        <w:t>. Ουσιαστικά, η κλάση αυτή είναι υπεύθυνη</w:t>
-      </w:r>
-      <w:r>
-        <w:rPr>
-          <w:rFonts w:ascii="Roboto" w:eastAsia="Roboto" w:hAnsi="Roboto" w:cs="Roboto"/>
-          <w:sz w:val="24"/>
-          <w:szCs w:val="24"/>
-        </w:rPr>
-        <w:t xml:space="preserve"> για την εκτέλεση της πληρωμής για τη συμμετοχή του χρήστη στην επιλεγμένη ξενάγηση. </w:t>
+        <w:t xml:space="preserve">. Ουσιαστικά, η κλάση αυτή είναι υπεύθυνη για την εκτέλεση της πληρωμής για τη συμμετοχή του χρήστη στην επιλεγμένη ξενάγηση. </w:t>
       </w:r>
     </w:p>
     <w:p>
@@ -3040,7 +2819,6 @@
           <w:szCs w:val="24"/>
         </w:rPr>
       </w:pPr>
-      <w:proofErr w:type="spellStart"/>
       <w:r>
         <w:rPr>
           <w:rFonts w:ascii="Roboto" w:eastAsia="Roboto" w:hAnsi="Roboto" w:cs="Roboto"/>
@@ -3052,7 +2830,6 @@
         </w:rPr>
         <w:t>NewVirtualTourController</w:t>
       </w:r>
-      <w:proofErr w:type="spellEnd"/>
       <w:r>
         <w:rPr>
           <w:rFonts w:ascii="Roboto" w:eastAsia="Roboto" w:hAnsi="Roboto" w:cs="Roboto"/>
@@ -3220,7 +2997,6 @@
           <w:szCs w:val="24"/>
         </w:rPr>
       </w:pPr>
-      <w:proofErr w:type="spellStart"/>
       <w:r>
         <w:rPr>
           <w:rFonts w:ascii="Roboto" w:eastAsia="Roboto" w:hAnsi="Roboto" w:cs="Roboto"/>
@@ -3232,7 +3008,6 @@
         </w:rPr>
         <w:t>JobApplicationController</w:t>
       </w:r>
-      <w:proofErr w:type="spellEnd"/>
       <w:r>
         <w:rPr>
           <w:rFonts w:ascii="Roboto" w:eastAsia="Roboto" w:hAnsi="Roboto" w:cs="Roboto"/>
@@ -3240,9 +3015,100 @@
           <w:bCs/>
           <w:sz w:val="24"/>
           <w:szCs w:val="24"/>
-          <w:lang w:val="en-US"/>
         </w:rPr>
         <w:t>:</w:t>
+      </w:r>
+      <w:r>
+        <w:rPr>
+          <w:rFonts w:ascii="Roboto" w:eastAsia="Roboto" w:hAnsi="Roboto" w:cs="Roboto"/>
+          <w:b/>
+          <w:bCs/>
+          <w:sz w:val="24"/>
+          <w:szCs w:val="24"/>
+        </w:rPr>
+        <w:t xml:space="preserve"> </w:t>
+      </w:r>
+      <w:r>
+        <w:rPr>
+          <w:rFonts w:ascii="Roboto" w:eastAsia="Roboto" w:hAnsi="Roboto" w:cs="Roboto"/>
+          <w:sz w:val="24"/>
+          <w:szCs w:val="24"/>
+        </w:rPr>
+        <w:t>η</w:t>
+      </w:r>
+      <w:r>
+        <w:rPr>
+          <w:rFonts w:ascii="Roboto" w:eastAsia="Roboto" w:hAnsi="Roboto" w:cs="Roboto"/>
+          <w:b/>
+          <w:bCs/>
+          <w:sz w:val="24"/>
+          <w:szCs w:val="24"/>
+        </w:rPr>
+        <w:t xml:space="preserve"> </w:t>
+      </w:r>
+      <w:r>
+        <w:rPr>
+          <w:rFonts w:ascii="Roboto" w:eastAsia="Roboto" w:hAnsi="Roboto" w:cs="Roboto"/>
+          <w:sz w:val="24"/>
+          <w:szCs w:val="24"/>
+        </w:rPr>
+        <w:t>κλάση</w:t>
+      </w:r>
+      <w:r>
+        <w:rPr>
+          <w:rFonts w:ascii="Roboto" w:eastAsia="Roboto" w:hAnsi="Roboto" w:cs="Roboto"/>
+          <w:b/>
+          <w:bCs/>
+          <w:sz w:val="24"/>
+          <w:szCs w:val="24"/>
+        </w:rPr>
+        <w:t xml:space="preserve"> </w:t>
+      </w:r>
+      <w:r>
+        <w:rPr>
+          <w:rFonts w:ascii="Roboto" w:eastAsia="Roboto" w:hAnsi="Roboto" w:cs="Roboto"/>
+          <w:bCs/>
+          <w:sz w:val="24"/>
+          <w:szCs w:val="24"/>
+        </w:rPr>
+        <w:t xml:space="preserve">αυτή </w:t>
+      </w:r>
+      <w:r>
+        <w:rPr>
+          <w:rFonts w:ascii="Roboto" w:eastAsia="Roboto" w:hAnsi="Roboto" w:cs="Roboto"/>
+          <w:bCs/>
+          <w:sz w:val="24"/>
+          <w:szCs w:val="24"/>
+        </w:rPr>
+        <w:t xml:space="preserve">είναι υπεύθυνη για τη σύνταξη αίτησης για εργασία και διαχειρίζεται όλα τα </w:t>
+      </w:r>
+      <w:r>
+        <w:rPr>
+          <w:rFonts w:ascii="Roboto" w:eastAsia="Roboto" w:hAnsi="Roboto" w:cs="Roboto"/>
+          <w:bCs/>
+          <w:sz w:val="24"/>
+          <w:szCs w:val="24"/>
+          <w:lang w:val="en-US"/>
+        </w:rPr>
+        <w:t>events</w:t>
+      </w:r>
+      <w:r>
+        <w:rPr>
+          <w:rFonts w:ascii="Roboto" w:eastAsia="Roboto" w:hAnsi="Roboto" w:cs="Roboto"/>
+          <w:bCs/>
+          <w:sz w:val="24"/>
+          <w:szCs w:val="24"/>
+        </w:rPr>
+        <w:t xml:space="preserve"> </w:t>
+      </w:r>
+      <w:r>
+        <w:rPr>
+          <w:rFonts w:ascii="Roboto" w:eastAsia="Roboto" w:hAnsi="Roboto" w:cs="Roboto"/>
+          <w:bCs/>
+          <w:sz w:val="24"/>
+          <w:szCs w:val="24"/>
+        </w:rPr>
+        <w:t xml:space="preserve">που συμβαίνουν κατά τη διάρκεια αυτής. </w:t>
       </w:r>
     </w:p>
     <w:p>
@@ -3267,7 +3133,6 @@
           <w:szCs w:val="24"/>
         </w:rPr>
       </w:pPr>
-      <w:proofErr w:type="spellStart"/>
       <w:r>
         <w:rPr>
           <w:rFonts w:ascii="Roboto" w:eastAsia="Roboto" w:hAnsi="Roboto" w:cs="Roboto"/>
@@ -3277,9 +3142,8 @@
           <w:szCs w:val="24"/>
           <w:lang w:val="en-US"/>
         </w:rPr>
-        <w:t>SearchController</w:t>
-      </w:r>
-      <w:proofErr w:type="spellEnd"/>
+        <w:t>JobOffersListController</w:t>
+      </w:r>
       <w:r>
         <w:rPr>
           <w:rFonts w:ascii="Roboto" w:eastAsia="Roboto" w:hAnsi="Roboto" w:cs="Roboto"/>
@@ -3287,7 +3151,6 @@
           <w:bCs/>
           <w:sz w:val="24"/>
           <w:szCs w:val="24"/>
-          <w:lang w:val="en-US"/>
         </w:rPr>
         <w:t>:</w:t>
       </w:r>
@@ -3296,6 +3159,195 @@
           <w:rFonts w:ascii="Roboto" w:eastAsia="Roboto" w:hAnsi="Roboto" w:cs="Roboto"/>
           <w:b/>
           <w:bCs/>
+          <w:sz w:val="24"/>
+          <w:szCs w:val="24"/>
+        </w:rPr>
+        <w:t xml:space="preserve"> </w:t>
+      </w:r>
+      <w:r>
+        <w:rPr>
+          <w:rFonts w:ascii="Roboto" w:eastAsia="Roboto" w:hAnsi="Roboto" w:cs="Roboto"/>
+          <w:sz w:val="24"/>
+          <w:szCs w:val="24"/>
+        </w:rPr>
+        <w:t>κλάση που</w:t>
+      </w:r>
+      <w:r>
+        <w:rPr>
+          <w:rFonts w:ascii="Roboto" w:eastAsia="Roboto" w:hAnsi="Roboto" w:cs="Roboto"/>
+          <w:b/>
+          <w:bCs/>
+          <w:sz w:val="24"/>
+          <w:szCs w:val="24"/>
+        </w:rPr>
+        <w:t xml:space="preserve"> </w:t>
+      </w:r>
+      <w:r>
+        <w:rPr>
+          <w:rFonts w:ascii="Roboto" w:eastAsia="Roboto" w:hAnsi="Roboto" w:cs="Roboto"/>
+          <w:sz w:val="24"/>
+          <w:szCs w:val="24"/>
+        </w:rPr>
+        <w:t>εμφανίζει τ</w:t>
+      </w:r>
+      <w:r>
+        <w:rPr>
+          <w:rFonts w:ascii="Roboto" w:eastAsia="Roboto" w:hAnsi="Roboto" w:cs="Roboto"/>
+          <w:sz w:val="24"/>
+          <w:szCs w:val="24"/>
+        </w:rPr>
+        <w:t>ις</w:t>
+      </w:r>
+      <w:r>
+        <w:rPr>
+          <w:rFonts w:ascii="Roboto" w:eastAsia="Roboto" w:hAnsi="Roboto" w:cs="Roboto"/>
+          <w:sz w:val="24"/>
+          <w:szCs w:val="24"/>
+        </w:rPr>
+        <w:t xml:space="preserve"> οθόν</w:t>
+      </w:r>
+      <w:r>
+        <w:rPr>
+          <w:rFonts w:ascii="Roboto" w:eastAsia="Roboto" w:hAnsi="Roboto" w:cs="Roboto"/>
+          <w:sz w:val="24"/>
+          <w:szCs w:val="24"/>
+        </w:rPr>
+        <w:t>ες</w:t>
+      </w:r>
+      <w:r>
+        <w:rPr>
+          <w:rFonts w:ascii="Roboto" w:eastAsia="Roboto" w:hAnsi="Roboto" w:cs="Roboto"/>
+          <w:sz w:val="24"/>
+          <w:szCs w:val="24"/>
+        </w:rPr>
+        <w:t xml:space="preserve"> αναζήτησης εργασίας και </w:t>
+      </w:r>
+      <w:r>
+        <w:rPr>
+          <w:rFonts w:ascii="Roboto" w:eastAsia="Roboto" w:hAnsi="Roboto" w:cs="Roboto"/>
+          <w:sz w:val="24"/>
+          <w:szCs w:val="24"/>
+        </w:rPr>
+        <w:t xml:space="preserve">πληροφοριών αγγελίας </w:t>
+      </w:r>
+      <w:r>
+        <w:rPr>
+          <w:rFonts w:ascii="Roboto" w:eastAsia="Roboto" w:hAnsi="Roboto" w:cs="Roboto"/>
+          <w:sz w:val="24"/>
+          <w:szCs w:val="24"/>
+        </w:rPr>
+        <w:t xml:space="preserve">του </w:t>
+      </w:r>
+      <w:r>
+        <w:rPr>
+          <w:rFonts w:ascii="Roboto" w:eastAsia="Roboto" w:hAnsi="Roboto" w:cs="Roboto"/>
+          <w:sz w:val="24"/>
+          <w:szCs w:val="24"/>
+          <w:lang w:val="en-US"/>
+        </w:rPr>
+        <w:t>Use</w:t>
+      </w:r>
+      <w:r>
+        <w:rPr>
+          <w:rFonts w:ascii="Roboto" w:eastAsia="Roboto" w:hAnsi="Roboto" w:cs="Roboto"/>
+          <w:sz w:val="24"/>
+          <w:szCs w:val="24"/>
+        </w:rPr>
+        <w:t xml:space="preserve"> </w:t>
+      </w:r>
+      <w:r>
+        <w:rPr>
+          <w:rFonts w:ascii="Roboto" w:eastAsia="Roboto" w:hAnsi="Roboto" w:cs="Roboto"/>
+          <w:sz w:val="24"/>
+          <w:szCs w:val="24"/>
+          <w:lang w:val="en-US"/>
+        </w:rPr>
+        <w:t>Case</w:t>
+      </w:r>
+      <w:r>
+        <w:rPr>
+          <w:rFonts w:ascii="Roboto" w:eastAsia="Roboto" w:hAnsi="Roboto" w:cs="Roboto"/>
+          <w:sz w:val="24"/>
+          <w:szCs w:val="24"/>
+        </w:rPr>
+        <w:t xml:space="preserve"> “</w:t>
+      </w:r>
+      <w:r>
+        <w:rPr>
+          <w:rFonts w:ascii="Roboto" w:eastAsia="Roboto" w:hAnsi="Roboto" w:cs="Roboto"/>
+          <w:sz w:val="24"/>
+          <w:szCs w:val="24"/>
+        </w:rPr>
+        <w:t>Αναζήτηση Εργασίας</w:t>
+      </w:r>
+      <w:r>
+        <w:rPr>
+          <w:rFonts w:ascii="Roboto" w:eastAsia="Roboto" w:hAnsi="Roboto" w:cs="Roboto"/>
+          <w:sz w:val="24"/>
+          <w:szCs w:val="24"/>
+        </w:rPr>
+        <w:t xml:space="preserve">” </w:t>
+      </w:r>
+      <w:r>
+        <w:rPr>
+          <w:rFonts w:ascii="Roboto" w:eastAsia="Roboto" w:hAnsi="Roboto" w:cs="Roboto"/>
+          <w:sz w:val="24"/>
+          <w:szCs w:val="24"/>
+        </w:rPr>
+        <w:t xml:space="preserve">και </w:t>
+      </w:r>
+      <w:r>
+        <w:rPr>
+          <w:rFonts w:ascii="Roboto" w:eastAsia="Roboto" w:hAnsi="Roboto" w:cs="Roboto"/>
+          <w:sz w:val="24"/>
+          <w:szCs w:val="24"/>
+        </w:rPr>
+        <w:t xml:space="preserve">διαχειρίζεται τα </w:t>
+      </w:r>
+      <w:r>
+        <w:rPr>
+          <w:rFonts w:ascii="Roboto" w:eastAsia="Roboto" w:hAnsi="Roboto" w:cs="Roboto"/>
+          <w:sz w:val="24"/>
+          <w:szCs w:val="24"/>
+          <w:lang w:val="en-US"/>
+        </w:rPr>
+        <w:t>events</w:t>
+      </w:r>
+      <w:r>
+        <w:rPr>
+          <w:rFonts w:ascii="Roboto" w:eastAsia="Roboto" w:hAnsi="Roboto" w:cs="Roboto"/>
+          <w:sz w:val="24"/>
+          <w:szCs w:val="24"/>
+        </w:rPr>
+        <w:t xml:space="preserve"> σε αυτ</w:t>
+      </w:r>
+      <w:r>
+        <w:rPr>
+          <w:rFonts w:ascii="Roboto" w:eastAsia="Roboto" w:hAnsi="Roboto" w:cs="Roboto"/>
+          <w:sz w:val="24"/>
+          <w:szCs w:val="24"/>
+        </w:rPr>
+        <w:t>ές. Ουσιαστικά</w:t>
+      </w:r>
+      <w:r>
+        <w:rPr>
+          <w:rFonts w:ascii="Roboto" w:eastAsia="Roboto" w:hAnsi="Roboto" w:cs="Roboto"/>
+          <w:sz w:val="24"/>
+          <w:szCs w:val="24"/>
+        </w:rPr>
+        <w:t>,</w:t>
+      </w:r>
+      <w:r>
+        <w:rPr>
+          <w:rFonts w:ascii="Roboto" w:eastAsia="Roboto" w:hAnsi="Roboto" w:cs="Roboto"/>
+          <w:sz w:val="24"/>
+          <w:szCs w:val="24"/>
+        </w:rPr>
+        <w:t xml:space="preserve"> αναλαμβάνει την επιλογή αγγελίας από το χειριστή με βάση τα κριτήρια αναζήτησης και την προβολή λεπτομερειών της αγγελίας που επιλέχθηκε.</w:t>
+      </w:r>
+      <w:r>
+        <w:rPr>
+          <w:rFonts w:ascii="Roboto" w:eastAsia="Roboto" w:hAnsi="Roboto" w:cs="Roboto"/>
           <w:sz w:val="24"/>
           <w:szCs w:val="24"/>
         </w:rPr>
@@ -3324,7 +3376,6 @@
           <w:szCs w:val="24"/>
         </w:rPr>
       </w:pPr>
-      <w:proofErr w:type="spellStart"/>
       <w:r>
         <w:rPr>
           <w:rFonts w:ascii="Roboto" w:eastAsia="Roboto" w:hAnsi="Roboto" w:cs="Roboto"/>
@@ -3334,9 +3385,8 @@
           <w:szCs w:val="24"/>
           <w:lang w:val="en-US"/>
         </w:rPr>
-        <w:t>JobOffersListController</w:t>
-      </w:r>
-      <w:proofErr w:type="spellEnd"/>
+        <w:t>NewJOfferController</w:t>
+      </w:r>
       <w:r>
         <w:rPr>
           <w:rFonts w:ascii="Roboto" w:eastAsia="Roboto" w:hAnsi="Roboto" w:cs="Roboto"/>
@@ -3344,9 +3394,101 @@
           <w:bCs/>
           <w:sz w:val="24"/>
           <w:szCs w:val="24"/>
-          <w:lang w:val="en-US"/>
         </w:rPr>
         <w:t>:</w:t>
+      </w:r>
+      <w:r>
+        <w:rPr>
+          <w:rFonts w:ascii="Roboto" w:eastAsia="Roboto" w:hAnsi="Roboto" w:cs="Roboto"/>
+          <w:b/>
+          <w:bCs/>
+          <w:sz w:val="24"/>
+          <w:szCs w:val="24"/>
+        </w:rPr>
+        <w:t xml:space="preserve"> </w:t>
+      </w:r>
+      <w:r>
+        <w:rPr>
+          <w:rFonts w:ascii="Roboto" w:eastAsia="Roboto" w:hAnsi="Roboto" w:cs="Roboto"/>
+          <w:sz w:val="24"/>
+          <w:szCs w:val="24"/>
+        </w:rPr>
+        <w:t xml:space="preserve">κλάση που διαχειρίζεται τα </w:t>
+      </w:r>
+      <w:r>
+        <w:rPr>
+          <w:rFonts w:ascii="Roboto" w:eastAsia="Roboto" w:hAnsi="Roboto" w:cs="Roboto"/>
+          <w:sz w:val="24"/>
+          <w:szCs w:val="24"/>
+          <w:lang w:val="en-US"/>
+        </w:rPr>
+        <w:t>events</w:t>
+      </w:r>
+      <w:r>
+        <w:rPr>
+          <w:rFonts w:ascii="Roboto" w:eastAsia="Roboto" w:hAnsi="Roboto" w:cs="Roboto"/>
+          <w:sz w:val="24"/>
+          <w:szCs w:val="24"/>
+        </w:rPr>
+        <w:t xml:space="preserve"> στις οθόνες του </w:t>
+      </w:r>
+      <w:r>
+        <w:rPr>
+          <w:rFonts w:ascii="Roboto" w:eastAsia="Roboto" w:hAnsi="Roboto" w:cs="Roboto"/>
+          <w:sz w:val="24"/>
+          <w:szCs w:val="24"/>
+          <w:lang w:val="en-US"/>
+        </w:rPr>
+        <w:t>Use</w:t>
+      </w:r>
+      <w:r>
+        <w:rPr>
+          <w:rFonts w:ascii="Roboto" w:eastAsia="Roboto" w:hAnsi="Roboto" w:cs="Roboto"/>
+          <w:sz w:val="24"/>
+          <w:szCs w:val="24"/>
+        </w:rPr>
+        <w:t xml:space="preserve"> </w:t>
+      </w:r>
+      <w:r>
+        <w:rPr>
+          <w:rFonts w:ascii="Roboto" w:eastAsia="Roboto" w:hAnsi="Roboto" w:cs="Roboto"/>
+          <w:sz w:val="24"/>
+          <w:szCs w:val="24"/>
+          <w:lang w:val="en-US"/>
+        </w:rPr>
+        <w:t>Case</w:t>
+      </w:r>
+      <w:r>
+        <w:rPr>
+          <w:rFonts w:ascii="Roboto" w:eastAsia="Roboto" w:hAnsi="Roboto" w:cs="Roboto"/>
+          <w:sz w:val="24"/>
+          <w:szCs w:val="24"/>
+        </w:rPr>
+        <w:t xml:space="preserve"> “Προσφορά Εργασίας”, εκτός από την οθόνη αναρτημένων από το χειριστή αγγελιών. Ουσιαστικά, η κλάση αυτή αναλαμβάνει </w:t>
+      </w:r>
+      <w:r>
+        <w:rPr>
+          <w:rFonts w:ascii="Roboto" w:eastAsia="Roboto" w:hAnsi="Roboto" w:cs="Roboto"/>
+          <w:sz w:val="24"/>
+          <w:szCs w:val="24"/>
+        </w:rPr>
+        <w:t xml:space="preserve">τη δημιουργία </w:t>
+      </w:r>
+      <w:r>
+        <w:rPr>
+          <w:rFonts w:ascii="Roboto" w:eastAsia="Roboto" w:hAnsi="Roboto" w:cs="Roboto"/>
+          <w:sz w:val="24"/>
+          <w:szCs w:val="24"/>
+        </w:rPr>
+        <w:t xml:space="preserve">και τη δημοσίευση/αποθήκευση </w:t>
+      </w:r>
+      <w:r>
+        <w:rPr>
+          <w:rFonts w:ascii="Roboto" w:eastAsia="Roboto" w:hAnsi="Roboto" w:cs="Roboto"/>
+          <w:sz w:val="24"/>
+          <w:szCs w:val="24"/>
+        </w:rPr>
+        <w:t xml:space="preserve">μιας νέα αγγελίας εργασίας, σύμφωνα με την είσοδο του χειριστή. </w:t>
       </w:r>
     </w:p>
     <w:p>
@@ -3371,7 +3513,6 @@
           <w:szCs w:val="24"/>
         </w:rPr>
       </w:pPr>
-      <w:proofErr w:type="spellStart"/>
       <w:r>
         <w:rPr>
           <w:rFonts w:ascii="Roboto" w:eastAsia="Roboto" w:hAnsi="Roboto" w:cs="Roboto"/>
@@ -3381,9 +3522,8 @@
           <w:szCs w:val="24"/>
           <w:lang w:val="en-US"/>
         </w:rPr>
-        <w:t>NewJOfferController</w:t>
-      </w:r>
-      <w:proofErr w:type="spellEnd"/>
+        <w:t>MyJOffersController</w:t>
+      </w:r>
       <w:r>
         <w:rPr>
           <w:rFonts w:ascii="Roboto" w:eastAsia="Roboto" w:hAnsi="Roboto" w:cs="Roboto"/>
@@ -3410,7 +3550,65 @@
           <w:sz w:val="24"/>
           <w:szCs w:val="24"/>
         </w:rPr>
-        <w:t xml:space="preserve">κλάση που διαχειρίζεται τα </w:t>
+        <w:t xml:space="preserve">κλάση που εμφανίζει την οθόνη αναρτημένων από το χειριστή αγγελιών του </w:t>
+      </w:r>
+      <w:r>
+        <w:rPr>
+          <w:rFonts w:ascii="Roboto" w:eastAsia="Roboto" w:hAnsi="Roboto" w:cs="Roboto"/>
+          <w:sz w:val="24"/>
+          <w:szCs w:val="24"/>
+          <w:lang w:val="en-US"/>
+        </w:rPr>
+        <w:t>Use</w:t>
+      </w:r>
+      <w:r>
+        <w:rPr>
+          <w:rFonts w:ascii="Roboto" w:eastAsia="Roboto" w:hAnsi="Roboto" w:cs="Roboto"/>
+          <w:sz w:val="24"/>
+          <w:szCs w:val="24"/>
+        </w:rPr>
+        <w:t xml:space="preserve"> </w:t>
+      </w:r>
+      <w:r>
+        <w:rPr>
+          <w:rFonts w:ascii="Roboto" w:eastAsia="Roboto" w:hAnsi="Roboto" w:cs="Roboto"/>
+          <w:sz w:val="24"/>
+          <w:szCs w:val="24"/>
+          <w:lang w:val="en-US"/>
+        </w:rPr>
+        <w:t>Case</w:t>
+      </w:r>
+      <w:r>
+        <w:rPr>
+          <w:rFonts w:ascii="Roboto" w:eastAsia="Roboto" w:hAnsi="Roboto" w:cs="Roboto"/>
+          <w:sz w:val="24"/>
+          <w:szCs w:val="24"/>
+        </w:rPr>
+        <w:t xml:space="preserve"> “</w:t>
+      </w:r>
+      <w:r>
+        <w:rPr>
+          <w:rFonts w:ascii="Roboto" w:eastAsia="Roboto" w:hAnsi="Roboto" w:cs="Roboto"/>
+          <w:sz w:val="24"/>
+          <w:szCs w:val="24"/>
+        </w:rPr>
+        <w:t>Προσφορά Εργασίας</w:t>
+      </w:r>
+      <w:r>
+        <w:rPr>
+          <w:rFonts w:ascii="Roboto" w:eastAsia="Roboto" w:hAnsi="Roboto" w:cs="Roboto"/>
+          <w:sz w:val="24"/>
+          <w:szCs w:val="24"/>
+        </w:rPr>
+        <w:t>”</w:t>
+      </w:r>
+      <w:r>
+        <w:rPr>
+          <w:rFonts w:ascii="Roboto" w:eastAsia="Roboto" w:hAnsi="Roboto" w:cs="Roboto"/>
+          <w:sz w:val="24"/>
+          <w:szCs w:val="24"/>
+        </w:rPr>
+        <w:t xml:space="preserve"> και διαχειρίζεται τα </w:t>
       </w:r>
       <w:r>
         <w:rPr>
@@ -3427,65 +3625,15 @@
           <w:sz w:val="24"/>
           <w:szCs w:val="24"/>
         </w:rPr>
-        <w:t xml:space="preserve"> στις οθόνες του </w:t>
-      </w:r>
-      <w:r>
-        <w:rPr>
-          <w:rFonts w:ascii="Roboto" w:eastAsia="Roboto" w:hAnsi="Roboto" w:cs="Roboto"/>
-          <w:sz w:val="24"/>
-          <w:szCs w:val="24"/>
-          <w:lang w:val="en-US"/>
-        </w:rPr>
-        <w:t>Use</w:t>
-      </w:r>
-      <w:r>
-        <w:rPr>
-          <w:rFonts w:ascii="Roboto" w:eastAsia="Roboto" w:hAnsi="Roboto" w:cs="Roboto"/>
-          <w:sz w:val="24"/>
-          <w:szCs w:val="24"/>
-        </w:rPr>
-        <w:t xml:space="preserve"> </w:t>
-      </w:r>
-      <w:r>
-        <w:rPr>
-          <w:rFonts w:ascii="Roboto" w:eastAsia="Roboto" w:hAnsi="Roboto" w:cs="Roboto"/>
-          <w:sz w:val="24"/>
-          <w:szCs w:val="24"/>
-          <w:lang w:val="en-US"/>
-        </w:rPr>
-        <w:t>Case</w:t>
-      </w:r>
-      <w:r>
-        <w:rPr>
-          <w:rFonts w:ascii="Roboto" w:eastAsia="Roboto" w:hAnsi="Roboto" w:cs="Roboto"/>
-          <w:sz w:val="24"/>
-          <w:szCs w:val="24"/>
-        </w:rPr>
-        <w:t xml:space="preserve"> “Προσφορά Εργασίας”, εκτός από την οθόνη αναρτημένων από το χειριστή αγγελιών. Ουσιαστικά, η κλάση αυτή αναλαμβάνει </w:t>
-      </w:r>
-      <w:r>
-        <w:rPr>
-          <w:rFonts w:ascii="Roboto" w:eastAsia="Roboto" w:hAnsi="Roboto" w:cs="Roboto"/>
-          <w:sz w:val="24"/>
-          <w:szCs w:val="24"/>
-        </w:rPr>
-        <w:t xml:space="preserve">τη δημιουργία </w:t>
-      </w:r>
-      <w:r>
-        <w:rPr>
-          <w:rFonts w:ascii="Roboto" w:eastAsia="Roboto" w:hAnsi="Roboto" w:cs="Roboto"/>
-          <w:sz w:val="24"/>
-          <w:szCs w:val="24"/>
-        </w:rPr>
-        <w:t xml:space="preserve">και τη δημοσίευση/αποθήκευση </w:t>
-      </w:r>
-      <w:r>
-        <w:rPr>
-          <w:rFonts w:ascii="Roboto" w:eastAsia="Roboto" w:hAnsi="Roboto" w:cs="Roboto"/>
-          <w:sz w:val="24"/>
-          <w:szCs w:val="24"/>
-        </w:rPr>
-        <w:t xml:space="preserve">μιας νέα αγγελίας εργασίας, σύμφωνα με την είσοδο του χειριστή. </w:t>
+        <w:t xml:space="preserve"> </w:t>
+      </w:r>
+      <w:r>
+        <w:rPr>
+          <w:rFonts w:ascii="Roboto" w:eastAsia="Roboto" w:hAnsi="Roboto" w:cs="Roboto"/>
+          <w:sz w:val="24"/>
+          <w:szCs w:val="24"/>
+        </w:rPr>
+        <w:t xml:space="preserve">σε αυτή. </w:t>
       </w:r>
     </w:p>
     <w:p>
@@ -3510,7 +3658,6 @@
           <w:szCs w:val="24"/>
         </w:rPr>
       </w:pPr>
-      <w:proofErr w:type="spellStart"/>
       <w:r>
         <w:rPr>
           <w:rFonts w:ascii="Roboto" w:eastAsia="Roboto" w:hAnsi="Roboto" w:cs="Roboto"/>
@@ -3520,9 +3667,8 @@
           <w:szCs w:val="24"/>
           <w:lang w:val="en-US"/>
         </w:rPr>
-        <w:t>MyJOffersController</w:t>
-      </w:r>
-      <w:proofErr w:type="spellEnd"/>
+        <w:t>NewEventController</w:t>
+      </w:r>
       <w:r>
         <w:rPr>
           <w:rFonts w:ascii="Roboto" w:eastAsia="Roboto" w:hAnsi="Roboto" w:cs="Roboto"/>
@@ -3549,7 +3695,24 @@
           <w:sz w:val="24"/>
           <w:szCs w:val="24"/>
         </w:rPr>
-        <w:t xml:space="preserve">κλάση που εμφανίζει την οθόνη αναρτημένων από το χειριστή αγγελιών του </w:t>
+        <w:t xml:space="preserve">κλάση που διαχειρίζεται τα </w:t>
+      </w:r>
+      <w:r>
+        <w:rPr>
+          <w:rFonts w:ascii="Roboto" w:eastAsia="Roboto" w:hAnsi="Roboto" w:cs="Roboto"/>
+          <w:sz w:val="24"/>
+          <w:szCs w:val="24"/>
+          <w:lang w:val="en-US"/>
+        </w:rPr>
+        <w:t>events</w:t>
+      </w:r>
+      <w:r>
+        <w:rPr>
+          <w:rFonts w:ascii="Roboto" w:eastAsia="Roboto" w:hAnsi="Roboto" w:cs="Roboto"/>
+          <w:sz w:val="24"/>
+          <w:szCs w:val="24"/>
+        </w:rPr>
+        <w:t xml:space="preserve"> στις οθόνες του </w:t>
       </w:r>
       <w:r>
         <w:rPr>
@@ -3583,31 +3746,24 @@
           <w:sz w:val="24"/>
           <w:szCs w:val="24"/>
         </w:rPr>
-        <w:t xml:space="preserve"> “</w:t>
-      </w:r>
-      <w:r>
-        <w:rPr>
-          <w:rFonts w:ascii="Roboto" w:eastAsia="Roboto" w:hAnsi="Roboto" w:cs="Roboto"/>
-          <w:sz w:val="24"/>
-          <w:szCs w:val="24"/>
-        </w:rPr>
-        <w:t>Προσφορά Εργασίας</w:t>
-      </w:r>
-      <w:r>
-        <w:rPr>
-          <w:rFonts w:ascii="Roboto" w:eastAsia="Roboto" w:hAnsi="Roboto" w:cs="Roboto"/>
-          <w:sz w:val="24"/>
-          <w:szCs w:val="24"/>
-        </w:rPr>
-        <w:t>”</w:t>
-      </w:r>
-      <w:r>
-        <w:rPr>
-          <w:rFonts w:ascii="Roboto" w:eastAsia="Roboto" w:hAnsi="Roboto" w:cs="Roboto"/>
-          <w:sz w:val="24"/>
-          <w:szCs w:val="24"/>
-        </w:rPr>
-        <w:t xml:space="preserve"> και διαχειρίζεται τα </w:t>
+        <w:t xml:space="preserve"> “Ανέβασμα Εκδηλώσεων/</w:t>
+      </w:r>
+      <w:r>
+        <w:rPr>
+          <w:rFonts w:ascii="Roboto" w:eastAsia="Roboto" w:hAnsi="Roboto" w:cs="Roboto"/>
+          <w:sz w:val="24"/>
+          <w:szCs w:val="24"/>
+          <w:lang w:val="en-US"/>
+        </w:rPr>
+        <w:t>Event</w:t>
+      </w:r>
+      <w:r>
+        <w:rPr>
+          <w:rFonts w:ascii="Roboto" w:eastAsia="Roboto" w:hAnsi="Roboto" w:cs="Roboto"/>
+          <w:sz w:val="24"/>
+          <w:szCs w:val="24"/>
+        </w:rPr>
+        <w:t xml:space="preserve">”, εκτός από την οθόνη ιστορικού </w:t>
       </w:r>
       <w:r>
         <w:rPr>
@@ -3624,15 +3780,15 @@
           <w:sz w:val="24"/>
           <w:szCs w:val="24"/>
         </w:rPr>
-        <w:t xml:space="preserve"> </w:t>
-      </w:r>
-      <w:r>
-        <w:rPr>
-          <w:rFonts w:ascii="Roboto" w:eastAsia="Roboto" w:hAnsi="Roboto" w:cs="Roboto"/>
-          <w:sz w:val="24"/>
-          <w:szCs w:val="24"/>
-        </w:rPr>
-        <w:t xml:space="preserve">σε αυτή. </w:t>
+        <w:t>.</w:t>
+      </w:r>
+      <w:r>
+        <w:rPr>
+          <w:rFonts w:ascii="Roboto" w:eastAsia="Roboto" w:hAnsi="Roboto" w:cs="Roboto"/>
+          <w:sz w:val="24"/>
+          <w:szCs w:val="24"/>
+        </w:rPr>
+        <w:t xml:space="preserve"> Ουσιαστικά, η κλάση αναλαμβάνει τη διαδικασία δημιουργίας νέας εκδήλωσης, σύμφωνα με τις επιλογές του χειριστή. </w:t>
       </w:r>
     </w:p>
     <w:p>
@@ -3657,7 +3813,6 @@
           <w:szCs w:val="24"/>
         </w:rPr>
       </w:pPr>
-      <w:proofErr w:type="spellStart"/>
       <w:r>
         <w:rPr>
           <w:rFonts w:ascii="Roboto" w:eastAsia="Roboto" w:hAnsi="Roboto" w:cs="Roboto"/>
@@ -3667,14 +3822,11 @@
           <w:szCs w:val="24"/>
           <w:lang w:val="en-US"/>
         </w:rPr>
-        <w:t>NewEventController</w:t>
-      </w:r>
-      <w:proofErr w:type="spellEnd"/>
-      <w:r>
-        <w:rPr>
-          <w:rFonts w:ascii="Roboto" w:eastAsia="Roboto" w:hAnsi="Roboto" w:cs="Roboto"/>
-          <w:b/>
-          <w:bCs/>
+        <w:t>StartingScreenController</w:t>
+      </w:r>
+      <w:r>
+        <w:rPr>
+          <w:rFonts w:ascii="Roboto" w:eastAsia="Roboto" w:hAnsi="Roboto" w:cs="Roboto"/>
           <w:sz w:val="24"/>
           <w:szCs w:val="24"/>
         </w:rPr>
@@ -3683,20 +3835,10 @@
       <w:r>
         <w:rPr>
           <w:rFonts w:ascii="Roboto" w:eastAsia="Roboto" w:hAnsi="Roboto" w:cs="Roboto"/>
-          <w:b/>
-          <w:bCs/>
-          <w:sz w:val="24"/>
-          <w:szCs w:val="24"/>
-        </w:rPr>
-        <w:t xml:space="preserve"> </w:t>
-      </w:r>
-      <w:r>
-        <w:rPr>
-          <w:rFonts w:ascii="Roboto" w:eastAsia="Roboto" w:hAnsi="Roboto" w:cs="Roboto"/>
-          <w:sz w:val="24"/>
-          <w:szCs w:val="24"/>
-        </w:rPr>
-        <w:t xml:space="preserve">κλάση που διαχειρίζεται τα </w:t>
+          <w:sz w:val="24"/>
+          <w:szCs w:val="24"/>
+        </w:rPr>
+        <w:t xml:space="preserve"> κλάση εμφανίζει την αρχική οθόνη του χειριστή και διαχειρίζεται τα </w:t>
       </w:r>
       <w:r>
         <w:rPr>
@@ -3713,83 +3855,15 @@
           <w:sz w:val="24"/>
           <w:szCs w:val="24"/>
         </w:rPr>
-        <w:t xml:space="preserve"> στις οθόνες του </w:t>
-      </w:r>
-      <w:r>
-        <w:rPr>
-          <w:rFonts w:ascii="Roboto" w:eastAsia="Roboto" w:hAnsi="Roboto" w:cs="Roboto"/>
-          <w:sz w:val="24"/>
-          <w:szCs w:val="24"/>
-          <w:lang w:val="en-US"/>
-        </w:rPr>
-        <w:t>Use</w:t>
-      </w:r>
-      <w:r>
-        <w:rPr>
-          <w:rFonts w:ascii="Roboto" w:eastAsia="Roboto" w:hAnsi="Roboto" w:cs="Roboto"/>
-          <w:sz w:val="24"/>
-          <w:szCs w:val="24"/>
-        </w:rPr>
-        <w:t xml:space="preserve"> </w:t>
-      </w:r>
-      <w:r>
-        <w:rPr>
-          <w:rFonts w:ascii="Roboto" w:eastAsia="Roboto" w:hAnsi="Roboto" w:cs="Roboto"/>
-          <w:sz w:val="24"/>
-          <w:szCs w:val="24"/>
-          <w:lang w:val="en-US"/>
-        </w:rPr>
-        <w:t>Case</w:t>
-      </w:r>
-      <w:r>
-        <w:rPr>
-          <w:rFonts w:ascii="Roboto" w:eastAsia="Roboto" w:hAnsi="Roboto" w:cs="Roboto"/>
-          <w:sz w:val="24"/>
-          <w:szCs w:val="24"/>
-        </w:rPr>
-        <w:t xml:space="preserve"> “Ανέβασμα Εκδηλώσεων/</w:t>
-      </w:r>
-      <w:r>
-        <w:rPr>
-          <w:rFonts w:ascii="Roboto" w:eastAsia="Roboto" w:hAnsi="Roboto" w:cs="Roboto"/>
-          <w:sz w:val="24"/>
-          <w:szCs w:val="24"/>
-          <w:lang w:val="en-US"/>
-        </w:rPr>
-        <w:t>Event</w:t>
-      </w:r>
-      <w:r>
-        <w:rPr>
-          <w:rFonts w:ascii="Roboto" w:eastAsia="Roboto" w:hAnsi="Roboto" w:cs="Roboto"/>
-          <w:sz w:val="24"/>
-          <w:szCs w:val="24"/>
-        </w:rPr>
-        <w:t xml:space="preserve">”, εκτός από την οθόνη ιστορικού </w:t>
-      </w:r>
-      <w:r>
-        <w:rPr>
-          <w:rFonts w:ascii="Roboto" w:eastAsia="Roboto" w:hAnsi="Roboto" w:cs="Roboto"/>
-          <w:sz w:val="24"/>
-          <w:szCs w:val="24"/>
-          <w:lang w:val="en-US"/>
-        </w:rPr>
-        <w:t>events</w:t>
-      </w:r>
-      <w:r>
-        <w:rPr>
-          <w:rFonts w:ascii="Roboto" w:eastAsia="Roboto" w:hAnsi="Roboto" w:cs="Roboto"/>
-          <w:sz w:val="24"/>
-          <w:szCs w:val="24"/>
-        </w:rPr>
-        <w:t>.</w:t>
-      </w:r>
-      <w:r>
-        <w:rPr>
-          <w:rFonts w:ascii="Roboto" w:eastAsia="Roboto" w:hAnsi="Roboto" w:cs="Roboto"/>
-          <w:sz w:val="24"/>
-          <w:szCs w:val="24"/>
-        </w:rPr>
-        <w:t xml:space="preserve"> Ουσιαστικά, η κλάση αναλαμβάνει τη διαδικασία δημιουργίας νέας εκδήλωσης, σύμφωνα με τις επιλογές του χειριστή. </w:t>
+        <w:t xml:space="preserve"> </w:t>
+      </w:r>
+      <w:r>
+        <w:rPr>
+          <w:rFonts w:ascii="Roboto" w:eastAsia="Roboto" w:hAnsi="Roboto" w:cs="Roboto"/>
+          <w:sz w:val="24"/>
+          <w:szCs w:val="24"/>
+        </w:rPr>
+        <w:t xml:space="preserve">σε αυτή. </w:t>
       </w:r>
     </w:p>
     <w:p>
@@ -3814,7 +3888,6 @@
           <w:szCs w:val="24"/>
         </w:rPr>
       </w:pPr>
-      <w:proofErr w:type="spellStart"/>
       <w:r>
         <w:rPr>
           <w:rFonts w:ascii="Roboto" w:eastAsia="Roboto" w:hAnsi="Roboto" w:cs="Roboto"/>
@@ -3824,9 +3897,8 @@
           <w:szCs w:val="24"/>
           <w:lang w:val="en-US"/>
         </w:rPr>
-        <w:t>StartingScreenController</w:t>
-      </w:r>
-      <w:proofErr w:type="spellEnd"/>
+        <w:t>EvntDetController</w:t>
+      </w:r>
       <w:r>
         <w:rPr>
           <w:rFonts w:ascii="Roboto" w:eastAsia="Roboto" w:hAnsi="Roboto" w:cs="Roboto"/>
@@ -3841,7 +3913,106 @@
           <w:sz w:val="24"/>
           <w:szCs w:val="24"/>
         </w:rPr>
-        <w:t xml:space="preserve"> κλάση εμφανίζει την αρχική οθόνη του χειριστή και διαχειρίζεται τα </w:t>
+        <w:t xml:space="preserve"> </w:t>
+      </w:r>
+      <w:r>
+        <w:rPr>
+          <w:rFonts w:ascii="Roboto" w:eastAsia="Roboto" w:hAnsi="Roboto" w:cs="Roboto"/>
+          <w:sz w:val="24"/>
+          <w:szCs w:val="24"/>
+        </w:rPr>
+        <w:t xml:space="preserve">κλάση που </w:t>
+      </w:r>
+      <w:r>
+        <w:rPr>
+          <w:rFonts w:ascii="Roboto" w:eastAsia="Roboto" w:hAnsi="Roboto" w:cs="Roboto"/>
+          <w:sz w:val="24"/>
+          <w:szCs w:val="24"/>
+        </w:rPr>
+        <w:t xml:space="preserve">εμφανίζει και την </w:t>
+      </w:r>
+      <w:r>
+        <w:rPr>
+          <w:rFonts w:ascii="Roboto" w:eastAsia="Roboto" w:hAnsi="Roboto" w:cs="Roboto"/>
+          <w:sz w:val="24"/>
+          <w:szCs w:val="24"/>
+        </w:rPr>
+        <w:t>Ο</w:t>
+      </w:r>
+      <w:r>
+        <w:rPr>
+          <w:rFonts w:ascii="Roboto" w:eastAsia="Roboto" w:hAnsi="Roboto" w:cs="Roboto"/>
+          <w:sz w:val="24"/>
+          <w:szCs w:val="24"/>
+        </w:rPr>
+        <w:t xml:space="preserve">θόνη Εκδήλωσης του </w:t>
+      </w:r>
+      <w:r>
+        <w:rPr>
+          <w:rFonts w:ascii="Roboto" w:eastAsia="Roboto" w:hAnsi="Roboto" w:cs="Roboto"/>
+          <w:sz w:val="24"/>
+          <w:szCs w:val="24"/>
+          <w:lang w:val="en-US"/>
+        </w:rPr>
+        <w:t>Use</w:t>
+      </w:r>
+      <w:r>
+        <w:rPr>
+          <w:rFonts w:ascii="Roboto" w:eastAsia="Roboto" w:hAnsi="Roboto" w:cs="Roboto"/>
+          <w:sz w:val="24"/>
+          <w:szCs w:val="24"/>
+        </w:rPr>
+        <w:t xml:space="preserve"> </w:t>
+      </w:r>
+      <w:r>
+        <w:rPr>
+          <w:rFonts w:ascii="Roboto" w:eastAsia="Roboto" w:hAnsi="Roboto" w:cs="Roboto"/>
+          <w:sz w:val="24"/>
+          <w:szCs w:val="24"/>
+          <w:lang w:val="en-US"/>
+        </w:rPr>
+        <w:t>Case</w:t>
+      </w:r>
+      <w:r>
+        <w:rPr>
+          <w:rFonts w:ascii="Roboto" w:eastAsia="Roboto" w:hAnsi="Roboto" w:cs="Roboto"/>
+          <w:sz w:val="24"/>
+          <w:szCs w:val="24"/>
+        </w:rPr>
+        <w:t xml:space="preserve"> “</w:t>
+      </w:r>
+      <w:r>
+        <w:rPr>
+          <w:rFonts w:ascii="Roboto" w:eastAsia="Roboto" w:hAnsi="Roboto" w:cs="Roboto"/>
+          <w:sz w:val="24"/>
+          <w:szCs w:val="24"/>
+        </w:rPr>
+        <w:t>Συμμετοχή σε Εκδήλωση/</w:t>
+      </w:r>
+      <w:r>
+        <w:rPr>
+          <w:rFonts w:ascii="Roboto" w:eastAsia="Roboto" w:hAnsi="Roboto" w:cs="Roboto"/>
+          <w:sz w:val="24"/>
+          <w:szCs w:val="24"/>
+          <w:lang w:val="en-US"/>
+        </w:rPr>
+        <w:t>Event</w:t>
+      </w:r>
+      <w:r>
+        <w:rPr>
+          <w:rFonts w:ascii="Roboto" w:eastAsia="Roboto" w:hAnsi="Roboto" w:cs="Roboto"/>
+          <w:sz w:val="24"/>
+          <w:szCs w:val="24"/>
+        </w:rPr>
+        <w:t>”</w:t>
+      </w:r>
+      <w:r>
+        <w:rPr>
+          <w:rFonts w:ascii="Roboto" w:eastAsia="Roboto" w:hAnsi="Roboto" w:cs="Roboto"/>
+          <w:sz w:val="24"/>
+          <w:szCs w:val="24"/>
+        </w:rPr>
+        <w:t xml:space="preserve"> και διαχειρίζεται τα </w:t>
       </w:r>
       <w:r>
         <w:rPr>
@@ -3866,7 +4037,23 @@
           <w:sz w:val="24"/>
           <w:szCs w:val="24"/>
         </w:rPr>
-        <w:t xml:space="preserve">σε αυτή. </w:t>
+        <w:t>σε αυτήν</w:t>
+      </w:r>
+      <w:r>
+        <w:rPr>
+          <w:rFonts w:ascii="Roboto" w:eastAsia="Roboto" w:hAnsi="Roboto" w:cs="Roboto"/>
+          <w:sz w:val="24"/>
+          <w:szCs w:val="24"/>
+        </w:rPr>
+        <w:t>, όπως πχ τη δήλωση συμμετοχή του χειριστή</w:t>
+      </w:r>
+      <w:r>
+        <w:rPr>
+          <w:rFonts w:ascii="Roboto" w:eastAsia="Roboto" w:hAnsi="Roboto" w:cs="Roboto"/>
+          <w:sz w:val="24"/>
+          <w:szCs w:val="24"/>
+        </w:rPr>
+        <w:t>.</w:t>
       </w:r>
     </w:p>
     <w:p>
@@ -3891,7 +4078,6 @@
           <w:szCs w:val="24"/>
         </w:rPr>
       </w:pPr>
-      <w:proofErr w:type="spellStart"/>
       <w:r>
         <w:rPr>
           <w:rFonts w:ascii="Roboto" w:eastAsia="Roboto" w:hAnsi="Roboto" w:cs="Roboto"/>
@@ -3901,9 +4087,8 @@
           <w:szCs w:val="24"/>
           <w:lang w:val="en-US"/>
         </w:rPr>
-        <w:t>EvntDetController</w:t>
-      </w:r>
-      <w:proofErr w:type="spellEnd"/>
+        <w:t>EventsController</w:t>
+      </w:r>
       <w:r>
         <w:rPr>
           <w:rFonts w:ascii="Roboto" w:eastAsia="Roboto" w:hAnsi="Roboto" w:cs="Roboto"/>
@@ -3934,39 +4119,111 @@
           <w:sz w:val="24"/>
           <w:szCs w:val="24"/>
         </w:rPr>
-        <w:t xml:space="preserve">εμφανίζει και την </w:t>
-      </w:r>
-      <w:r>
-        <w:rPr>
-          <w:rFonts w:ascii="Roboto" w:eastAsia="Roboto" w:hAnsi="Roboto" w:cs="Roboto"/>
-          <w:sz w:val="24"/>
-          <w:szCs w:val="24"/>
-        </w:rPr>
-        <w:t>Ο</w:t>
-      </w:r>
-      <w:r>
-        <w:rPr>
-          <w:rFonts w:ascii="Roboto" w:eastAsia="Roboto" w:hAnsi="Roboto" w:cs="Roboto"/>
-          <w:sz w:val="24"/>
-          <w:szCs w:val="24"/>
-        </w:rPr>
-        <w:t xml:space="preserve">θόνη </w:t>
-      </w:r>
-      <w:r>
-        <w:rPr>
-          <w:rFonts w:ascii="Roboto" w:eastAsia="Roboto" w:hAnsi="Roboto" w:cs="Roboto"/>
-          <w:sz w:val="24"/>
-          <w:szCs w:val="24"/>
-        </w:rPr>
-        <w:t xml:space="preserve">Εκδήλωσης </w:t>
-      </w:r>
-      <w:r>
-        <w:rPr>
-          <w:rFonts w:ascii="Roboto" w:eastAsia="Roboto" w:hAnsi="Roboto" w:cs="Roboto"/>
-          <w:sz w:val="24"/>
-          <w:szCs w:val="24"/>
-        </w:rPr>
-        <w:t xml:space="preserve">του </w:t>
+        <w:t xml:space="preserve">εμφανίζει </w:t>
+      </w:r>
+      <w:r>
+        <w:rPr>
+          <w:rFonts w:ascii="Roboto" w:eastAsia="Roboto" w:hAnsi="Roboto" w:cs="Roboto"/>
+          <w:sz w:val="24"/>
+          <w:szCs w:val="24"/>
+        </w:rPr>
+        <w:t>τ</w:t>
+      </w:r>
+      <w:r>
+        <w:rPr>
+          <w:rFonts w:ascii="Roboto" w:eastAsia="Roboto" w:hAnsi="Roboto" w:cs="Roboto"/>
+          <w:sz w:val="24"/>
+          <w:szCs w:val="24"/>
+        </w:rPr>
+        <w:t>ις</w:t>
+      </w:r>
+      <w:r>
+        <w:rPr>
+          <w:rFonts w:ascii="Roboto" w:eastAsia="Roboto" w:hAnsi="Roboto" w:cs="Roboto"/>
+          <w:sz w:val="24"/>
+          <w:szCs w:val="24"/>
+        </w:rPr>
+        <w:t xml:space="preserve"> οθόν</w:t>
+      </w:r>
+      <w:r>
+        <w:rPr>
+          <w:rFonts w:ascii="Roboto" w:eastAsia="Roboto" w:hAnsi="Roboto" w:cs="Roboto"/>
+          <w:sz w:val="24"/>
+          <w:szCs w:val="24"/>
+        </w:rPr>
+        <w:t>ες</w:t>
+      </w:r>
+      <w:r>
+        <w:rPr>
+          <w:rFonts w:ascii="Roboto" w:eastAsia="Roboto" w:hAnsi="Roboto" w:cs="Roboto"/>
+          <w:sz w:val="24"/>
+          <w:szCs w:val="24"/>
+        </w:rPr>
+        <w:t xml:space="preserve"> </w:t>
+      </w:r>
+      <w:r>
+        <w:rPr>
+          <w:rFonts w:ascii="Roboto" w:eastAsia="Roboto" w:hAnsi="Roboto" w:cs="Roboto"/>
+          <w:sz w:val="24"/>
+          <w:szCs w:val="24"/>
+        </w:rPr>
+        <w:t>Ε</w:t>
+      </w:r>
+      <w:r>
+        <w:rPr>
+          <w:rFonts w:ascii="Roboto" w:eastAsia="Roboto" w:hAnsi="Roboto" w:cs="Roboto"/>
+          <w:sz w:val="24"/>
+          <w:szCs w:val="24"/>
+        </w:rPr>
+        <w:t xml:space="preserve">πιλογής </w:t>
+      </w:r>
+      <w:r>
+        <w:rPr>
+          <w:rFonts w:ascii="Roboto" w:eastAsia="Roboto" w:hAnsi="Roboto" w:cs="Roboto"/>
+          <w:sz w:val="24"/>
+          <w:szCs w:val="24"/>
+        </w:rPr>
+        <w:t>Κ</w:t>
+      </w:r>
+      <w:r>
+        <w:rPr>
+          <w:rFonts w:ascii="Roboto" w:eastAsia="Roboto" w:hAnsi="Roboto" w:cs="Roboto"/>
+          <w:sz w:val="24"/>
+          <w:szCs w:val="24"/>
+        </w:rPr>
+        <w:t xml:space="preserve">ριτηρίων </w:t>
+      </w:r>
+      <w:r>
+        <w:rPr>
+          <w:rFonts w:ascii="Roboto" w:eastAsia="Roboto" w:hAnsi="Roboto" w:cs="Roboto"/>
+          <w:sz w:val="24"/>
+          <w:szCs w:val="24"/>
+        </w:rPr>
+        <w:t>Α</w:t>
+      </w:r>
+      <w:r>
+        <w:rPr>
+          <w:rFonts w:ascii="Roboto" w:eastAsia="Roboto" w:hAnsi="Roboto" w:cs="Roboto"/>
+          <w:sz w:val="24"/>
+          <w:szCs w:val="24"/>
+        </w:rPr>
+        <w:t>ναζήτησης</w:t>
+      </w:r>
+      <w:r>
+        <w:rPr>
+          <w:rFonts w:ascii="Roboto" w:eastAsia="Roboto" w:hAnsi="Roboto" w:cs="Roboto"/>
+          <w:sz w:val="24"/>
+          <w:szCs w:val="24"/>
+        </w:rPr>
+        <w:t xml:space="preserve"> και Διαθέσιμων Εκδηλώσεων</w:t>
+      </w:r>
+      <w:r>
+        <w:rPr>
+          <w:rFonts w:ascii="Roboto" w:eastAsia="Roboto" w:hAnsi="Roboto" w:cs="Roboto"/>
+          <w:sz w:val="24"/>
+          <w:szCs w:val="24"/>
+        </w:rPr>
+        <w:t xml:space="preserve"> του </w:t>
       </w:r>
       <w:r>
         <w:rPr>
@@ -4008,15 +4265,7 @@
           <w:sz w:val="24"/>
           <w:szCs w:val="24"/>
         </w:rPr>
-        <w:t xml:space="preserve">Συμμετοχή σε </w:t>
-      </w:r>
-      <w:r>
-        <w:rPr>
-          <w:rFonts w:ascii="Roboto" w:eastAsia="Roboto" w:hAnsi="Roboto" w:cs="Roboto"/>
-          <w:sz w:val="24"/>
-          <w:szCs w:val="24"/>
-        </w:rPr>
-        <w:t>Εκδήλωση/</w:t>
+        <w:t>Συμμμετοχή σε Εκδήλωση/</w:t>
       </w:r>
       <w:r>
         <w:rPr>
@@ -4041,7 +4290,7 @@
           <w:sz w:val="24"/>
           <w:szCs w:val="24"/>
         </w:rPr>
-        <w:t xml:space="preserve"> και δια</w:t>
+        <w:t xml:space="preserve"> και </w:t>
       </w:r>
       <w:r>
         <w:rPr>
@@ -4066,47 +4315,23 @@
           <w:sz w:val="24"/>
           <w:szCs w:val="24"/>
         </w:rPr>
-        <w:t xml:space="preserve"> </w:t>
-      </w:r>
-      <w:r>
-        <w:rPr>
-          <w:rFonts w:ascii="Roboto" w:eastAsia="Roboto" w:hAnsi="Roboto" w:cs="Roboto"/>
-          <w:sz w:val="24"/>
-          <w:szCs w:val="24"/>
-        </w:rPr>
-        <w:t>σε αυ</w:t>
-      </w:r>
-      <w:r>
-        <w:rPr>
-          <w:rFonts w:ascii="Roboto" w:eastAsia="Roboto" w:hAnsi="Roboto" w:cs="Roboto"/>
-          <w:sz w:val="24"/>
-          <w:szCs w:val="24"/>
-        </w:rPr>
-        <w:t>τ</w:t>
-      </w:r>
-      <w:r>
-        <w:rPr>
-          <w:rFonts w:ascii="Roboto" w:eastAsia="Roboto" w:hAnsi="Roboto" w:cs="Roboto"/>
-          <w:sz w:val="24"/>
-          <w:szCs w:val="24"/>
-        </w:rPr>
-        <w:t>ή</w:t>
-      </w:r>
-      <w:r>
-        <w:rPr>
-          <w:rFonts w:ascii="Roboto" w:eastAsia="Roboto" w:hAnsi="Roboto" w:cs="Roboto"/>
-          <w:sz w:val="24"/>
-          <w:szCs w:val="24"/>
-        </w:rPr>
-        <w:t>ν</w:t>
-      </w:r>
-      <w:r>
-        <w:rPr>
-          <w:rFonts w:ascii="Roboto" w:eastAsia="Roboto" w:hAnsi="Roboto" w:cs="Roboto"/>
-          <w:sz w:val="24"/>
-          <w:szCs w:val="24"/>
-        </w:rPr>
-        <w:t>, όπως πχ τη δήλωση συμμετοχή του χειριστή</w:t>
+        <w:t xml:space="preserve"> σ</w:t>
+      </w:r>
+      <w:r>
+        <w:rPr>
+          <w:rFonts w:ascii="Roboto" w:eastAsia="Roboto" w:hAnsi="Roboto" w:cs="Roboto"/>
+          <w:sz w:val="24"/>
+          <w:szCs w:val="24"/>
+        </w:rPr>
+        <w:t>ε αυτ</w:t>
+      </w:r>
+      <w:r>
+        <w:rPr>
+          <w:rFonts w:ascii="Roboto" w:eastAsia="Roboto" w:hAnsi="Roboto" w:cs="Roboto"/>
+          <w:sz w:val="24"/>
+          <w:szCs w:val="24"/>
+        </w:rPr>
+        <w:t>ές</w:t>
       </w:r>
       <w:r>
         <w:rPr>
@@ -4115,6 +4340,22 @@
           <w:szCs w:val="24"/>
         </w:rPr>
         <w:t>.</w:t>
+      </w:r>
+      <w:r>
+        <w:rPr>
+          <w:rFonts w:ascii="Roboto" w:eastAsia="Roboto" w:hAnsi="Roboto" w:cs="Roboto"/>
+          <w:sz w:val="24"/>
+          <w:szCs w:val="24"/>
+        </w:rPr>
+        <w:t xml:space="preserve"> Ουσιαστικά, αναλαμβάνει να προβάλει τις εκδηλώσεις στο χρήστη, ανάλογα με τα κριτήρια που αυτός εισήγαγε. </w:t>
+      </w:r>
+      <w:r>
+        <w:rPr>
+          <w:rFonts w:ascii="Roboto" w:eastAsia="Roboto" w:hAnsi="Roboto" w:cs="Roboto"/>
+          <w:sz w:val="24"/>
+          <w:szCs w:val="24"/>
+        </w:rPr>
+        <w:t xml:space="preserve"> </w:t>
       </w:r>
     </w:p>
     <w:p>
@@ -4139,7 +4380,6 @@
           <w:szCs w:val="24"/>
         </w:rPr>
       </w:pPr>
-      <w:proofErr w:type="spellStart"/>
       <w:r>
         <w:rPr>
           <w:rFonts w:ascii="Roboto" w:eastAsia="Roboto" w:hAnsi="Roboto" w:cs="Roboto"/>
@@ -4149,9 +4389,8 @@
           <w:szCs w:val="24"/>
           <w:lang w:val="en-US"/>
         </w:rPr>
-        <w:t>EventsController</w:t>
-      </w:r>
-      <w:proofErr w:type="spellEnd"/>
+        <w:t>NewQuizController</w:t>
+      </w:r>
       <w:r>
         <w:rPr>
           <w:rFonts w:ascii="Roboto" w:eastAsia="Roboto" w:hAnsi="Roboto" w:cs="Roboto"/>
@@ -4166,127 +4405,7 @@
           <w:sz w:val="24"/>
           <w:szCs w:val="24"/>
         </w:rPr>
-        <w:t xml:space="preserve"> </w:t>
-      </w:r>
-      <w:r>
-        <w:rPr>
-          <w:rFonts w:ascii="Roboto" w:eastAsia="Roboto" w:hAnsi="Roboto" w:cs="Roboto"/>
-          <w:sz w:val="24"/>
-          <w:szCs w:val="24"/>
-        </w:rPr>
-        <w:t xml:space="preserve">κλάση που </w:t>
-      </w:r>
-      <w:r>
-        <w:rPr>
-          <w:rFonts w:ascii="Roboto" w:eastAsia="Roboto" w:hAnsi="Roboto" w:cs="Roboto"/>
-          <w:sz w:val="24"/>
-          <w:szCs w:val="24"/>
-        </w:rPr>
-        <w:t xml:space="preserve">εμφανίζει </w:t>
-      </w:r>
-      <w:r>
-        <w:rPr>
-          <w:rFonts w:ascii="Roboto" w:eastAsia="Roboto" w:hAnsi="Roboto" w:cs="Roboto"/>
-          <w:sz w:val="24"/>
-          <w:szCs w:val="24"/>
-        </w:rPr>
-        <w:t>τ</w:t>
-      </w:r>
-      <w:r>
-        <w:rPr>
-          <w:rFonts w:ascii="Roboto" w:eastAsia="Roboto" w:hAnsi="Roboto" w:cs="Roboto"/>
-          <w:sz w:val="24"/>
-          <w:szCs w:val="24"/>
-        </w:rPr>
-        <w:t>ις</w:t>
-      </w:r>
-      <w:r>
-        <w:rPr>
-          <w:rFonts w:ascii="Roboto" w:eastAsia="Roboto" w:hAnsi="Roboto" w:cs="Roboto"/>
-          <w:sz w:val="24"/>
-          <w:szCs w:val="24"/>
-        </w:rPr>
-        <w:t xml:space="preserve"> οθόν</w:t>
-      </w:r>
-      <w:r>
-        <w:rPr>
-          <w:rFonts w:ascii="Roboto" w:eastAsia="Roboto" w:hAnsi="Roboto" w:cs="Roboto"/>
-          <w:sz w:val="24"/>
-          <w:szCs w:val="24"/>
-        </w:rPr>
-        <w:t>ες</w:t>
-      </w:r>
-      <w:r>
-        <w:rPr>
-          <w:rFonts w:ascii="Roboto" w:eastAsia="Roboto" w:hAnsi="Roboto" w:cs="Roboto"/>
-          <w:sz w:val="24"/>
-          <w:szCs w:val="24"/>
-        </w:rPr>
-        <w:t xml:space="preserve"> </w:t>
-      </w:r>
-      <w:r>
-        <w:rPr>
-          <w:rFonts w:ascii="Roboto" w:eastAsia="Roboto" w:hAnsi="Roboto" w:cs="Roboto"/>
-          <w:sz w:val="24"/>
-          <w:szCs w:val="24"/>
-        </w:rPr>
-        <w:t>Ε</w:t>
-      </w:r>
-      <w:r>
-        <w:rPr>
-          <w:rFonts w:ascii="Roboto" w:eastAsia="Roboto" w:hAnsi="Roboto" w:cs="Roboto"/>
-          <w:sz w:val="24"/>
-          <w:szCs w:val="24"/>
-        </w:rPr>
-        <w:t xml:space="preserve">πιλογής </w:t>
-      </w:r>
-      <w:r>
-        <w:rPr>
-          <w:rFonts w:ascii="Roboto" w:eastAsia="Roboto" w:hAnsi="Roboto" w:cs="Roboto"/>
-          <w:sz w:val="24"/>
-          <w:szCs w:val="24"/>
-        </w:rPr>
-        <w:t>Κ</w:t>
-      </w:r>
-      <w:r>
-        <w:rPr>
-          <w:rFonts w:ascii="Roboto" w:eastAsia="Roboto" w:hAnsi="Roboto" w:cs="Roboto"/>
-          <w:sz w:val="24"/>
-          <w:szCs w:val="24"/>
-        </w:rPr>
-        <w:t xml:space="preserve">ριτηρίων </w:t>
-      </w:r>
-      <w:r>
-        <w:rPr>
-          <w:rFonts w:ascii="Roboto" w:eastAsia="Roboto" w:hAnsi="Roboto" w:cs="Roboto"/>
-          <w:sz w:val="24"/>
-          <w:szCs w:val="24"/>
-        </w:rPr>
-        <w:t>Α</w:t>
-      </w:r>
-      <w:r>
-        <w:rPr>
-          <w:rFonts w:ascii="Roboto" w:eastAsia="Roboto" w:hAnsi="Roboto" w:cs="Roboto"/>
-          <w:sz w:val="24"/>
-          <w:szCs w:val="24"/>
-        </w:rPr>
-        <w:t>ναζήτησης</w:t>
-      </w:r>
-      <w:r>
-        <w:rPr>
-          <w:rFonts w:ascii="Roboto" w:eastAsia="Roboto" w:hAnsi="Roboto" w:cs="Roboto"/>
-          <w:sz w:val="24"/>
-          <w:szCs w:val="24"/>
-        </w:rPr>
-        <w:t xml:space="preserve"> και Διαθέσιμων Εκδηλώσεων</w:t>
-      </w:r>
-      <w:r>
-        <w:rPr>
-          <w:rFonts w:ascii="Roboto" w:eastAsia="Roboto" w:hAnsi="Roboto" w:cs="Roboto"/>
-          <w:sz w:val="24"/>
-          <w:szCs w:val="24"/>
-        </w:rPr>
-        <w:t xml:space="preserve"> του </w:t>
+        <w:t xml:space="preserve"> κλάση που εμφανίζει τις οθόνες του </w:t>
       </w:r>
       <w:r>
         <w:rPr>
@@ -4320,34 +4439,32 @@
           <w:sz w:val="24"/>
           <w:szCs w:val="24"/>
         </w:rPr>
-        <w:t xml:space="preserve"> “</w:t>
-      </w:r>
-      <w:proofErr w:type="spellStart"/>
-      <w:r>
-        <w:rPr>
-          <w:rFonts w:ascii="Roboto" w:eastAsia="Roboto" w:hAnsi="Roboto" w:cs="Roboto"/>
-          <w:sz w:val="24"/>
-          <w:szCs w:val="24"/>
-        </w:rPr>
-        <w:t>Συμμμετοχή</w:t>
-      </w:r>
-      <w:proofErr w:type="spellEnd"/>
-      <w:r>
-        <w:rPr>
-          <w:rFonts w:ascii="Roboto" w:eastAsia="Roboto" w:hAnsi="Roboto" w:cs="Roboto"/>
-          <w:sz w:val="24"/>
-          <w:szCs w:val="24"/>
-        </w:rPr>
-        <w:t xml:space="preserve"> σε Εκδήλωση/</w:t>
-      </w:r>
-      <w:r>
-        <w:rPr>
-          <w:rFonts w:ascii="Roboto" w:eastAsia="Roboto" w:hAnsi="Roboto" w:cs="Roboto"/>
-          <w:sz w:val="24"/>
-          <w:szCs w:val="24"/>
-          <w:lang w:val="en-US"/>
-        </w:rPr>
-        <w:t>Event</w:t>
+        <w:t xml:space="preserve"> </w:t>
+      </w:r>
+      <w:r>
+        <w:rPr>
+          <w:rFonts w:ascii="Roboto" w:eastAsia="Roboto" w:hAnsi="Roboto" w:cs="Roboto"/>
+          <w:sz w:val="24"/>
+          <w:szCs w:val="24"/>
+        </w:rPr>
+        <w:t>“</w:t>
+      </w:r>
+      <w:r>
+        <w:rPr>
+          <w:rFonts w:ascii="Roboto" w:eastAsia="Roboto" w:hAnsi="Roboto" w:cs="Roboto"/>
+          <w:sz w:val="24"/>
+          <w:szCs w:val="24"/>
+        </w:rPr>
+        <w:t xml:space="preserve">Δημιουργία </w:t>
+      </w:r>
+      <w:r>
+        <w:rPr>
+          <w:rFonts w:ascii="Roboto" w:eastAsia="Roboto" w:hAnsi="Roboto" w:cs="Roboto"/>
+          <w:sz w:val="24"/>
+          <w:szCs w:val="24"/>
+          <w:lang w:val="en-US"/>
+        </w:rPr>
+        <w:t>Quiz</w:t>
       </w:r>
       <w:r>
         <w:rPr>
@@ -4363,23 +4480,7 @@
           <w:sz w:val="24"/>
           <w:szCs w:val="24"/>
         </w:rPr>
-        <w:t xml:space="preserve"> </w:t>
-      </w:r>
-      <w:r>
-        <w:rPr>
-          <w:rFonts w:ascii="Roboto" w:eastAsia="Roboto" w:hAnsi="Roboto" w:cs="Roboto"/>
-          <w:sz w:val="24"/>
-          <w:szCs w:val="24"/>
-        </w:rPr>
-        <w:t xml:space="preserve">και </w:t>
-      </w:r>
-      <w:r>
-        <w:rPr>
-          <w:rFonts w:ascii="Roboto" w:eastAsia="Roboto" w:hAnsi="Roboto" w:cs="Roboto"/>
-          <w:sz w:val="24"/>
-          <w:szCs w:val="24"/>
-        </w:rPr>
-        <w:t xml:space="preserve">χειρίζεται τα </w:t>
+        <w:t xml:space="preserve"> και διαχειρίζεται τα </w:t>
       </w:r>
       <w:r>
         <w:rPr>
@@ -4396,47 +4497,106 @@
           <w:sz w:val="24"/>
           <w:szCs w:val="24"/>
         </w:rPr>
-        <w:t xml:space="preserve"> σ</w:t>
-      </w:r>
-      <w:r>
-        <w:rPr>
-          <w:rFonts w:ascii="Roboto" w:eastAsia="Roboto" w:hAnsi="Roboto" w:cs="Roboto"/>
-          <w:sz w:val="24"/>
-          <w:szCs w:val="24"/>
-        </w:rPr>
-        <w:t>ε αυτ</w:t>
-      </w:r>
-      <w:r>
-        <w:rPr>
-          <w:rFonts w:ascii="Roboto" w:eastAsia="Roboto" w:hAnsi="Roboto" w:cs="Roboto"/>
-          <w:sz w:val="24"/>
-          <w:szCs w:val="24"/>
-        </w:rPr>
-        <w:t>ές</w:t>
-      </w:r>
-      <w:r>
-        <w:rPr>
-          <w:rFonts w:ascii="Roboto" w:eastAsia="Roboto" w:hAnsi="Roboto" w:cs="Roboto"/>
-          <w:sz w:val="24"/>
-          <w:szCs w:val="24"/>
-        </w:rPr>
-        <w:t>.</w:t>
-      </w:r>
-      <w:r>
-        <w:rPr>
-          <w:rFonts w:ascii="Roboto" w:eastAsia="Roboto" w:hAnsi="Roboto" w:cs="Roboto"/>
-          <w:sz w:val="24"/>
-          <w:szCs w:val="24"/>
-        </w:rPr>
-        <w:t xml:space="preserve"> Ουσιαστικά, αναλαμβάνει να προβάλει τις εκδηλώσεις στο χρήστη, ανάλογα με τα κριτήρια που αυτός εισήγαγε. </w:t>
-      </w:r>
-      <w:r>
-        <w:rPr>
-          <w:rFonts w:ascii="Roboto" w:eastAsia="Roboto" w:hAnsi="Roboto" w:cs="Roboto"/>
-          <w:sz w:val="24"/>
-          <w:szCs w:val="24"/>
-        </w:rPr>
-        <w:t xml:space="preserve"> </w:t>
+        <w:t xml:space="preserve"> </w:t>
+      </w:r>
+      <w:r>
+        <w:rPr>
+          <w:rFonts w:ascii="Roboto" w:eastAsia="Roboto" w:hAnsi="Roboto" w:cs="Roboto"/>
+          <w:sz w:val="24"/>
+          <w:szCs w:val="24"/>
+        </w:rPr>
+        <w:t xml:space="preserve">σε αυτή. Ουσιαστικά αναλαμβάνει την δημιουργία ενός νέου </w:t>
+      </w:r>
+      <w:r>
+        <w:rPr>
+          <w:rFonts w:ascii="Roboto" w:eastAsia="Roboto" w:hAnsi="Roboto" w:cs="Roboto"/>
+          <w:sz w:val="24"/>
+          <w:szCs w:val="24"/>
+          <w:lang w:val="en-US"/>
+        </w:rPr>
+        <w:t>Quiz</w:t>
+      </w:r>
+      <w:r>
+        <w:rPr>
+          <w:rFonts w:ascii="Roboto" w:eastAsia="Roboto" w:hAnsi="Roboto" w:cs="Roboto"/>
+          <w:sz w:val="24"/>
+          <w:szCs w:val="24"/>
+        </w:rPr>
+        <w:t>, σύμφωνα με τις επιλογές του χειριστή, την αποθήκευση</w:t>
+      </w:r>
+      <w:r>
+        <w:rPr>
+          <w:rFonts w:ascii="Roboto" w:eastAsia="Roboto" w:hAnsi="Roboto" w:cs="Roboto"/>
+          <w:sz w:val="24"/>
+          <w:szCs w:val="24"/>
+        </w:rPr>
+        <w:t xml:space="preserve"> και δημοσίευση</w:t>
+      </w:r>
+      <w:r>
+        <w:rPr>
+          <w:rFonts w:ascii="Roboto" w:eastAsia="Roboto" w:hAnsi="Roboto" w:cs="Roboto"/>
+          <w:sz w:val="24"/>
+          <w:szCs w:val="24"/>
+        </w:rPr>
+        <w:t xml:space="preserve"> του και τη σύνδεση του με κάποιο </w:t>
+      </w:r>
+      <w:r>
+        <w:rPr>
+          <w:rFonts w:ascii="Roboto" w:eastAsia="Roboto" w:hAnsi="Roboto" w:cs="Roboto"/>
+          <w:sz w:val="24"/>
+          <w:szCs w:val="24"/>
+          <w:lang w:val="en-US"/>
+        </w:rPr>
+        <w:t>Tour</w:t>
+      </w:r>
+      <w:r>
+        <w:rPr>
+          <w:rFonts w:ascii="Roboto" w:eastAsia="Roboto" w:hAnsi="Roboto" w:cs="Roboto"/>
+          <w:sz w:val="24"/>
+          <w:szCs w:val="24"/>
+        </w:rPr>
+        <w:t xml:space="preserve">. </w:t>
+      </w:r>
+      <w:r>
+        <w:rPr>
+          <w:rFonts w:ascii="Roboto" w:eastAsia="Roboto" w:hAnsi="Roboto" w:cs="Roboto"/>
+          <w:sz w:val="24"/>
+          <w:szCs w:val="24"/>
+        </w:rPr>
+        <w:t xml:space="preserve">Είναι επίσης υπεύθυνη για την ειδοποίηση των χρηστών που έχουν δικαίωμα </w:t>
+      </w:r>
+      <w:r>
+        <w:rPr>
+          <w:rFonts w:ascii="Roboto" w:eastAsia="Roboto" w:hAnsi="Roboto" w:cs="Roboto"/>
+          <w:sz w:val="24"/>
+          <w:szCs w:val="24"/>
+        </w:rPr>
+        <w:t>συμμέτοχής</w:t>
+      </w:r>
+      <w:r>
+        <w:rPr>
+          <w:rFonts w:ascii="Roboto" w:eastAsia="Roboto" w:hAnsi="Roboto" w:cs="Roboto"/>
+          <w:sz w:val="24"/>
+          <w:szCs w:val="24"/>
+        </w:rPr>
+        <w:t xml:space="preserve"> στο </w:t>
+      </w:r>
+      <w:r>
+        <w:rPr>
+          <w:rFonts w:ascii="Roboto" w:eastAsia="Roboto" w:hAnsi="Roboto" w:cs="Roboto"/>
+          <w:sz w:val="24"/>
+          <w:szCs w:val="24"/>
+          <w:lang w:val="en-US"/>
+        </w:rPr>
+        <w:t>Quiz</w:t>
+      </w:r>
+      <w:r>
+        <w:rPr>
+          <w:rFonts w:ascii="Roboto" w:eastAsia="Roboto" w:hAnsi="Roboto" w:cs="Roboto"/>
+          <w:sz w:val="24"/>
+          <w:szCs w:val="24"/>
+        </w:rPr>
+        <w:t xml:space="preserve">. </w:t>
       </w:r>
     </w:p>
     <w:p>
@@ -4461,7 +4621,6 @@
           <w:szCs w:val="24"/>
         </w:rPr>
       </w:pPr>
-      <w:proofErr w:type="spellStart"/>
       <w:r>
         <w:rPr>
           <w:rFonts w:ascii="Roboto" w:eastAsia="Roboto" w:hAnsi="Roboto" w:cs="Roboto"/>
@@ -4471,9 +4630,8 @@
           <w:szCs w:val="24"/>
           <w:lang w:val="en-US"/>
         </w:rPr>
-        <w:t>NewQuizController</w:t>
-      </w:r>
-      <w:proofErr w:type="spellEnd"/>
+        <w:t>DBcommunicator</w:t>
+      </w:r>
       <w:r>
         <w:rPr>
           <w:rFonts w:ascii="Roboto" w:eastAsia="Roboto" w:hAnsi="Roboto" w:cs="Roboto"/>
@@ -4481,6 +4639,14 @@
           <w:szCs w:val="24"/>
         </w:rPr>
         <w:t>:</w:t>
+      </w:r>
+      <w:r>
+        <w:rPr>
+          <w:rFonts w:ascii="Roboto" w:eastAsia="Roboto" w:hAnsi="Roboto" w:cs="Roboto"/>
+          <w:sz w:val="24"/>
+          <w:szCs w:val="24"/>
+        </w:rPr>
+        <w:t xml:space="preserve"> Κλάση επικοινωνίας του συστήματος με τη Βάση Δεδομένων. Πραγματοποιεί τη σύνδεση, αποσύνδεση και διενέργεια ερωτημάτων στη Βάση. </w:t>
       </w:r>
     </w:p>
     <w:p>
@@ -4505,58 +4671,6 @@
           <w:szCs w:val="24"/>
         </w:rPr>
       </w:pPr>
-      <w:proofErr w:type="spellStart"/>
-      <w:r>
-        <w:rPr>
-          <w:rFonts w:ascii="Roboto" w:eastAsia="Roboto" w:hAnsi="Roboto" w:cs="Roboto"/>
-          <w:b/>
-          <w:bCs/>
-          <w:sz w:val="24"/>
-          <w:szCs w:val="24"/>
-          <w:lang w:val="en-US"/>
-        </w:rPr>
-        <w:t>DBcommunicator</w:t>
-      </w:r>
-      <w:proofErr w:type="spellEnd"/>
-      <w:r>
-        <w:rPr>
-          <w:rFonts w:ascii="Roboto" w:eastAsia="Roboto" w:hAnsi="Roboto" w:cs="Roboto"/>
-          <w:sz w:val="24"/>
-          <w:szCs w:val="24"/>
-        </w:rPr>
-        <w:t>:</w:t>
-      </w:r>
-      <w:r>
-        <w:rPr>
-          <w:rFonts w:ascii="Roboto" w:eastAsia="Roboto" w:hAnsi="Roboto" w:cs="Roboto"/>
-          <w:sz w:val="24"/>
-          <w:szCs w:val="24"/>
-        </w:rPr>
-        <w:t xml:space="preserve"> Κλάση επικοινωνίας του συστήματος με τη Βάση Δεδομένων. Πραγματοποιεί τη σύνδεση, αποσύνδεση και διενέργεια ερωτημάτων στη Βάση. </w:t>
-      </w:r>
-    </w:p>
-    <w:p>
-      <w:pPr>
-        <w:widowControl w:val="0"/>
-        <w:numPr>
-          <w:ilvl w:val="0"/>
-          <w:numId w:val="3"/>
-        </w:numPr>
-        <w:pBdr>
-          <w:top w:val="nil"/>
-          <w:left w:val="nil"/>
-          <w:bottom w:val="nil"/>
-          <w:right w:val="nil"/>
-          <w:between w:val="nil"/>
-        </w:pBdr>
-        <w:spacing w:line="240" w:lineRule="auto"/>
-        <w:jc w:val="both"/>
-        <w:rPr>
-          <w:rFonts w:ascii="Roboto" w:eastAsia="Roboto" w:hAnsi="Roboto" w:cs="Roboto"/>
-          <w:sz w:val="24"/>
-          <w:szCs w:val="24"/>
-        </w:rPr>
-      </w:pPr>
       <w:r>
         <w:rPr>
           <w:rFonts w:ascii="Roboto" w:eastAsia="Roboto" w:hAnsi="Roboto" w:cs="Roboto"/>
@@ -4672,44 +4786,7 @@
           <w:rFonts w:ascii="Roboto" w:hAnsi="Roboto"/>
           <w:sz w:val="24"/>
         </w:rPr>
-        <w:t xml:space="preserve">Το διάγραμμα που ακολουθεί είναι μία </w:t>
-      </w:r>
-      <w:r>
-        <w:rPr>
-          <w:rFonts w:ascii="Roboto" w:hAnsi="Roboto"/>
-          <w:sz w:val="24"/>
-        </w:rPr>
-        <w:t xml:space="preserve">πιο ακριβής </w:t>
-      </w:r>
-      <w:r>
-        <w:rPr>
-          <w:rFonts w:ascii="Roboto" w:hAnsi="Roboto"/>
-          <w:sz w:val="24"/>
-        </w:rPr>
-        <w:t xml:space="preserve">εκτίμηση του πώς θα κινηθεί η </w:t>
-      </w:r>
-      <w:proofErr w:type="spellStart"/>
-      <w:r>
-        <w:rPr>
-          <w:rFonts w:ascii="Roboto" w:hAnsi="Roboto"/>
-          <w:sz w:val="24"/>
-        </w:rPr>
-        <w:t>αντικειμενοστρεφής</w:t>
-      </w:r>
-      <w:proofErr w:type="spellEnd"/>
-      <w:r>
-        <w:rPr>
-          <w:rFonts w:ascii="Roboto" w:hAnsi="Roboto"/>
-          <w:sz w:val="24"/>
-        </w:rPr>
-        <w:t xml:space="preserve"> υλοποίηση</w:t>
-      </w:r>
-      <w:r>
-        <w:rPr>
-          <w:rFonts w:ascii="Roboto" w:hAnsi="Roboto"/>
-          <w:sz w:val="24"/>
-        </w:rPr>
-        <w:t xml:space="preserve"> των σημείων του έργου που θα υλοπ</w:t>
+        <w:t>Το διάγραμμα που ακολουθεί είναι μία πιο ακριβής εκτίμηση του πώς θα κινηθεί η αντικειμενοστρεφής υλοποίηση των σημείων του έργου που θα υλοπ</w:t>
       </w:r>
       <w:r>
         <w:rPr>
@@ -4723,38 +4800,7 @@
           <w:rFonts w:ascii="Roboto" w:hAnsi="Roboto"/>
           <w:sz w:val="24"/>
         </w:rPr>
-        <w:t xml:space="preserve">ιηθούν στα πλαίσια του </w:t>
-      </w:r>
-      <w:proofErr w:type="spellStart"/>
-      <w:r>
-        <w:rPr>
-          <w:rFonts w:ascii="Roboto" w:hAnsi="Roboto"/>
-          <w:sz w:val="24"/>
-        </w:rPr>
-        <w:t>πρότζεκτ</w:t>
-      </w:r>
-      <w:proofErr w:type="spellEnd"/>
-      <w:r>
-        <w:rPr>
-          <w:rFonts w:ascii="Roboto" w:hAnsi="Roboto"/>
-          <w:sz w:val="24"/>
-        </w:rPr>
-        <w:t xml:space="preserve">, ακόμα και των μερών του που δεν θα υλοποιηθούν στα πλαίσια του </w:t>
-      </w:r>
-      <w:r>
-        <w:rPr>
-          <w:rFonts w:ascii="Roboto" w:hAnsi="Roboto"/>
-          <w:sz w:val="24"/>
-          <w:lang w:val="en-US"/>
-        </w:rPr>
-        <w:t>project</w:t>
-      </w:r>
-      <w:r>
-        <w:rPr>
-          <w:rFonts w:ascii="Roboto" w:hAnsi="Roboto"/>
-          <w:sz w:val="24"/>
-        </w:rPr>
-        <w:t xml:space="preserve">. Χρησιμοποιήθηκαν διαφορετικά χρώματα για τις συνδέσεις των διαφορετικών τύπων χρηστών με τις υπόλοιπες κλάσεις, </w:t>
+        <w:t xml:space="preserve">ιηθούν στα πλαίσια του πρότζεκτ. Χρησιμοποιήθηκαν διαφορετικά χρώματα για τις συνδέσεις των διαφορετικών τύπων χρηστών με τις υπόλοιπες κλάσεις, </w:t>
       </w:r>
       <w:r>
         <w:rPr>
@@ -4768,23 +4814,7 @@
           <w:rFonts w:ascii="Roboto" w:hAnsi="Roboto"/>
           <w:sz w:val="24"/>
         </w:rPr>
-        <w:t xml:space="preserve">για λόγους </w:t>
-      </w:r>
-      <w:proofErr w:type="spellStart"/>
-      <w:r>
-        <w:rPr>
-          <w:rFonts w:ascii="Roboto" w:hAnsi="Roboto"/>
-          <w:sz w:val="24"/>
-        </w:rPr>
-        <w:t>ευδιακρισίας</w:t>
-      </w:r>
-      <w:proofErr w:type="spellEnd"/>
-      <w:r>
-        <w:rPr>
-          <w:rFonts w:ascii="Roboto" w:hAnsi="Roboto"/>
-          <w:sz w:val="24"/>
-        </w:rPr>
-        <w:t xml:space="preserve"> του διαγράμματος</w:t>
+        <w:t>για λόγους ευδιακρισίας του διαγράμματος</w:t>
       </w:r>
       <w:r>
         <w:rPr>
@@ -5008,39 +5038,7 @@
           <w:rFonts w:ascii="Roboto" w:hAnsi="Roboto"/>
           <w:sz w:val="24"/>
         </w:rPr>
-        <w:t xml:space="preserve">. Τα στοιχεία αυτά θα οριστικοποιηθούν με το τέλος της φάσης υλοποίησης του </w:t>
-      </w:r>
-      <w:proofErr w:type="spellStart"/>
-      <w:r>
-        <w:rPr>
-          <w:rFonts w:ascii="Roboto" w:hAnsi="Roboto"/>
-          <w:sz w:val="24"/>
-        </w:rPr>
-        <w:t>πρότζεκτ</w:t>
-      </w:r>
-      <w:proofErr w:type="spellEnd"/>
-      <w:r>
-        <w:rPr>
-          <w:rFonts w:ascii="Roboto" w:hAnsi="Roboto"/>
-          <w:sz w:val="24"/>
-        </w:rPr>
-        <w:t xml:space="preserve"> και λόγο μεγάλου </w:t>
-      </w:r>
-      <w:proofErr w:type="spellStart"/>
-      <w:r>
-        <w:rPr>
-          <w:rFonts w:ascii="Roboto" w:hAnsi="Roboto"/>
-          <w:sz w:val="24"/>
-        </w:rPr>
-        <w:t>πληθικού</w:t>
-      </w:r>
-      <w:proofErr w:type="spellEnd"/>
-      <w:r>
-        <w:rPr>
-          <w:rFonts w:ascii="Roboto" w:hAnsi="Roboto"/>
-          <w:sz w:val="24"/>
-        </w:rPr>
-        <w:t xml:space="preserve"> αριθμού, εμφανίζονται στο διάγραμμα όλα μαζί σε μία γραμμή ως </w:t>
+        <w:t xml:space="preserve">. Τα στοιχεία αυτά θα οριστικοποιηθούν με το τέλος της φάσης υλοποίησης του πρότζεκτ και λόγο μεγάλου πληθικού αριθμού, εμφανίζονται στο διάγραμμα όλα μαζί σε μία γραμμή ως </w:t>
       </w:r>
       <w:r>
         <w:rPr>
@@ -5223,6 +5221,545 @@
           <w:sz w:val="24"/>
         </w:rPr>
         <w:t xml:space="preserve">στις κλάσεις. </w:t>
+      </w:r>
+    </w:p>
+    <w:p>
+      <w:pPr>
+        <w:jc w:val="both"/>
+        <w:rPr>
+          <w:rFonts w:ascii="Roboto" w:hAnsi="Roboto"/>
+          <w:sz w:val="24"/>
+        </w:rPr>
+      </w:pPr>
+    </w:p>
+    <w:p>
+      <w:pPr>
+        <w:jc w:val="both"/>
+        <w:rPr>
+          <w:rFonts w:ascii="Roboto" w:hAnsi="Roboto"/>
+          <w:sz w:val="24"/>
+        </w:rPr>
+      </w:pPr>
+      <w:r>
+        <w:rPr>
+          <w:rFonts w:ascii="Roboto" w:hAnsi="Roboto"/>
+          <w:sz w:val="24"/>
+        </w:rPr>
+        <w:t xml:space="preserve">Σημείωση: στις κλάσεις του κώδικα ενδέχεται να υπάρχουν παραπάνω μέθοδοι, που είναι απαραίτητες για τη λειτουργία των </w:t>
+      </w:r>
+      <w:r>
+        <w:rPr>
+          <w:rFonts w:ascii="Roboto" w:hAnsi="Roboto"/>
+          <w:sz w:val="24"/>
+          <w:lang w:val="en-US"/>
+        </w:rPr>
+        <w:t>Use</w:t>
+      </w:r>
+      <w:r>
+        <w:rPr>
+          <w:rFonts w:ascii="Roboto" w:hAnsi="Roboto"/>
+          <w:sz w:val="24"/>
+        </w:rPr>
+        <w:t xml:space="preserve"> </w:t>
+      </w:r>
+      <w:r>
+        <w:rPr>
+          <w:rFonts w:ascii="Roboto" w:hAnsi="Roboto"/>
+          <w:sz w:val="24"/>
+          <w:lang w:val="en-US"/>
+        </w:rPr>
+        <w:t>cases</w:t>
+      </w:r>
+      <w:r>
+        <w:rPr>
+          <w:rFonts w:ascii="Roboto" w:hAnsi="Roboto"/>
+          <w:sz w:val="24"/>
+        </w:rPr>
+        <w:t xml:space="preserve"> </w:t>
+      </w:r>
+      <w:r>
+        <w:rPr>
+          <w:rFonts w:ascii="Roboto" w:hAnsi="Roboto"/>
+          <w:sz w:val="24"/>
+        </w:rPr>
+        <w:t xml:space="preserve">που παρουσιάζουμε, αλλά δεν συμπεριλαμβάνονται στην ανάλυση </w:t>
+      </w:r>
+      <w:r>
+        <w:rPr>
+          <w:rFonts w:ascii="Roboto" w:hAnsi="Roboto"/>
+          <w:sz w:val="24"/>
+        </w:rPr>
+        <w:t>τους</w:t>
+      </w:r>
+      <w:r>
+        <w:rPr>
+          <w:rFonts w:ascii="Roboto" w:hAnsi="Roboto"/>
+          <w:sz w:val="24"/>
+        </w:rPr>
+        <w:t>, γιατί δεν έχουν να κάνουν με αλληλεπίδραση χειριστή-συστήματος εντός των περιπτώσεων χρήσης της εφαρμογής</w:t>
+      </w:r>
+      <w:r>
+        <w:rPr>
+          <w:rFonts w:ascii="Roboto" w:hAnsi="Roboto"/>
+          <w:sz w:val="24"/>
+        </w:rPr>
+        <w:t>.</w:t>
+      </w:r>
+      <w:r>
+        <w:rPr>
+          <w:rFonts w:ascii="Roboto" w:hAnsi="Roboto"/>
+          <w:sz w:val="24"/>
+        </w:rPr>
+        <w:t xml:space="preserve"> Αυτές οι μέθοδοι, δεν εμφανίζονται ούτε στο </w:t>
+      </w:r>
+      <w:r>
+        <w:rPr>
+          <w:rFonts w:ascii="Roboto" w:hAnsi="Roboto"/>
+          <w:sz w:val="24"/>
+          <w:lang w:val="en-US"/>
+        </w:rPr>
+        <w:t>domain</w:t>
+      </w:r>
+      <w:r>
+        <w:rPr>
+          <w:rFonts w:ascii="Roboto" w:hAnsi="Roboto"/>
+          <w:sz w:val="24"/>
+        </w:rPr>
+        <w:t xml:space="preserve"> </w:t>
+      </w:r>
+      <w:r>
+        <w:rPr>
+          <w:rFonts w:ascii="Roboto" w:hAnsi="Roboto"/>
+          <w:sz w:val="24"/>
+          <w:lang w:val="en-US"/>
+        </w:rPr>
+        <w:t>model</w:t>
+      </w:r>
+      <w:r>
+        <w:rPr>
+          <w:rFonts w:ascii="Roboto" w:hAnsi="Roboto"/>
+          <w:sz w:val="24"/>
+        </w:rPr>
+        <w:t xml:space="preserve"> </w:t>
+      </w:r>
+      <w:r>
+        <w:rPr>
+          <w:rFonts w:ascii="Roboto" w:hAnsi="Roboto"/>
+          <w:sz w:val="24"/>
+          <w:lang w:val="en-US"/>
+        </w:rPr>
+        <w:t>diagram</w:t>
+      </w:r>
+      <w:r>
+        <w:rPr>
+          <w:rFonts w:ascii="Roboto" w:hAnsi="Roboto"/>
+          <w:sz w:val="24"/>
+        </w:rPr>
+        <w:t xml:space="preserve">, </w:t>
+      </w:r>
+      <w:r>
+        <w:rPr>
+          <w:rFonts w:ascii="Roboto" w:hAnsi="Roboto"/>
+          <w:sz w:val="24"/>
+        </w:rPr>
+        <w:t>δεδομένου</w:t>
+      </w:r>
+      <w:r>
+        <w:rPr>
+          <w:rFonts w:ascii="Roboto" w:hAnsi="Roboto"/>
+          <w:sz w:val="24"/>
+        </w:rPr>
+        <w:t xml:space="preserve"> </w:t>
+      </w:r>
+      <w:r>
+        <w:rPr>
+          <w:rFonts w:ascii="Roboto" w:hAnsi="Roboto"/>
+          <w:sz w:val="24"/>
+        </w:rPr>
+        <w:t xml:space="preserve">ότι αυτό προκύπτει μέσα από τη διαδικασία ανάλυσης-σχεδίασης των </w:t>
+      </w:r>
+      <w:r>
+        <w:rPr>
+          <w:rFonts w:ascii="Roboto" w:hAnsi="Roboto"/>
+          <w:sz w:val="24"/>
+          <w:lang w:val="en-US"/>
+        </w:rPr>
+        <w:t>Use</w:t>
+      </w:r>
+      <w:r>
+        <w:rPr>
+          <w:rFonts w:ascii="Roboto" w:hAnsi="Roboto"/>
+          <w:sz w:val="24"/>
+        </w:rPr>
+        <w:t xml:space="preserve"> </w:t>
+      </w:r>
+      <w:r>
+        <w:rPr>
+          <w:rFonts w:ascii="Roboto" w:hAnsi="Roboto"/>
+          <w:sz w:val="24"/>
+          <w:lang w:val="en-US"/>
+        </w:rPr>
+        <w:t>cases</w:t>
+      </w:r>
+      <w:r>
+        <w:rPr>
+          <w:rFonts w:ascii="Roboto" w:hAnsi="Roboto"/>
+          <w:sz w:val="24"/>
+        </w:rPr>
+        <w:t xml:space="preserve"> </w:t>
+      </w:r>
+      <w:r>
+        <w:rPr>
+          <w:rFonts w:ascii="Roboto" w:hAnsi="Roboto"/>
+          <w:sz w:val="24"/>
+          <w:lang w:val="en-US"/>
+        </w:rPr>
+        <w:sym w:font="Wingdings" w:char="F0E0"/>
+      </w:r>
+      <w:r>
+        <w:rPr>
+          <w:rFonts w:ascii="Roboto" w:hAnsi="Roboto"/>
+          <w:sz w:val="24"/>
+        </w:rPr>
+        <w:t xml:space="preserve"> </w:t>
+      </w:r>
+      <w:r>
+        <w:rPr>
+          <w:rFonts w:ascii="Roboto" w:hAnsi="Roboto"/>
+          <w:sz w:val="24"/>
+          <w:lang w:val="en-US"/>
+        </w:rPr>
+        <w:t>robustness</w:t>
+      </w:r>
+      <w:r>
+        <w:rPr>
+          <w:rFonts w:ascii="Roboto" w:hAnsi="Roboto"/>
+          <w:sz w:val="24"/>
+        </w:rPr>
+        <w:t xml:space="preserve"> </w:t>
+      </w:r>
+      <w:r>
+        <w:rPr>
+          <w:rFonts w:ascii="Roboto" w:hAnsi="Roboto"/>
+          <w:sz w:val="24"/>
+          <w:lang w:val="en-US"/>
+        </w:rPr>
+        <w:sym w:font="Wingdings" w:char="F0E0"/>
+      </w:r>
+      <w:r>
+        <w:rPr>
+          <w:rFonts w:ascii="Roboto" w:hAnsi="Roboto"/>
+          <w:sz w:val="24"/>
+        </w:rPr>
+        <w:t xml:space="preserve"> </w:t>
+      </w:r>
+      <w:r>
+        <w:rPr>
+          <w:rFonts w:ascii="Roboto" w:hAnsi="Roboto"/>
+          <w:sz w:val="24"/>
+          <w:lang w:val="en-US"/>
+        </w:rPr>
+        <w:t>sequence</w:t>
+      </w:r>
+      <w:r>
+        <w:rPr>
+          <w:rFonts w:ascii="Roboto" w:hAnsi="Roboto"/>
+          <w:sz w:val="24"/>
+        </w:rPr>
+        <w:t xml:space="preserve"> </w:t>
+      </w:r>
+      <w:r>
+        <w:rPr>
+          <w:rFonts w:ascii="Roboto" w:hAnsi="Roboto"/>
+          <w:sz w:val="24"/>
+          <w:lang w:val="en-US"/>
+        </w:rPr>
+        <w:t>diagrams</w:t>
+      </w:r>
+      <w:r>
+        <w:rPr>
+          <w:rFonts w:ascii="Roboto" w:hAnsi="Roboto"/>
+          <w:sz w:val="24"/>
+        </w:rPr>
+        <w:t xml:space="preserve">, </w:t>
+      </w:r>
+      <w:r>
+        <w:rPr>
+          <w:rFonts w:ascii="Roboto" w:hAnsi="Roboto"/>
+          <w:sz w:val="24"/>
+        </w:rPr>
+        <w:t>που περιγράφουν</w:t>
+      </w:r>
+      <w:r>
+        <w:rPr>
+          <w:rFonts w:ascii="Roboto" w:hAnsi="Roboto"/>
+          <w:sz w:val="24"/>
+        </w:rPr>
+        <w:t>, από διαφορετικές πλευρές,</w:t>
+      </w:r>
+      <w:r>
+        <w:rPr>
+          <w:rFonts w:ascii="Roboto" w:hAnsi="Roboto"/>
+          <w:sz w:val="24"/>
+        </w:rPr>
+        <w:t xml:space="preserve"> </w:t>
+      </w:r>
+      <w:r>
+        <w:rPr>
+          <w:rFonts w:ascii="Roboto" w:hAnsi="Roboto"/>
+          <w:sz w:val="24"/>
+        </w:rPr>
+        <w:t xml:space="preserve">τις </w:t>
+      </w:r>
+      <w:r>
+        <w:rPr>
+          <w:rFonts w:ascii="Roboto" w:hAnsi="Roboto"/>
+          <w:sz w:val="24"/>
+        </w:rPr>
+        <w:t xml:space="preserve">ίδιες </w:t>
+      </w:r>
+      <w:r>
+        <w:rPr>
+          <w:rFonts w:ascii="Roboto" w:hAnsi="Roboto"/>
+          <w:sz w:val="24"/>
+        </w:rPr>
+        <w:t>περιπτώσεις χρήσης</w:t>
+      </w:r>
+      <w:r>
+        <w:rPr>
+          <w:rFonts w:ascii="Roboto" w:hAnsi="Roboto"/>
+          <w:sz w:val="24"/>
+        </w:rPr>
+        <w:t xml:space="preserve">. </w:t>
+      </w:r>
+    </w:p>
+    <w:p>
+      <w:pPr>
+        <w:spacing w:after="160" w:line="259" w:lineRule="auto"/>
+      </w:pPr>
+      <w:r>
+        <w:br w:type="page"/>
+      </w:r>
+    </w:p>
+    <w:p>
+      <w:r>
+        <w:rPr>
+          <w:noProof/>
+        </w:rPr>
+        <w:lastRenderedPageBreak/>
+        <w:pict w14:anchorId="76B4014F">
+          <v:shapetype id="_x0000_t202" coordsize="21600,21600" o:spt="202" path="m,l,21600r21600,l21600,xe">
+            <v:stroke joinstyle="miter"/>
+            <v:path gradientshapeok="t" o:connecttype="rect"/>
+          </v:shapetype>
+          <v:shape id="_x0000_s1026" type="#_x0000_t202" style="position:absolute;margin-left:0;margin-top:356.95pt;width:468pt;height:.05pt;z-index:251660800;mso-position-horizontal-relative:text;mso-position-vertical-relative:text" stroked="f">
+            <v:textbox style="mso-fit-shape-to-text:t" inset="0,0,0,0">
+              <w:txbxContent>
+                <w:p>
+                  <w:pPr>
+                    <w:pStyle w:val="Caption"/>
+                    <w:rPr>
+                      <w:color w:val="auto"/>
+                    </w:rPr>
+                  </w:pPr>
+                  <w:r>
+                    <w:rPr>
+                      <w:color w:val="auto"/>
+                    </w:rPr>
+                    <w:t xml:space="preserve">Εικόνα 1: </w:t>
+                  </w:r>
+                  <w:r>
+                    <w:rPr>
+                      <w:color w:val="auto"/>
+                      <w:lang w:val="en-US"/>
+                    </w:rPr>
+                    <w:t>Domain</w:t>
+                  </w:r>
+                  <w:r>
+                    <w:rPr>
+                      <w:color w:val="auto"/>
+                    </w:rPr>
+                    <w:t xml:space="preserve"> </w:t>
+                  </w:r>
+                  <w:r>
+                    <w:rPr>
+                      <w:color w:val="auto"/>
+                      <w:lang w:val="en-US"/>
+                    </w:rPr>
+                    <w:t>Model</w:t>
+                  </w:r>
+                  <w:r>
+                    <w:rPr>
+                      <w:color w:val="auto"/>
+                    </w:rPr>
+                    <w:t xml:space="preserve"> </w:t>
+                  </w:r>
+                  <w:r>
+                    <w:rPr>
+                      <w:color w:val="auto"/>
+                      <w:lang w:val="en-US"/>
+                    </w:rPr>
+                    <w:t>Diagram</w:t>
+                  </w:r>
+                  <w:r>
+                    <w:rPr>
+                      <w:color w:val="auto"/>
+                    </w:rPr>
+                    <w:t xml:space="preserve"> </w:t>
+                  </w:r>
+                </w:p>
+              </w:txbxContent>
+            </v:textbox>
+            <w10:wrap type="topAndBottom"/>
+          </v:shape>
+        </w:pict>
+      </w:r>
+      <w:r>
+        <w:rPr>
+          <w:noProof/>
+        </w:rPr>
+        <w:drawing>
+          <wp:anchor distT="0" distB="0" distL="114300" distR="114300" simplePos="0" relativeHeight="251657216" behindDoc="0" locked="0" layoutInCell="1" allowOverlap="1" wp14:anchorId="7C3B9CAE" wp14:editId="2265100B">
+            <wp:simplePos x="0" y="0"/>
+            <wp:positionH relativeFrom="column">
+              <wp:posOffset>0</wp:posOffset>
+            </wp:positionH>
+            <wp:positionV relativeFrom="paragraph">
+              <wp:posOffset>2264</wp:posOffset>
+            </wp:positionV>
+            <wp:extent cx="5943600" cy="4474210"/>
+            <wp:effectExtent l="0" t="0" r="0" b="0"/>
+            <wp:wrapTopAndBottom/>
+            <wp:docPr id="2013796448" name="Picture 1" descr="A picture containing text, diagram, plan, schematic&#10;&#10;Description automatically generated"/>
+            <wp:cNvGraphicFramePr>
+              <a:graphicFrameLocks xmlns:a="http://schemas.openxmlformats.org/drawingml/2006/main" noChangeAspect="1"/>
+            </wp:cNvGraphicFramePr>
+            <a:graphic xmlns:a="http://schemas.openxmlformats.org/drawingml/2006/main">
+              <a:graphicData uri="http://schemas.openxmlformats.org/drawingml/2006/picture">
+                <pic:pic xmlns:pic="http://schemas.openxmlformats.org/drawingml/2006/picture">
+                  <pic:nvPicPr>
+                    <pic:cNvPr id="2013796448" name="Picture 1" descr="A picture containing text, diagram, plan, schematic&#10;&#10;Description automatically generated"/>
+                    <pic:cNvPicPr>
+                      <a:picLocks noChangeAspect="1" noChangeArrowheads="1"/>
+                    </pic:cNvPicPr>
+                  </pic:nvPicPr>
+                  <pic:blipFill>
+                    <a:blip r:embed="rId6" cstate="print">
+                      <a:extLst>
+                        <a:ext uri="{28A0092B-C50C-407E-A947-70E740481C1C}">
+                          <a14:useLocalDpi xmlns:a14="http://schemas.microsoft.com/office/drawing/2010/main" val="0"/>
+                        </a:ext>
+                      </a:extLst>
+                    </a:blip>
+                    <a:srcRect/>
+                    <a:stretch>
+                      <a:fillRect/>
+                    </a:stretch>
+                  </pic:blipFill>
+                  <pic:spPr bwMode="auto">
+                    <a:xfrm>
+                      <a:off x="0" y="0"/>
+                      <a:ext cx="5943600" cy="4474210"/>
+                    </a:xfrm>
+                    <a:prstGeom prst="rect">
+                      <a:avLst/>
+                    </a:prstGeom>
+                    <a:noFill/>
+                    <a:ln>
+                      <a:noFill/>
+                    </a:ln>
+                  </pic:spPr>
+                </pic:pic>
+              </a:graphicData>
+            </a:graphic>
+            <wp14:sizeRelH relativeFrom="page">
+              <wp14:pctWidth>0</wp14:pctWidth>
+            </wp14:sizeRelH>
+            <wp14:sizeRelV relativeFrom="page">
+              <wp14:pctHeight>0</wp14:pctHeight>
+            </wp14:sizeRelV>
+          </wp:anchor>
+        </w:drawing>
+      </w:r>
+    </w:p>
+    <w:p>
+      <w:pPr>
+        <w:spacing w:after="160" w:line="259" w:lineRule="auto"/>
+        <w:jc w:val="center"/>
+        <w:rPr>
+          <w:rFonts w:ascii="Roboto" w:eastAsia="Roboto" w:hAnsi="Roboto" w:cs="Roboto"/>
+          <w:b/>
+          <w:sz w:val="40"/>
+          <w:szCs w:val="40"/>
+        </w:rPr>
+      </w:pPr>
+      <w:r>
+        <w:rPr>
+          <w:rFonts w:ascii="Roboto" w:eastAsia="Roboto" w:hAnsi="Roboto" w:cs="Roboto"/>
+          <w:b/>
+          <w:sz w:val="40"/>
+          <w:szCs w:val="40"/>
+        </w:rPr>
+        <w:lastRenderedPageBreak/>
+        <w:t>ΕΡΓΑΛΕΙΑ ΠΟΥ ΧΡΗΣΙΜΟΠΟΙΗΘΗΚΑΝ</w:t>
+      </w:r>
+    </w:p>
+    <w:p>
+      <w:pPr>
+        <w:spacing w:after="200"/>
+        <w:jc w:val="both"/>
+        <w:rPr>
+          <w:rFonts w:ascii="Roboto" w:eastAsia="Roboto" w:hAnsi="Roboto" w:cs="Roboto"/>
+          <w:sz w:val="24"/>
+          <w:szCs w:val="24"/>
+        </w:rPr>
+      </w:pPr>
+      <w:r>
+        <w:rPr>
+          <w:rFonts w:ascii="Roboto" w:eastAsia="Roboto" w:hAnsi="Roboto" w:cs="Roboto"/>
+          <w:sz w:val="24"/>
+          <w:szCs w:val="24"/>
+        </w:rPr>
+        <w:t xml:space="preserve">Για το διάγραμμα χρησιμοποιήθηκε το online diagram maker </w:t>
+      </w:r>
+      <w:hyperlink r:id="rId7">
+        <w:r>
+          <w:rPr>
+            <w:rFonts w:ascii="Roboto" w:eastAsia="Roboto" w:hAnsi="Roboto" w:cs="Roboto"/>
+            <w:color w:val="1155CC"/>
+            <w:sz w:val="24"/>
+            <w:szCs w:val="24"/>
+            <w:u w:val="single"/>
+          </w:rPr>
+          <w:t>https://www.diagrams.net/</w:t>
+        </w:r>
+      </w:hyperlink>
+      <w:r>
+        <w:rPr>
+          <w:rFonts w:ascii="Roboto" w:eastAsia="Roboto" w:hAnsi="Roboto" w:cs="Roboto"/>
+          <w:sz w:val="24"/>
+          <w:szCs w:val="24"/>
+        </w:rPr>
+        <w:t xml:space="preserve">. </w:t>
+      </w:r>
+    </w:p>
+    <w:p>
+      <w:pPr>
+        <w:spacing w:after="200"/>
+        <w:jc w:val="both"/>
+        <w:rPr>
+          <w:rFonts w:ascii="Roboto" w:eastAsia="Roboto" w:hAnsi="Roboto" w:cs="Roboto"/>
+          <w:sz w:val="24"/>
+          <w:szCs w:val="24"/>
+        </w:rPr>
+      </w:pPr>
+      <w:r>
+        <w:rPr>
+          <w:rFonts w:ascii="Roboto" w:eastAsia="Roboto" w:hAnsi="Roboto" w:cs="Roboto"/>
+          <w:sz w:val="24"/>
+          <w:szCs w:val="24"/>
+        </w:rPr>
+        <w:t>Το παρόν τεχνικό κείμενο συντάχθηκε σε MicroSoft Word.</w:t>
       </w:r>
     </w:p>
     <w:p/>
@@ -6300,6 +6837,25 @@
       <w:contextualSpacing/>
     </w:pPr>
   </w:style>
+  <w:style w:type="paragraph" w:styleId="Caption">
+    <w:name w:val="caption"/>
+    <w:basedOn w:val="Normal"/>
+    <w:next w:val="Normal"/>
+    <w:uiPriority w:val="35"/>
+    <w:unhideWhenUsed/>
+    <w:qFormat/>
+    <w:rsid w:val="00DB42C9"/>
+    <w:pPr>
+      <w:spacing w:after="200" w:line="240" w:lineRule="auto"/>
+    </w:pPr>
+    <w:rPr>
+      <w:i/>
+      <w:iCs/>
+      <w:color w:val="44546A" w:themeColor="text2"/>
+      <w:sz w:val="18"/>
+      <w:szCs w:val="18"/>
+    </w:rPr>
+  </w:style>
 </w:styles>
 </file>
 

</xml_diff>